<commit_message>
Despues de hablar con el programador he validado un par de prubas y añadido 5 más
</commit_message>
<xml_diff>
--- a/Documentacion/PA administrar pedido Admin.docx
+++ b/Documentacion/PA administrar pedido Admin.docx
@@ -2,1685 +2,7 @@
 <file path=word/document.xml><?xml version="1.0" encoding="utf-8"?>
 <w:document xmlns:mv="urn:schemas-microsoft-com:mac:vml" xmlns:mo="http://schemas.microsoft.com/office/mac/office/2008/main" xmlns:ve="http://schemas.openxmlformats.org/markup-compatibility/2006" xmlns:o="urn:schemas-microsoft-com:office:office" xmlns:r="http://schemas.openxmlformats.org/officeDocument/2006/relationships" xmlns:m="http://schemas.openxmlformats.org/officeDocument/2006/math" xmlns:v="urn:schemas-microsoft-com:vml" xmlns:w10="urn:schemas-microsoft-com:office:word" xmlns:w="http://schemas.openxmlformats.org/wordprocessingml/2006/main" xmlns:wne="http://schemas.microsoft.com/office/word/2006/wordml" xmlns:wp="http://schemas.openxmlformats.org/drawingml/2006/wordprocessingDrawing">
   <w:body>
-    <w:tbl>
-      <w:tblPr>
-        <w:tblW w:w="0" w:type="auto"/>
-        <w:tblBorders>
-          <w:top w:val="single" w:sz="4" w:space="0" w:color="auto"/>
-          <w:left w:val="single" w:sz="4" w:space="0" w:color="auto"/>
-          <w:bottom w:val="single" w:sz="4" w:space="0" w:color="auto"/>
-          <w:right w:val="single" w:sz="4" w:space="0" w:color="auto"/>
-          <w:insideH w:val="single" w:sz="4" w:space="0" w:color="auto"/>
-          <w:insideV w:val="single" w:sz="4" w:space="0" w:color="auto"/>
-        </w:tblBorders>
-        <w:tblLook w:val="01E0"/>
-      </w:tblPr>
-      <w:tblGrid>
-        <w:gridCol w:w="2046"/>
-        <w:gridCol w:w="6470"/>
-      </w:tblGrid>
-      <w:tr>
-        <w:trPr>
-          <w:trHeight w:val="570"/>
-        </w:trPr>
-        <w:tc>
-          <w:tcPr>
-            <w:tcW w:w="9747" w:type="dxa"/>
-            <w:gridSpan w:val="2"/>
-            <w:shd w:val="clear" w:color="auto" w:fill="E6E6E6"/>
-            <w:vAlign w:val="center"/>
-          </w:tcPr>
-          <w:p>
-            <w:pPr>
-              <w:pStyle w:val="Encabezado"/>
-              <w:ind w:left="142"/>
-              <w:rPr>
-                <w:b/>
-              </w:rPr>
-            </w:pPr>
-            <w:r>
-              <w:rPr>
-                <w:b/>
-              </w:rPr>
-              <w:t>Caso de Prueba de Aceptación</w:t>
-            </w:r>
-          </w:p>
-        </w:tc>
-      </w:tr>
-      <w:tr>
-        <w:trPr>
-          <w:trHeight w:val="567"/>
-        </w:trPr>
-        <w:tc>
-          <w:tcPr>
-            <w:tcW w:w="2278" w:type="dxa"/>
-            <w:vAlign w:val="center"/>
-          </w:tcPr>
-          <w:p>
-            <w:pPr>
-              <w:rPr>
-                <w:b/>
-              </w:rPr>
-            </w:pPr>
-            <w:r>
-              <w:rPr>
-                <w:b/>
-              </w:rPr>
-              <w:t>Código: APR9A</w:t>
-            </w:r>
-          </w:p>
-        </w:tc>
-        <w:tc>
-          <w:tcPr>
-            <w:tcW w:w="7469" w:type="dxa"/>
-            <w:vAlign w:val="center"/>
-          </w:tcPr>
-          <w:p>
-            <w:pPr>
-              <w:rPr>
-                <w:b/>
-              </w:rPr>
-            </w:pPr>
-            <w:r>
-              <w:rPr>
-                <w:b/>
-              </w:rPr>
-              <w:t xml:space="preserve">Caso de Uso: </w:t>
-            </w:r>
-            <w:r>
-              <w:t>Administración de pedidos del administrador</w:t>
-            </w:r>
-          </w:p>
-        </w:tc>
-      </w:tr>
-      <w:tr>
-        <w:trPr>
-          <w:trHeight w:val="567"/>
-        </w:trPr>
-        <w:tc>
-          <w:tcPr>
-            <w:tcW w:w="9747" w:type="dxa"/>
-            <w:gridSpan w:val="2"/>
-            <w:vAlign w:val="center"/>
-          </w:tcPr>
-          <w:p>
-            <w:pPr>
-              <w:rPr>
-                <w:b/>
-              </w:rPr>
-            </w:pPr>
-            <w:r>
-              <w:rPr>
-                <w:b/>
-              </w:rPr>
-              <w:t xml:space="preserve">Descripción de la Prueba: </w:t>
-            </w:r>
-            <w:r>
-              <w:t>Comprobar que si intentamos cambiar el estado de un pedido cuyo estado actual es ‘Confirmado’, sólo nos dejará cambiarlo o bien a ‘Validado’ o a ‘Cancelado’.</w:t>
-            </w:r>
-          </w:p>
-        </w:tc>
-      </w:tr>
-      <w:tr>
-        <w:trPr>
-          <w:trHeight w:val="567"/>
-        </w:trPr>
-        <w:tc>
-          <w:tcPr>
-            <w:tcW w:w="9747" w:type="dxa"/>
-            <w:gridSpan w:val="2"/>
-            <w:vAlign w:val="center"/>
-          </w:tcPr>
-          <w:p>
-            <w:pPr>
-              <w:rPr>
-                <w:b/>
-              </w:rPr>
-            </w:pPr>
-            <w:r>
-              <w:rPr>
-                <w:b/>
-              </w:rPr>
-              <w:t xml:space="preserve">Condiciones de Ejecución: </w:t>
-            </w:r>
-            <w:r>
-              <w:t xml:space="preserve">Uno de los administradores de la aplicación debe estar logado (como el caso de uso login no se implementa en esta iteración no se especifica cómo se logaría). Para acceder a los pedidos sería a través de: menú Administrador </w:t>
-            </w:r>
-            <w:r>
-              <w:sym w:font="Wingdings" w:char="F0E0"/>
-            </w:r>
-            <w:r>
-              <w:t xml:space="preserve"> click sobre el botón ‘Pedidos’</w:t>
-            </w:r>
-            <w:r>
-              <w:t>.</w:t>
-            </w:r>
-          </w:p>
-        </w:tc>
-      </w:tr>
-      <w:tr>
-        <w:tc>
-          <w:tcPr>
-            <w:tcW w:w="9747" w:type="dxa"/>
-            <w:gridSpan w:val="2"/>
-            <w:vAlign w:val="center"/>
-          </w:tcPr>
-          <w:p>
-            <w:r>
-              <w:rPr>
-                <w:b/>
-              </w:rPr>
-              <w:t xml:space="preserve">Entrada / Pasos de Ejecución: </w:t>
-            </w:r>
-            <w:r>
-              <w:t xml:space="preserve">Nos ponemos encima del pedido 1, cuyo estado es: ‘Confirmado’ y apretamos el botón ‘Ver detalle’. </w:t>
-            </w:r>
-          </w:p>
-          <w:p>
-            <w:r>
-              <w:rPr>
-                <w:noProof/>
-                <w:lang w:val="es-ES_tradnl" w:eastAsia="es-ES_tradnl"/>
-              </w:rPr>
-              <w:drawing>
-                <wp:inline distT="0" distB="0" distL="0" distR="0">
-                  <wp:extent cx="5105400" cy="2349500"/>
-                  <wp:effectExtent l="25400" t="0" r="0" b="0"/>
-                  <wp:docPr id="1" name="Imagen 1"/>
-                  <wp:cNvGraphicFramePr>
-                    <a:graphicFrameLocks xmlns:a="http://schemas.openxmlformats.org/drawingml/2006/main" noChangeAspect="1"/>
-                  </wp:cNvGraphicFramePr>
-                  <a:graphic xmlns:a="http://schemas.openxmlformats.org/drawingml/2006/main">
-                    <a:graphicData uri="http://schemas.openxmlformats.org/drawingml/2006/picture">
-                      <pic:pic xmlns:pic="http://schemas.openxmlformats.org/drawingml/2006/picture">
-                        <pic:nvPicPr>
-                          <pic:cNvPr id="0" name="Picture 1"/>
-                          <pic:cNvPicPr>
-                            <a:picLocks noChangeAspect="1" noChangeArrowheads="1"/>
-                          </pic:cNvPicPr>
-                        </pic:nvPicPr>
-                        <pic:blipFill>
-                          <a:blip r:embed="rId5"/>
-                          <a:srcRect/>
-                          <a:stretch>
-                            <a:fillRect/>
-                          </a:stretch>
-                        </pic:blipFill>
-                        <pic:spPr bwMode="auto">
-                          <a:xfrm>
-                            <a:off x="0" y="0"/>
-                            <a:ext cx="5105400" cy="2349500"/>
-                          </a:xfrm>
-                          <a:prstGeom prst="rect">
-                            <a:avLst/>
-                          </a:prstGeom>
-                          <a:noFill/>
-                          <a:ln w="9525">
-                            <a:noFill/>
-                            <a:miter lim="800000"/>
-                            <a:headEnd/>
-                            <a:tailEnd/>
-                          </a:ln>
-                        </pic:spPr>
-                      </pic:pic>
-                    </a:graphicData>
-                  </a:graphic>
-                </wp:inline>
-              </w:drawing>
-            </w:r>
-          </w:p>
-        </w:tc>
-      </w:tr>
-      <w:tr>
-        <w:tc>
-          <w:tcPr>
-            <w:tcW w:w="9747" w:type="dxa"/>
-            <w:gridSpan w:val="2"/>
-            <w:vAlign w:val="center"/>
-          </w:tcPr>
-          <w:p>
-            <w:r>
-              <w:rPr>
-                <w:b/>
-              </w:rPr>
-              <w:t>Resultado Esperado</w:t>
-            </w:r>
-            <w:r>
-              <w:t xml:space="preserve"> Si intentamos cambiar el estado, se observa que en el desplegable salen únicamente las opciones ‘Validado’ y ‘Cancelado’ (además de ‘Confirmado’ que es el estado en el que está).</w:t>
-            </w:r>
-          </w:p>
-          <w:p>
-            <w:r>
-              <w:rPr>
-                <w:b/>
-                <w:noProof/>
-                <w:lang w:val="es-ES_tradnl" w:eastAsia="es-ES_tradnl"/>
-              </w:rPr>
-              <w:drawing>
-                <wp:inline distT="0" distB="0" distL="0" distR="0">
-                  <wp:extent cx="3035300" cy="2832100"/>
-                  <wp:effectExtent l="25400" t="0" r="0" b="0"/>
-                  <wp:docPr id="2" name="Imagen 2"/>
-                  <wp:cNvGraphicFramePr>
-                    <a:graphicFrameLocks xmlns:a="http://schemas.openxmlformats.org/drawingml/2006/main" noChangeAspect="1"/>
-                  </wp:cNvGraphicFramePr>
-                  <a:graphic xmlns:a="http://schemas.openxmlformats.org/drawingml/2006/main">
-                    <a:graphicData uri="http://schemas.openxmlformats.org/drawingml/2006/picture">
-                      <pic:pic xmlns:pic="http://schemas.openxmlformats.org/drawingml/2006/picture">
-                        <pic:nvPicPr>
-                          <pic:cNvPr id="0" name="Picture 2"/>
-                          <pic:cNvPicPr>
-                            <a:picLocks noChangeAspect="1" noChangeArrowheads="1"/>
-                          </pic:cNvPicPr>
-                        </pic:nvPicPr>
-                        <pic:blipFill>
-                          <a:blip r:embed="rId6"/>
-                          <a:srcRect/>
-                          <a:stretch>
-                            <a:fillRect/>
-                          </a:stretch>
-                        </pic:blipFill>
-                        <pic:spPr bwMode="auto">
-                          <a:xfrm>
-                            <a:off x="0" y="0"/>
-                            <a:ext cx="3035300" cy="2832100"/>
-                          </a:xfrm>
-                          <a:prstGeom prst="rect">
-                            <a:avLst/>
-                          </a:prstGeom>
-                          <a:noFill/>
-                          <a:ln w="9525">
-                            <a:noFill/>
-                            <a:miter lim="800000"/>
-                            <a:headEnd/>
-                            <a:tailEnd/>
-                          </a:ln>
-                        </pic:spPr>
-                      </pic:pic>
-                    </a:graphicData>
-                  </a:graphic>
-                </wp:inline>
-              </w:drawing>
-            </w:r>
-          </w:p>
-        </w:tc>
-      </w:tr>
-      <w:tr>
-        <w:tc>
-          <w:tcPr>
-            <w:tcW w:w="9747" w:type="dxa"/>
-            <w:gridSpan w:val="2"/>
-            <w:vAlign w:val="center"/>
-          </w:tcPr>
-          <w:p>
-            <w:pPr>
-              <w:rPr>
-                <w:b/>
-              </w:rPr>
-            </w:pPr>
-            <w:r>
-              <w:rPr>
-                <w:b/>
-              </w:rPr>
-              <w:t xml:space="preserve">Evaluación de la Prueba: </w:t>
-            </w:r>
-            <w:r>
-              <w:t xml:space="preserve">Pasada con éxito. </w:t>
-            </w:r>
-          </w:p>
-        </w:tc>
-      </w:tr>
-    </w:tbl>
     <w:p/>
-    <w:p>
-      <w:r>
-        <w:br w:type="page"/>
-      </w:r>
-    </w:p>
-    <w:tbl>
-      <w:tblPr>
-        <w:tblW w:w="0" w:type="auto"/>
-        <w:tblBorders>
-          <w:top w:val="single" w:sz="4" w:space="0" w:color="auto"/>
-          <w:left w:val="single" w:sz="4" w:space="0" w:color="auto"/>
-          <w:bottom w:val="single" w:sz="4" w:space="0" w:color="auto"/>
-          <w:right w:val="single" w:sz="4" w:space="0" w:color="auto"/>
-          <w:insideH w:val="single" w:sz="4" w:space="0" w:color="auto"/>
-          <w:insideV w:val="single" w:sz="4" w:space="0" w:color="auto"/>
-        </w:tblBorders>
-        <w:tblLook w:val="01E0"/>
-      </w:tblPr>
-      <w:tblGrid>
-        <w:gridCol w:w="2040"/>
-        <w:gridCol w:w="6476"/>
-      </w:tblGrid>
-      <w:tr>
-        <w:trPr>
-          <w:trHeight w:val="570"/>
-        </w:trPr>
-        <w:tc>
-          <w:tcPr>
-            <w:tcW w:w="9787" w:type="dxa"/>
-            <w:gridSpan w:val="2"/>
-            <w:shd w:val="clear" w:color="auto" w:fill="E6E6E6"/>
-            <w:vAlign w:val="center"/>
-          </w:tcPr>
-          <w:p>
-            <w:pPr>
-              <w:pStyle w:val="Encabezado"/>
-              <w:ind w:left="142"/>
-              <w:rPr>
-                <w:b/>
-              </w:rPr>
-            </w:pPr>
-            <w:r>
-              <w:rPr>
-                <w:b/>
-              </w:rPr>
-              <w:t>Caso de Prueba de Aceptación</w:t>
-            </w:r>
-          </w:p>
-        </w:tc>
-      </w:tr>
-      <w:tr>
-        <w:trPr>
-          <w:trHeight w:val="567"/>
-        </w:trPr>
-        <w:tc>
-          <w:tcPr>
-            <w:tcW w:w="2278" w:type="dxa"/>
-            <w:vAlign w:val="center"/>
-          </w:tcPr>
-          <w:p>
-            <w:pPr>
-              <w:rPr>
-                <w:b/>
-              </w:rPr>
-            </w:pPr>
-            <w:r>
-              <w:rPr>
-                <w:b/>
-              </w:rPr>
-              <w:t>Código: APR9B</w:t>
-            </w:r>
-          </w:p>
-        </w:tc>
-        <w:tc>
-          <w:tcPr>
-            <w:tcW w:w="7509" w:type="dxa"/>
-            <w:vAlign w:val="center"/>
-          </w:tcPr>
-          <w:p>
-            <w:pPr>
-              <w:rPr>
-                <w:b/>
-              </w:rPr>
-            </w:pPr>
-            <w:r>
-              <w:rPr>
-                <w:b/>
-              </w:rPr>
-              <w:t xml:space="preserve">Caso de Uso: </w:t>
-            </w:r>
-            <w:r>
-              <w:t>Administración de pedidos</w:t>
-            </w:r>
-          </w:p>
-        </w:tc>
-      </w:tr>
-      <w:tr>
-        <w:trPr>
-          <w:trHeight w:val="567"/>
-        </w:trPr>
-        <w:tc>
-          <w:tcPr>
-            <w:tcW w:w="9787" w:type="dxa"/>
-            <w:gridSpan w:val="2"/>
-            <w:vAlign w:val="center"/>
-          </w:tcPr>
-          <w:p>
-            <w:pPr>
-              <w:rPr>
-                <w:b/>
-              </w:rPr>
-            </w:pPr>
-            <w:r>
-              <w:rPr>
-                <w:b/>
-              </w:rPr>
-              <w:t xml:space="preserve">Descripción de la Prueba: </w:t>
-            </w:r>
-            <w:r>
-              <w:t>Comprobar que si intentamos cambiar el estado de un pedido cuyo estado actual es ‘Validado’, sólo nos dejará cambiarlo a ‘Cancelado’.</w:t>
-            </w:r>
-          </w:p>
-        </w:tc>
-      </w:tr>
-      <w:tr>
-        <w:trPr>
-          <w:trHeight w:val="567"/>
-        </w:trPr>
-        <w:tc>
-          <w:tcPr>
-            <w:tcW w:w="9787" w:type="dxa"/>
-            <w:gridSpan w:val="2"/>
-            <w:vAlign w:val="center"/>
-          </w:tcPr>
-          <w:p>
-            <w:pPr>
-              <w:rPr>
-                <w:b/>
-              </w:rPr>
-            </w:pPr>
-            <w:r>
-              <w:rPr>
-                <w:b/>
-              </w:rPr>
-              <w:t xml:space="preserve">Condiciones de Ejecución: </w:t>
-            </w:r>
-            <w:r>
-              <w:t xml:space="preserve">Uno de los administradores de la aplicación debe estar logado (como el caso de uso login no se implementa en esta iteración no se especifica cómo se logaría). Para acceder a los pedidos sería a través de: menú Administrador </w:t>
-            </w:r>
-            <w:r>
-              <w:sym w:font="Wingdings" w:char="F0E0"/>
-            </w:r>
-            <w:r>
-              <w:t xml:space="preserve"> click sobre el botón ‘Pedidos’</w:t>
-            </w:r>
-          </w:p>
-        </w:tc>
-      </w:tr>
-      <w:tr>
-        <w:tc>
-          <w:tcPr>
-            <w:tcW w:w="9787" w:type="dxa"/>
-            <w:gridSpan w:val="2"/>
-            <w:vAlign w:val="center"/>
-          </w:tcPr>
-          <w:p>
-            <w:r>
-              <w:rPr>
-                <w:b/>
-              </w:rPr>
-              <w:t xml:space="preserve">Entrada / Pasos de Ejecución: </w:t>
-            </w:r>
-            <w:r>
-              <w:t xml:space="preserve">Nos ponemos encima del pedido 2, cuyo estado es: ‘Validado’ y apretamos el botón ‘Ver detalle’. </w:t>
-            </w:r>
-          </w:p>
-          <w:p>
-            <w:r>
-              <w:rPr>
-                <w:noProof/>
-                <w:lang w:val="es-ES_tradnl" w:eastAsia="es-ES_tradnl"/>
-              </w:rPr>
-              <w:drawing>
-                <wp:inline distT="0" distB="0" distL="0" distR="0">
-                  <wp:extent cx="4635500" cy="2260600"/>
-                  <wp:effectExtent l="25400" t="0" r="0" b="0"/>
-                  <wp:docPr id="12" name="Imagen 12"/>
-                  <wp:cNvGraphicFramePr>
-                    <a:graphicFrameLocks xmlns:a="http://schemas.openxmlformats.org/drawingml/2006/main" noChangeAspect="1"/>
-                  </wp:cNvGraphicFramePr>
-                  <a:graphic xmlns:a="http://schemas.openxmlformats.org/drawingml/2006/main">
-                    <a:graphicData uri="http://schemas.openxmlformats.org/drawingml/2006/picture">
-                      <pic:pic xmlns:pic="http://schemas.openxmlformats.org/drawingml/2006/picture">
-                        <pic:nvPicPr>
-                          <pic:cNvPr id="0" name="Picture 12"/>
-                          <pic:cNvPicPr>
-                            <a:picLocks noChangeAspect="1" noChangeArrowheads="1"/>
-                          </pic:cNvPicPr>
-                        </pic:nvPicPr>
-                        <pic:blipFill>
-                          <a:blip r:embed="rId7"/>
-                          <a:srcRect/>
-                          <a:stretch>
-                            <a:fillRect/>
-                          </a:stretch>
-                        </pic:blipFill>
-                        <pic:spPr bwMode="auto">
-                          <a:xfrm>
-                            <a:off x="0" y="0"/>
-                            <a:ext cx="4635500" cy="2260600"/>
-                          </a:xfrm>
-                          <a:prstGeom prst="rect">
-                            <a:avLst/>
-                          </a:prstGeom>
-                          <a:noFill/>
-                          <a:ln w="9525">
-                            <a:noFill/>
-                            <a:miter lim="800000"/>
-                            <a:headEnd/>
-                            <a:tailEnd/>
-                          </a:ln>
-                        </pic:spPr>
-                      </pic:pic>
-                    </a:graphicData>
-                  </a:graphic>
-                </wp:inline>
-              </w:drawing>
-            </w:r>
-          </w:p>
-        </w:tc>
-      </w:tr>
-      <w:tr>
-        <w:tc>
-          <w:tcPr>
-            <w:tcW w:w="9787" w:type="dxa"/>
-            <w:gridSpan w:val="2"/>
-            <w:vAlign w:val="center"/>
-          </w:tcPr>
-          <w:p>
-            <w:r>
-              <w:rPr>
-                <w:b/>
-              </w:rPr>
-              <w:t>Resultado Esperado</w:t>
-            </w:r>
-            <w:r>
-              <w:t xml:space="preserve"> Si intentamos cambiar el estado, se observa que en el desplegable sale únicamente la opción ‘Cancelado’ (además de ‘Validado’ que es el estado en el que está).</w:t>
-            </w:r>
-          </w:p>
-          <w:p>
-            <w:r>
-              <w:rPr>
-                <w:b/>
-                <w:noProof/>
-                <w:lang w:val="es-ES_tradnl" w:eastAsia="es-ES_tradnl"/>
-              </w:rPr>
-              <w:drawing>
-                <wp:inline distT="0" distB="0" distL="0" distR="0">
-                  <wp:extent cx="3403600" cy="3200400"/>
-                  <wp:effectExtent l="25400" t="0" r="0" b="0"/>
-                  <wp:docPr id="13" name="Imagen 13"/>
-                  <wp:cNvGraphicFramePr>
-                    <a:graphicFrameLocks xmlns:a="http://schemas.openxmlformats.org/drawingml/2006/main" noChangeAspect="1"/>
-                  </wp:cNvGraphicFramePr>
-                  <a:graphic xmlns:a="http://schemas.openxmlformats.org/drawingml/2006/main">
-                    <a:graphicData uri="http://schemas.openxmlformats.org/drawingml/2006/picture">
-                      <pic:pic xmlns:pic="http://schemas.openxmlformats.org/drawingml/2006/picture">
-                        <pic:nvPicPr>
-                          <pic:cNvPr id="0" name="Picture 13"/>
-                          <pic:cNvPicPr>
-                            <a:picLocks noChangeAspect="1" noChangeArrowheads="1"/>
-                          </pic:cNvPicPr>
-                        </pic:nvPicPr>
-                        <pic:blipFill>
-                          <a:blip r:embed="rId8"/>
-                          <a:srcRect/>
-                          <a:stretch>
-                            <a:fillRect/>
-                          </a:stretch>
-                        </pic:blipFill>
-                        <pic:spPr bwMode="auto">
-                          <a:xfrm>
-                            <a:off x="0" y="0"/>
-                            <a:ext cx="3403600" cy="3200400"/>
-                          </a:xfrm>
-                          <a:prstGeom prst="rect">
-                            <a:avLst/>
-                          </a:prstGeom>
-                          <a:noFill/>
-                          <a:ln w="9525">
-                            <a:noFill/>
-                            <a:miter lim="800000"/>
-                            <a:headEnd/>
-                            <a:tailEnd/>
-                          </a:ln>
-                        </pic:spPr>
-                      </pic:pic>
-                    </a:graphicData>
-                  </a:graphic>
-                </wp:inline>
-              </w:drawing>
-            </w:r>
-          </w:p>
-        </w:tc>
-      </w:tr>
-      <w:tr>
-        <w:tc>
-          <w:tcPr>
-            <w:tcW w:w="9787" w:type="dxa"/>
-            <w:gridSpan w:val="2"/>
-            <w:vAlign w:val="center"/>
-          </w:tcPr>
-          <w:p>
-            <w:pPr>
-              <w:rPr>
-                <w:b/>
-              </w:rPr>
-            </w:pPr>
-            <w:r>
-              <w:rPr>
-                <w:b/>
-              </w:rPr>
-              <w:t xml:space="preserve">Evaluación de la Prueba: </w:t>
-            </w:r>
-            <w:r>
-              <w:t>Pasada con éxito</w:t>
-            </w:r>
-            <w:r>
-              <w:t xml:space="preserve">. </w:t>
-            </w:r>
-          </w:p>
-        </w:tc>
-      </w:tr>
-    </w:tbl>
-    <w:p/>
-    <w:p>
-      <w:r>
-        <w:br w:type="page"/>
-      </w:r>
-    </w:p>
-    <w:tbl>
-      <w:tblPr>
-        <w:tblW w:w="0" w:type="auto"/>
-        <w:tblBorders>
-          <w:top w:val="single" w:sz="4" w:space="0" w:color="auto"/>
-          <w:left w:val="single" w:sz="4" w:space="0" w:color="auto"/>
-          <w:bottom w:val="single" w:sz="4" w:space="0" w:color="auto"/>
-          <w:right w:val="single" w:sz="4" w:space="0" w:color="auto"/>
-          <w:insideH w:val="single" w:sz="4" w:space="0" w:color="auto"/>
-          <w:insideV w:val="single" w:sz="4" w:space="0" w:color="auto"/>
-        </w:tblBorders>
-        <w:tblLayout w:type="fixed"/>
-        <w:tblLook w:val="01E0"/>
-      </w:tblPr>
-      <w:tblGrid>
-        <w:gridCol w:w="2278"/>
-        <w:gridCol w:w="7469"/>
-      </w:tblGrid>
-      <w:tr>
-        <w:trPr>
-          <w:trHeight w:val="570"/>
-        </w:trPr>
-        <w:tc>
-          <w:tcPr>
-            <w:tcW w:w="9747" w:type="dxa"/>
-            <w:gridSpan w:val="2"/>
-            <w:shd w:val="clear" w:color="auto" w:fill="E6E6E6"/>
-            <w:vAlign w:val="center"/>
-          </w:tcPr>
-          <w:p>
-            <w:pPr>
-              <w:pStyle w:val="Encabezado"/>
-              <w:ind w:left="142"/>
-              <w:rPr>
-                <w:b/>
-              </w:rPr>
-            </w:pPr>
-            <w:r>
-              <w:rPr>
-                <w:b/>
-              </w:rPr>
-              <w:t>Caso de Prueba de Aceptación</w:t>
-            </w:r>
-          </w:p>
-        </w:tc>
-      </w:tr>
-      <w:tr>
-        <w:trPr>
-          <w:trHeight w:val="567"/>
-        </w:trPr>
-        <w:tc>
-          <w:tcPr>
-            <w:tcW w:w="2278" w:type="dxa"/>
-            <w:vAlign w:val="center"/>
-          </w:tcPr>
-          <w:p>
-            <w:pPr>
-              <w:rPr>
-                <w:b/>
-              </w:rPr>
-            </w:pPr>
-            <w:r>
-              <w:rPr>
-                <w:b/>
-              </w:rPr>
-              <w:t>Código: APR9C</w:t>
-            </w:r>
-          </w:p>
-        </w:tc>
-        <w:tc>
-          <w:tcPr>
-            <w:tcW w:w="7469" w:type="dxa"/>
-            <w:vAlign w:val="center"/>
-          </w:tcPr>
-          <w:p>
-            <w:pPr>
-              <w:rPr>
-                <w:b/>
-              </w:rPr>
-            </w:pPr>
-            <w:r>
-              <w:rPr>
-                <w:b/>
-              </w:rPr>
-              <w:t xml:space="preserve">Caso de Uso: </w:t>
-            </w:r>
-            <w:r>
-              <w:t>Administración de pedidos</w:t>
-            </w:r>
-          </w:p>
-        </w:tc>
-      </w:tr>
-      <w:tr>
-        <w:trPr>
-          <w:trHeight w:val="567"/>
-        </w:trPr>
-        <w:tc>
-          <w:tcPr>
-            <w:tcW w:w="9747" w:type="dxa"/>
-            <w:gridSpan w:val="2"/>
-            <w:vAlign w:val="center"/>
-          </w:tcPr>
-          <w:p>
-            <w:pPr>
-              <w:rPr>
-                <w:b/>
-              </w:rPr>
-            </w:pPr>
-            <w:r>
-              <w:rPr>
-                <w:b/>
-              </w:rPr>
-              <w:t xml:space="preserve">Descripción de la Prueba: </w:t>
-            </w:r>
-            <w:r>
-              <w:t>Comprobar que si intentamos cambiar el estado de un pedido cuyo estado actual es ‘Preparado’, sólo nos dejará cambiarlo a ‘Cancelado’.</w:t>
-            </w:r>
-          </w:p>
-        </w:tc>
-      </w:tr>
-      <w:tr>
-        <w:trPr>
-          <w:trHeight w:val="567"/>
-        </w:trPr>
-        <w:tc>
-          <w:tcPr>
-            <w:tcW w:w="9747" w:type="dxa"/>
-            <w:gridSpan w:val="2"/>
-            <w:vAlign w:val="center"/>
-          </w:tcPr>
-          <w:p>
-            <w:pPr>
-              <w:rPr>
-                <w:b/>
-              </w:rPr>
-            </w:pPr>
-            <w:r>
-              <w:rPr>
-                <w:b/>
-              </w:rPr>
-              <w:t xml:space="preserve">Condiciones de Ejecución: </w:t>
-            </w:r>
-            <w:r>
-              <w:t xml:space="preserve">Uno de los administradores de la aplicación debe estar logado (como el caso de uso login no se implementa en esta iteración no se especifica cómo se logaría). Para acceder a los pedidos sería a través de: menú Administrador </w:t>
-            </w:r>
-            <w:r>
-              <w:sym w:font="Wingdings" w:char="F0E0"/>
-            </w:r>
-            <w:r>
-              <w:t xml:space="preserve"> click sobre el botón ‘Pedidos’</w:t>
-            </w:r>
-          </w:p>
-        </w:tc>
-      </w:tr>
-      <w:tr>
-        <w:tc>
-          <w:tcPr>
-            <w:tcW w:w="9747" w:type="dxa"/>
-            <w:gridSpan w:val="2"/>
-            <w:vAlign w:val="center"/>
-          </w:tcPr>
-          <w:p>
-            <w:r>
-              <w:rPr>
-                <w:b/>
-              </w:rPr>
-              <w:t xml:space="preserve">Entrada / Pasos de Ejecución: </w:t>
-            </w:r>
-            <w:r>
-              <w:t xml:space="preserve">Nos ponemos encima del pedido 3, cuyo estado es: ‘Preparado’ y apretamos el botón ‘Ver detalle’. </w:t>
-            </w:r>
-          </w:p>
-          <w:p>
-            <w:r>
-              <w:rPr>
-                <w:noProof/>
-                <w:lang w:val="es-ES_tradnl" w:eastAsia="es-ES_tradnl"/>
-              </w:rPr>
-              <w:drawing>
-                <wp:inline distT="0" distB="0" distL="0" distR="0">
-                  <wp:extent cx="4711700" cy="2311400"/>
-                  <wp:effectExtent l="25400" t="0" r="0" b="0"/>
-                  <wp:docPr id="14" name="Imagen 14"/>
-                  <wp:cNvGraphicFramePr>
-                    <a:graphicFrameLocks xmlns:a="http://schemas.openxmlformats.org/drawingml/2006/main" noChangeAspect="1"/>
-                  </wp:cNvGraphicFramePr>
-                  <a:graphic xmlns:a="http://schemas.openxmlformats.org/drawingml/2006/main">
-                    <a:graphicData uri="http://schemas.openxmlformats.org/drawingml/2006/picture">
-                      <pic:pic xmlns:pic="http://schemas.openxmlformats.org/drawingml/2006/picture">
-                        <pic:nvPicPr>
-                          <pic:cNvPr id="0" name="Picture 14"/>
-                          <pic:cNvPicPr>
-                            <a:picLocks noChangeAspect="1" noChangeArrowheads="1"/>
-                          </pic:cNvPicPr>
-                        </pic:nvPicPr>
-                        <pic:blipFill>
-                          <a:blip r:embed="rId9"/>
-                          <a:srcRect/>
-                          <a:stretch>
-                            <a:fillRect/>
-                          </a:stretch>
-                        </pic:blipFill>
-                        <pic:spPr bwMode="auto">
-                          <a:xfrm>
-                            <a:off x="0" y="0"/>
-                            <a:ext cx="4711700" cy="2311400"/>
-                          </a:xfrm>
-                          <a:prstGeom prst="rect">
-                            <a:avLst/>
-                          </a:prstGeom>
-                          <a:noFill/>
-                          <a:ln w="9525">
-                            <a:noFill/>
-                            <a:miter lim="800000"/>
-                            <a:headEnd/>
-                            <a:tailEnd/>
-                          </a:ln>
-                        </pic:spPr>
-                      </pic:pic>
-                    </a:graphicData>
-                  </a:graphic>
-                </wp:inline>
-              </w:drawing>
-            </w:r>
-          </w:p>
-        </w:tc>
-      </w:tr>
-      <w:tr>
-        <w:tc>
-          <w:tcPr>
-            <w:tcW w:w="9747" w:type="dxa"/>
-            <w:gridSpan w:val="2"/>
-            <w:vAlign w:val="center"/>
-          </w:tcPr>
-          <w:p>
-            <w:r>
-              <w:rPr>
-                <w:b/>
-              </w:rPr>
-              <w:t>Resultado Esperado</w:t>
-            </w:r>
-            <w:r>
-              <w:t xml:space="preserve"> Si intentamos cambiar el estado, se observa que en el desplegable sale únicamente la opción ‘Cancelado’ (además de ‘Preparado’ que es el estado en el que está).</w:t>
-            </w:r>
-          </w:p>
-          <w:p>
-            <w:r>
-              <w:rPr>
-                <w:b/>
-                <w:noProof/>
-                <w:lang w:val="es-ES_tradnl" w:eastAsia="es-ES_tradnl"/>
-              </w:rPr>
-              <w:drawing>
-                <wp:inline distT="0" distB="0" distL="0" distR="0">
-                  <wp:extent cx="3403600" cy="3149600"/>
-                  <wp:effectExtent l="25400" t="0" r="0" b="0"/>
-                  <wp:docPr id="15" name="Imagen 15"/>
-                  <wp:cNvGraphicFramePr>
-                    <a:graphicFrameLocks xmlns:a="http://schemas.openxmlformats.org/drawingml/2006/main" noChangeAspect="1"/>
-                  </wp:cNvGraphicFramePr>
-                  <a:graphic xmlns:a="http://schemas.openxmlformats.org/drawingml/2006/main">
-                    <a:graphicData uri="http://schemas.openxmlformats.org/drawingml/2006/picture">
-                      <pic:pic xmlns:pic="http://schemas.openxmlformats.org/drawingml/2006/picture">
-                        <pic:nvPicPr>
-                          <pic:cNvPr id="0" name="Picture 15"/>
-                          <pic:cNvPicPr>
-                            <a:picLocks noChangeAspect="1" noChangeArrowheads="1"/>
-                          </pic:cNvPicPr>
-                        </pic:nvPicPr>
-                        <pic:blipFill>
-                          <a:blip r:embed="rId10"/>
-                          <a:srcRect/>
-                          <a:stretch>
-                            <a:fillRect/>
-                          </a:stretch>
-                        </pic:blipFill>
-                        <pic:spPr bwMode="auto">
-                          <a:xfrm>
-                            <a:off x="0" y="0"/>
-                            <a:ext cx="3403600" cy="3149600"/>
-                          </a:xfrm>
-                          <a:prstGeom prst="rect">
-                            <a:avLst/>
-                          </a:prstGeom>
-                          <a:noFill/>
-                          <a:ln w="9525">
-                            <a:noFill/>
-                            <a:miter lim="800000"/>
-                            <a:headEnd/>
-                            <a:tailEnd/>
-                          </a:ln>
-                        </pic:spPr>
-                      </pic:pic>
-                    </a:graphicData>
-                  </a:graphic>
-                </wp:inline>
-              </w:drawing>
-            </w:r>
-          </w:p>
-        </w:tc>
-      </w:tr>
-      <w:tr>
-        <w:tc>
-          <w:tcPr>
-            <w:tcW w:w="9747" w:type="dxa"/>
-            <w:gridSpan w:val="2"/>
-            <w:vAlign w:val="center"/>
-          </w:tcPr>
-          <w:p>
-            <w:pPr>
-              <w:rPr>
-                <w:b/>
-              </w:rPr>
-            </w:pPr>
-            <w:r>
-              <w:rPr>
-                <w:b/>
-              </w:rPr>
-              <w:t xml:space="preserve">Evaluación de la Prueba: </w:t>
-            </w:r>
-            <w:r>
-              <w:t>Pasada con éxito</w:t>
-            </w:r>
-            <w:r>
-              <w:t xml:space="preserve">. </w:t>
-            </w:r>
-          </w:p>
-        </w:tc>
-      </w:tr>
-    </w:tbl>
-    <w:p/>
-    <w:p>
-      <w:r>
-        <w:br w:type="page"/>
-      </w:r>
-    </w:p>
-    <w:tbl>
-      <w:tblPr>
-        <w:tblW w:w="0" w:type="auto"/>
-        <w:tblBorders>
-          <w:top w:val="single" w:sz="4" w:space="0" w:color="auto"/>
-          <w:left w:val="single" w:sz="4" w:space="0" w:color="auto"/>
-          <w:bottom w:val="single" w:sz="4" w:space="0" w:color="auto"/>
-          <w:right w:val="single" w:sz="4" w:space="0" w:color="auto"/>
-          <w:insideH w:val="single" w:sz="4" w:space="0" w:color="auto"/>
-          <w:insideV w:val="single" w:sz="4" w:space="0" w:color="auto"/>
-        </w:tblBorders>
-        <w:tblLook w:val="01E0"/>
-      </w:tblPr>
-      <w:tblGrid>
-        <w:gridCol w:w="2046"/>
-        <w:gridCol w:w="6470"/>
-      </w:tblGrid>
-      <w:tr>
-        <w:trPr>
-          <w:trHeight w:val="570"/>
-        </w:trPr>
-        <w:tc>
-          <w:tcPr>
-            <w:tcW w:w="9747" w:type="dxa"/>
-            <w:gridSpan w:val="2"/>
-            <w:shd w:val="clear" w:color="auto" w:fill="E6E6E6"/>
-            <w:vAlign w:val="center"/>
-          </w:tcPr>
-          <w:p>
-            <w:pPr>
-              <w:pStyle w:val="Encabezado"/>
-              <w:ind w:left="142"/>
-              <w:rPr>
-                <w:b/>
-              </w:rPr>
-            </w:pPr>
-            <w:r>
-              <w:rPr>
-                <w:b/>
-              </w:rPr>
-              <w:t>Caso de Prueba de Aceptación</w:t>
-            </w:r>
-          </w:p>
-        </w:tc>
-      </w:tr>
-      <w:tr>
-        <w:trPr>
-          <w:trHeight w:val="567"/>
-        </w:trPr>
-        <w:tc>
-          <w:tcPr>
-            <w:tcW w:w="2278" w:type="dxa"/>
-            <w:vAlign w:val="center"/>
-          </w:tcPr>
-          <w:p>
-            <w:pPr>
-              <w:rPr>
-                <w:b/>
-              </w:rPr>
-            </w:pPr>
-            <w:r>
-              <w:rPr>
-                <w:b/>
-              </w:rPr>
-              <w:t>Código: APR9D</w:t>
-            </w:r>
-          </w:p>
-        </w:tc>
-        <w:tc>
-          <w:tcPr>
-            <w:tcW w:w="7469" w:type="dxa"/>
-            <w:vAlign w:val="center"/>
-          </w:tcPr>
-          <w:p>
-            <w:pPr>
-              <w:rPr>
-                <w:b/>
-              </w:rPr>
-            </w:pPr>
-            <w:r>
-              <w:rPr>
-                <w:b/>
-              </w:rPr>
-              <w:t xml:space="preserve">Caso de Uso: </w:t>
-            </w:r>
-            <w:r>
-              <w:t>Administración de pedidos</w:t>
-            </w:r>
-          </w:p>
-        </w:tc>
-      </w:tr>
-      <w:tr>
-        <w:trPr>
-          <w:trHeight w:val="567"/>
-        </w:trPr>
-        <w:tc>
-          <w:tcPr>
-            <w:tcW w:w="9747" w:type="dxa"/>
-            <w:gridSpan w:val="2"/>
-            <w:vAlign w:val="center"/>
-          </w:tcPr>
-          <w:p>
-            <w:pPr>
-              <w:rPr>
-                <w:b/>
-              </w:rPr>
-            </w:pPr>
-            <w:r>
-              <w:rPr>
-                <w:b/>
-              </w:rPr>
-              <w:t xml:space="preserve">Descripción de la Prueba: </w:t>
-            </w:r>
-            <w:r>
-              <w:t>Comprobar que si intentamos cambiar el estado de un pedido cuyo estado actual es ‘Enviado’, sólo nos dejará cambiarlo a ‘Cancelado’.</w:t>
-            </w:r>
-          </w:p>
-        </w:tc>
-      </w:tr>
-      <w:tr>
-        <w:trPr>
-          <w:trHeight w:val="567"/>
-        </w:trPr>
-        <w:tc>
-          <w:tcPr>
-            <w:tcW w:w="9747" w:type="dxa"/>
-            <w:gridSpan w:val="2"/>
-            <w:vAlign w:val="center"/>
-          </w:tcPr>
-          <w:p>
-            <w:pPr>
-              <w:rPr>
-                <w:b/>
-              </w:rPr>
-            </w:pPr>
-            <w:r>
-              <w:rPr>
-                <w:b/>
-              </w:rPr>
-              <w:t xml:space="preserve">Condiciones de Ejecución: </w:t>
-            </w:r>
-            <w:r>
-              <w:t xml:space="preserve">Uno de los administradores de la aplicación debe estar logado (como el caso de uso login no se implementa en esta iteración no se especifica cómo se logaría). Para acceder a los pedidos sería a través de: menú Administrador </w:t>
-            </w:r>
-            <w:r>
-              <w:sym w:font="Wingdings" w:char="F0E0"/>
-            </w:r>
-            <w:r>
-              <w:t xml:space="preserve"> click sobre el botón ‘Pedidos’</w:t>
-            </w:r>
-          </w:p>
-        </w:tc>
-      </w:tr>
-      <w:tr>
-        <w:tc>
-          <w:tcPr>
-            <w:tcW w:w="9747" w:type="dxa"/>
-            <w:gridSpan w:val="2"/>
-            <w:vAlign w:val="center"/>
-          </w:tcPr>
-          <w:p>
-            <w:r>
-              <w:rPr>
-                <w:b/>
-              </w:rPr>
-              <w:t xml:space="preserve">Entrada / Pasos de Ejecución: </w:t>
-            </w:r>
-            <w:r>
-              <w:t xml:space="preserve">Nos ponemos encima del pedido 4, cuyo estado es: ‘Enviado’ y apretamos el botón ‘Ver detalle’. </w:t>
-            </w:r>
-          </w:p>
-          <w:p>
-            <w:r>
-              <w:rPr>
-                <w:noProof/>
-                <w:lang w:val="es-ES_tradnl" w:eastAsia="es-ES_tradnl"/>
-              </w:rPr>
-              <w:drawing>
-                <wp:inline distT="0" distB="0" distL="0" distR="0">
-                  <wp:extent cx="4368800" cy="2159000"/>
-                  <wp:effectExtent l="25400" t="0" r="0" b="0"/>
-                  <wp:docPr id="16" name="Imagen 16"/>
-                  <wp:cNvGraphicFramePr>
-                    <a:graphicFrameLocks xmlns:a="http://schemas.openxmlformats.org/drawingml/2006/main" noChangeAspect="1"/>
-                  </wp:cNvGraphicFramePr>
-                  <a:graphic xmlns:a="http://schemas.openxmlformats.org/drawingml/2006/main">
-                    <a:graphicData uri="http://schemas.openxmlformats.org/drawingml/2006/picture">
-                      <pic:pic xmlns:pic="http://schemas.openxmlformats.org/drawingml/2006/picture">
-                        <pic:nvPicPr>
-                          <pic:cNvPr id="0" name="Picture 16"/>
-                          <pic:cNvPicPr>
-                            <a:picLocks noChangeAspect="1" noChangeArrowheads="1"/>
-                          </pic:cNvPicPr>
-                        </pic:nvPicPr>
-                        <pic:blipFill>
-                          <a:blip r:embed="rId11"/>
-                          <a:srcRect/>
-                          <a:stretch>
-                            <a:fillRect/>
-                          </a:stretch>
-                        </pic:blipFill>
-                        <pic:spPr bwMode="auto">
-                          <a:xfrm>
-                            <a:off x="0" y="0"/>
-                            <a:ext cx="4368800" cy="2159000"/>
-                          </a:xfrm>
-                          <a:prstGeom prst="rect">
-                            <a:avLst/>
-                          </a:prstGeom>
-                          <a:noFill/>
-                          <a:ln w="9525">
-                            <a:noFill/>
-                            <a:miter lim="800000"/>
-                            <a:headEnd/>
-                            <a:tailEnd/>
-                          </a:ln>
-                        </pic:spPr>
-                      </pic:pic>
-                    </a:graphicData>
-                  </a:graphic>
-                </wp:inline>
-              </w:drawing>
-            </w:r>
-          </w:p>
-        </w:tc>
-      </w:tr>
-      <w:tr>
-        <w:tc>
-          <w:tcPr>
-            <w:tcW w:w="9747" w:type="dxa"/>
-            <w:gridSpan w:val="2"/>
-            <w:vAlign w:val="center"/>
-          </w:tcPr>
-          <w:p>
-            <w:r>
-              <w:rPr>
-                <w:b/>
-              </w:rPr>
-              <w:t>Resultado Esperado</w:t>
-            </w:r>
-            <w:r>
-              <w:t xml:space="preserve"> Si intentamos cambiar el estado, se observa que en el desplegable sale únicamente la opción ‘Cancelado’ (además de ‘Enviado’ que es el estado en el que está).</w:t>
-            </w:r>
-          </w:p>
-          <w:p>
-            <w:r>
-              <w:rPr>
-                <w:b/>
-                <w:noProof/>
-                <w:lang w:val="es-ES_tradnl" w:eastAsia="es-ES_tradnl"/>
-              </w:rPr>
-              <w:drawing>
-                <wp:inline distT="0" distB="0" distL="0" distR="0">
-                  <wp:extent cx="3543300" cy="3327400"/>
-                  <wp:effectExtent l="25400" t="0" r="0" b="0"/>
-                  <wp:docPr id="17" name="Imagen 17"/>
-                  <wp:cNvGraphicFramePr>
-                    <a:graphicFrameLocks xmlns:a="http://schemas.openxmlformats.org/drawingml/2006/main" noChangeAspect="1"/>
-                  </wp:cNvGraphicFramePr>
-                  <a:graphic xmlns:a="http://schemas.openxmlformats.org/drawingml/2006/main">
-                    <a:graphicData uri="http://schemas.openxmlformats.org/drawingml/2006/picture">
-                      <pic:pic xmlns:pic="http://schemas.openxmlformats.org/drawingml/2006/picture">
-                        <pic:nvPicPr>
-                          <pic:cNvPr id="0" name="Picture 17"/>
-                          <pic:cNvPicPr>
-                            <a:picLocks noChangeAspect="1" noChangeArrowheads="1"/>
-                          </pic:cNvPicPr>
-                        </pic:nvPicPr>
-                        <pic:blipFill>
-                          <a:blip r:embed="rId12"/>
-                          <a:srcRect/>
-                          <a:stretch>
-                            <a:fillRect/>
-                          </a:stretch>
-                        </pic:blipFill>
-                        <pic:spPr bwMode="auto">
-                          <a:xfrm>
-                            <a:off x="0" y="0"/>
-                            <a:ext cx="3543300" cy="3327400"/>
-                          </a:xfrm>
-                          <a:prstGeom prst="rect">
-                            <a:avLst/>
-                          </a:prstGeom>
-                          <a:noFill/>
-                          <a:ln w="9525">
-                            <a:noFill/>
-                            <a:miter lim="800000"/>
-                            <a:headEnd/>
-                            <a:tailEnd/>
-                          </a:ln>
-                        </pic:spPr>
-                      </pic:pic>
-                    </a:graphicData>
-                  </a:graphic>
-                </wp:inline>
-              </w:drawing>
-            </w:r>
-          </w:p>
-        </w:tc>
-      </w:tr>
-      <w:tr>
-        <w:tc>
-          <w:tcPr>
-            <w:tcW w:w="9747" w:type="dxa"/>
-            <w:gridSpan w:val="2"/>
-            <w:vAlign w:val="center"/>
-          </w:tcPr>
-          <w:p>
-            <w:pPr>
-              <w:rPr>
-                <w:b/>
-              </w:rPr>
-            </w:pPr>
-            <w:r>
-              <w:rPr>
-                <w:b/>
-              </w:rPr>
-              <w:t xml:space="preserve">Evaluación de la Prueba: </w:t>
-            </w:r>
-            <w:r>
-              <w:t>Pasada con éxito</w:t>
-            </w:r>
-            <w:r>
-              <w:t xml:space="preserve">. </w:t>
-            </w:r>
-          </w:p>
-        </w:tc>
-      </w:tr>
-    </w:tbl>
-    <w:p/>
-    <w:p>
-      <w:r>
-        <w:br w:type="page"/>
-      </w:r>
-    </w:p>
-    <w:tbl>
-      <w:tblPr>
-        <w:tblW w:w="0" w:type="auto"/>
-        <w:tblBorders>
-          <w:top w:val="single" w:sz="4" w:space="0" w:color="auto"/>
-          <w:left w:val="single" w:sz="4" w:space="0" w:color="auto"/>
-          <w:bottom w:val="single" w:sz="4" w:space="0" w:color="auto"/>
-          <w:right w:val="single" w:sz="4" w:space="0" w:color="auto"/>
-          <w:insideH w:val="single" w:sz="4" w:space="0" w:color="auto"/>
-          <w:insideV w:val="single" w:sz="4" w:space="0" w:color="auto"/>
-        </w:tblBorders>
-        <w:tblLook w:val="01E0"/>
-      </w:tblPr>
-      <w:tblGrid>
-        <w:gridCol w:w="2046"/>
-        <w:gridCol w:w="6470"/>
-      </w:tblGrid>
-      <w:tr>
-        <w:trPr>
-          <w:trHeight w:val="570"/>
-        </w:trPr>
-        <w:tc>
-          <w:tcPr>
-            <w:tcW w:w="9747" w:type="dxa"/>
-            <w:gridSpan w:val="2"/>
-            <w:shd w:val="clear" w:color="auto" w:fill="E6E6E6"/>
-            <w:vAlign w:val="center"/>
-          </w:tcPr>
-          <w:p>
-            <w:pPr>
-              <w:pStyle w:val="Encabezado"/>
-              <w:ind w:left="142"/>
-              <w:rPr>
-                <w:b/>
-              </w:rPr>
-            </w:pPr>
-            <w:r>
-              <w:rPr>
-                <w:b/>
-              </w:rPr>
-              <w:t>Caso de Prueba de Aceptación</w:t>
-            </w:r>
-          </w:p>
-        </w:tc>
-      </w:tr>
-      <w:tr>
-        <w:trPr>
-          <w:trHeight w:val="567"/>
-        </w:trPr>
-        <w:tc>
-          <w:tcPr>
-            <w:tcW w:w="2278" w:type="dxa"/>
-            <w:vAlign w:val="center"/>
-          </w:tcPr>
-          <w:p>
-            <w:pPr>
-              <w:rPr>
-                <w:b/>
-              </w:rPr>
-            </w:pPr>
-            <w:r>
-              <w:rPr>
-                <w:b/>
-              </w:rPr>
-              <w:t>Código: APR9E</w:t>
-            </w:r>
-          </w:p>
-        </w:tc>
-        <w:tc>
-          <w:tcPr>
-            <w:tcW w:w="7469" w:type="dxa"/>
-            <w:vAlign w:val="center"/>
-          </w:tcPr>
-          <w:p>
-            <w:pPr>
-              <w:rPr>
-                <w:b/>
-              </w:rPr>
-            </w:pPr>
-            <w:r>
-              <w:rPr>
-                <w:b/>
-              </w:rPr>
-              <w:t xml:space="preserve">Caso de Uso: </w:t>
-            </w:r>
-            <w:r>
-              <w:t>Administración de pedidos</w:t>
-            </w:r>
-          </w:p>
-        </w:tc>
-      </w:tr>
-      <w:tr>
-        <w:trPr>
-          <w:trHeight w:val="567"/>
-        </w:trPr>
-        <w:tc>
-          <w:tcPr>
-            <w:tcW w:w="9747" w:type="dxa"/>
-            <w:gridSpan w:val="2"/>
-            <w:vAlign w:val="center"/>
-          </w:tcPr>
-          <w:p>
-            <w:pPr>
-              <w:rPr>
-                <w:b/>
-              </w:rPr>
-            </w:pPr>
-            <w:r>
-              <w:rPr>
-                <w:b/>
-              </w:rPr>
-              <w:t xml:space="preserve">Descripción de la Prueba: </w:t>
-            </w:r>
-            <w:r>
-              <w:t>Comprobar que si intentamos cambiar el estado de un pedido cuyo estado actual es ‘Entregado’, sólo nos dejará cambiarlo a ‘Cancelado’.</w:t>
-            </w:r>
-          </w:p>
-        </w:tc>
-      </w:tr>
-      <w:tr>
-        <w:trPr>
-          <w:trHeight w:val="567"/>
-        </w:trPr>
-        <w:tc>
-          <w:tcPr>
-            <w:tcW w:w="9747" w:type="dxa"/>
-            <w:gridSpan w:val="2"/>
-            <w:vAlign w:val="center"/>
-          </w:tcPr>
-          <w:p>
-            <w:pPr>
-              <w:rPr>
-                <w:b/>
-              </w:rPr>
-            </w:pPr>
-            <w:r>
-              <w:rPr>
-                <w:b/>
-              </w:rPr>
-              <w:t xml:space="preserve">Condiciones de Ejecución: </w:t>
-            </w:r>
-            <w:r>
-              <w:t xml:space="preserve">Uno de los administradores de la aplicación debe estar logado (como el caso de uso login no se implementa en esta iteración no se especifica cómo se logaría). Para acceder a los pedidos sería a través de: menú Administrador </w:t>
-            </w:r>
-            <w:r>
-              <w:sym w:font="Wingdings" w:char="F0E0"/>
-            </w:r>
-            <w:r>
-              <w:t xml:space="preserve"> click sobre el botón ‘Pedidos’</w:t>
-            </w:r>
-            <w:r>
-              <w:t>.</w:t>
-            </w:r>
-          </w:p>
-        </w:tc>
-      </w:tr>
-      <w:tr>
-        <w:tc>
-          <w:tcPr>
-            <w:tcW w:w="9747" w:type="dxa"/>
-            <w:gridSpan w:val="2"/>
-            <w:vAlign w:val="center"/>
-          </w:tcPr>
-          <w:p>
-            <w:r>
-              <w:rPr>
-                <w:b/>
-              </w:rPr>
-              <w:t xml:space="preserve">Entrada / Pasos de Ejecución: </w:t>
-            </w:r>
-            <w:r>
-              <w:t xml:space="preserve">Nos ponemos encima del pedido 5, cuyo estado es: ‘Entregado’ y apretamos el botón ‘Ver detalle’. </w:t>
-            </w:r>
-          </w:p>
-          <w:p>
-            <w:r>
-              <w:rPr>
-                <w:noProof/>
-                <w:lang w:val="es-ES_tradnl" w:eastAsia="es-ES_tradnl"/>
-              </w:rPr>
-              <w:drawing>
-                <wp:inline distT="0" distB="0" distL="0" distR="0">
-                  <wp:extent cx="4559300" cy="2247900"/>
-                  <wp:effectExtent l="25400" t="0" r="0" b="0"/>
-                  <wp:docPr id="18" name="Imagen 18"/>
-                  <wp:cNvGraphicFramePr>
-                    <a:graphicFrameLocks xmlns:a="http://schemas.openxmlformats.org/drawingml/2006/main" noChangeAspect="1"/>
-                  </wp:cNvGraphicFramePr>
-                  <a:graphic xmlns:a="http://schemas.openxmlformats.org/drawingml/2006/main">
-                    <a:graphicData uri="http://schemas.openxmlformats.org/drawingml/2006/picture">
-                      <pic:pic xmlns:pic="http://schemas.openxmlformats.org/drawingml/2006/picture">
-                        <pic:nvPicPr>
-                          <pic:cNvPr id="0" name="Picture 18"/>
-                          <pic:cNvPicPr>
-                            <a:picLocks noChangeAspect="1" noChangeArrowheads="1"/>
-                          </pic:cNvPicPr>
-                        </pic:nvPicPr>
-                        <pic:blipFill>
-                          <a:blip r:embed="rId13"/>
-                          <a:srcRect/>
-                          <a:stretch>
-                            <a:fillRect/>
-                          </a:stretch>
-                        </pic:blipFill>
-                        <pic:spPr bwMode="auto">
-                          <a:xfrm>
-                            <a:off x="0" y="0"/>
-                            <a:ext cx="4559300" cy="2247900"/>
-                          </a:xfrm>
-                          <a:prstGeom prst="rect">
-                            <a:avLst/>
-                          </a:prstGeom>
-                          <a:noFill/>
-                          <a:ln w="9525">
-                            <a:noFill/>
-                            <a:miter lim="800000"/>
-                            <a:headEnd/>
-                            <a:tailEnd/>
-                          </a:ln>
-                        </pic:spPr>
-                      </pic:pic>
-                    </a:graphicData>
-                  </a:graphic>
-                </wp:inline>
-              </w:drawing>
-            </w:r>
-          </w:p>
-        </w:tc>
-      </w:tr>
-      <w:tr>
-        <w:tc>
-          <w:tcPr>
-            <w:tcW w:w="9747" w:type="dxa"/>
-            <w:gridSpan w:val="2"/>
-            <w:vAlign w:val="center"/>
-          </w:tcPr>
-          <w:p>
-            <w:r>
-              <w:rPr>
-                <w:b/>
-              </w:rPr>
-              <w:t>Resultado Esperado</w:t>
-            </w:r>
-            <w:r>
-              <w:t xml:space="preserve"> Si intentamos cambiar el estado, se observa que en el desplegable sale únicamente la opción ‘Cancelado’ (además de ‘Entregado’ que es el estado en el que está).</w:t>
-            </w:r>
-          </w:p>
-          <w:p>
-            <w:r>
-              <w:rPr>
-                <w:b/>
-                <w:noProof/>
-                <w:lang w:val="es-ES_tradnl" w:eastAsia="es-ES_tradnl"/>
-              </w:rPr>
-              <w:drawing>
-                <wp:inline distT="0" distB="0" distL="0" distR="0">
-                  <wp:extent cx="3479800" cy="3238500"/>
-                  <wp:effectExtent l="25400" t="0" r="0" b="0"/>
-                  <wp:docPr id="19" name="Imagen 19"/>
-                  <wp:cNvGraphicFramePr>
-                    <a:graphicFrameLocks xmlns:a="http://schemas.openxmlformats.org/drawingml/2006/main" noChangeAspect="1"/>
-                  </wp:cNvGraphicFramePr>
-                  <a:graphic xmlns:a="http://schemas.openxmlformats.org/drawingml/2006/main">
-                    <a:graphicData uri="http://schemas.openxmlformats.org/drawingml/2006/picture">
-                      <pic:pic xmlns:pic="http://schemas.openxmlformats.org/drawingml/2006/picture">
-                        <pic:nvPicPr>
-                          <pic:cNvPr id="0" name="Picture 19"/>
-                          <pic:cNvPicPr>
-                            <a:picLocks noChangeAspect="1" noChangeArrowheads="1"/>
-                          </pic:cNvPicPr>
-                        </pic:nvPicPr>
-                        <pic:blipFill>
-                          <a:blip r:embed="rId14"/>
-                          <a:srcRect/>
-                          <a:stretch>
-                            <a:fillRect/>
-                          </a:stretch>
-                        </pic:blipFill>
-                        <pic:spPr bwMode="auto">
-                          <a:xfrm>
-                            <a:off x="0" y="0"/>
-                            <a:ext cx="3479800" cy="3238500"/>
-                          </a:xfrm>
-                          <a:prstGeom prst="rect">
-                            <a:avLst/>
-                          </a:prstGeom>
-                          <a:noFill/>
-                          <a:ln w="9525">
-                            <a:noFill/>
-                            <a:miter lim="800000"/>
-                            <a:headEnd/>
-                            <a:tailEnd/>
-                          </a:ln>
-                        </pic:spPr>
-                      </pic:pic>
-                    </a:graphicData>
-                  </a:graphic>
-                </wp:inline>
-              </w:drawing>
-            </w:r>
-          </w:p>
-        </w:tc>
-      </w:tr>
-      <w:tr>
-        <w:tc>
-          <w:tcPr>
-            <w:tcW w:w="9747" w:type="dxa"/>
-            <w:gridSpan w:val="2"/>
-            <w:vAlign w:val="center"/>
-          </w:tcPr>
-          <w:p>
-            <w:pPr>
-              <w:rPr>
-                <w:b/>
-              </w:rPr>
-            </w:pPr>
-            <w:r>
-              <w:rPr>
-                <w:b/>
-              </w:rPr>
-              <w:t xml:space="preserve">Evaluación de la Prueba: </w:t>
-            </w:r>
-            <w:r>
-              <w:t>Pasada con éxito</w:t>
-            </w:r>
-            <w:r>
-              <w:t xml:space="preserve">. </w:t>
-            </w:r>
-          </w:p>
-        </w:tc>
-      </w:tr>
-    </w:tbl>
-    <w:p/>
-    <w:p>
-      <w:r>
-        <w:br w:type="page"/>
-      </w:r>
-    </w:p>
     <w:tbl>
       <w:tblPr>
         <w:tblW w:w="0" w:type="auto"/>
@@ -1887,7 +209,7 @@
                           </pic:cNvPicPr>
                         </pic:nvPicPr>
                         <pic:blipFill>
-                          <a:blip r:embed="rId15"/>
+                          <a:blip r:embed="rId5"/>
                           <a:srcRect/>
                           <a:stretch>
                             <a:fillRect/>
@@ -1946,7 +268,7 @@
                           </pic:cNvPicPr>
                         </pic:nvPicPr>
                         <pic:blipFill>
-                          <a:blip r:embed="rId16"/>
+                          <a:blip r:embed="rId6"/>
                           <a:srcRect/>
                           <a:stretch>
                             <a:fillRect/>
@@ -2030,7 +352,7 @@
                           </pic:cNvPicPr>
                         </pic:nvPicPr>
                         <pic:blipFill>
-                          <a:blip r:embed="rId17"/>
+                          <a:blip r:embed="rId7"/>
                           <a:srcRect/>
                           <a:stretch>
                             <a:fillRect/>
@@ -2337,7 +659,7 @@
                           </pic:cNvPicPr>
                         </pic:nvPicPr>
                         <pic:blipFill>
-                          <a:blip r:embed="rId18"/>
+                          <a:blip r:embed="rId8"/>
                           <a:srcRect/>
                           <a:stretch>
                             <a:fillRect/>
@@ -2389,1182 +711,6 @@
             </w:r>
             <w:r>
               <w:t>Pasada con éxito.</w:t>
-            </w:r>
-          </w:p>
-        </w:tc>
-      </w:tr>
-    </w:tbl>
-    <w:p/>
-    <w:p>
-      <w:r>
-        <w:br w:type="page"/>
-      </w:r>
-    </w:p>
-    <w:tbl>
-      <w:tblPr>
-        <w:tblW w:w="0" w:type="auto"/>
-        <w:tblBorders>
-          <w:top w:val="single" w:sz="4" w:space="0" w:color="auto"/>
-          <w:left w:val="single" w:sz="4" w:space="0" w:color="auto"/>
-          <w:bottom w:val="single" w:sz="4" w:space="0" w:color="auto"/>
-          <w:right w:val="single" w:sz="4" w:space="0" w:color="auto"/>
-          <w:insideH w:val="single" w:sz="4" w:space="0" w:color="auto"/>
-          <w:insideV w:val="single" w:sz="4" w:space="0" w:color="auto"/>
-        </w:tblBorders>
-        <w:tblLook w:val="01E0"/>
-      </w:tblPr>
-      <w:tblGrid>
-        <w:gridCol w:w="2052"/>
-        <w:gridCol w:w="6464"/>
-      </w:tblGrid>
-      <w:tr>
-        <w:trPr>
-          <w:trHeight w:val="570"/>
-        </w:trPr>
-        <w:tc>
-          <w:tcPr>
-            <w:tcW w:w="9747" w:type="dxa"/>
-            <w:gridSpan w:val="2"/>
-            <w:shd w:val="clear" w:color="auto" w:fill="E6E6E6"/>
-            <w:vAlign w:val="center"/>
-          </w:tcPr>
-          <w:p>
-            <w:pPr>
-              <w:pStyle w:val="Encabezado"/>
-              <w:ind w:left="142"/>
-              <w:rPr>
-                <w:b/>
-              </w:rPr>
-            </w:pPr>
-            <w:r>
-              <w:rPr>
-                <w:b/>
-              </w:rPr>
-              <w:t>Caso de Prueba de Aceptación</w:t>
-            </w:r>
-          </w:p>
-        </w:tc>
-      </w:tr>
-      <w:tr>
-        <w:trPr>
-          <w:trHeight w:val="567"/>
-        </w:trPr>
-        <w:tc>
-          <w:tcPr>
-            <w:tcW w:w="2280" w:type="dxa"/>
-            <w:vAlign w:val="center"/>
-          </w:tcPr>
-          <w:p>
-            <w:pPr>
-              <w:rPr>
-                <w:b/>
-              </w:rPr>
-            </w:pPr>
-            <w:r>
-              <w:rPr>
-                <w:b/>
-              </w:rPr>
-              <w:t>Código: APR11</w:t>
-            </w:r>
-            <w:r>
-              <w:rPr>
-                <w:b/>
-              </w:rPr>
-              <w:t>B</w:t>
-            </w:r>
-          </w:p>
-        </w:tc>
-        <w:tc>
-          <w:tcPr>
-            <w:tcW w:w="7467" w:type="dxa"/>
-            <w:vAlign w:val="center"/>
-          </w:tcPr>
-          <w:p>
-            <w:r>
-              <w:rPr>
-                <w:b/>
-              </w:rPr>
-              <w:t xml:space="preserve">Caso de Uso: </w:t>
-            </w:r>
-            <w:r>
-              <w:t>Administración de Pedidos del administrador</w:t>
-            </w:r>
-          </w:p>
-        </w:tc>
-      </w:tr>
-      <w:tr>
-        <w:trPr>
-          <w:trHeight w:val="567"/>
-        </w:trPr>
-        <w:tc>
-          <w:tcPr>
-            <w:tcW w:w="9747" w:type="dxa"/>
-            <w:gridSpan w:val="2"/>
-            <w:vAlign w:val="center"/>
-          </w:tcPr>
-          <w:p>
-            <w:pPr>
-              <w:rPr>
-                <w:b/>
-              </w:rPr>
-            </w:pPr>
-            <w:r>
-              <w:rPr>
-                <w:b/>
-              </w:rPr>
-              <w:t xml:space="preserve">Descripción de la Prueba: </w:t>
-            </w:r>
-            <w:r>
-              <w:t xml:space="preserve">Comprobar que no se puede cambiar el transportista de un pedido que esté en el estado </w:t>
-            </w:r>
-            <w:r>
-              <w:t>Entregado</w:t>
-            </w:r>
-            <w:r>
-              <w:t>.</w:t>
-            </w:r>
-          </w:p>
-        </w:tc>
-      </w:tr>
-      <w:tr>
-        <w:trPr>
-          <w:trHeight w:val="567"/>
-        </w:trPr>
-        <w:tc>
-          <w:tcPr>
-            <w:tcW w:w="9747" w:type="dxa"/>
-            <w:gridSpan w:val="2"/>
-            <w:vAlign w:val="center"/>
-          </w:tcPr>
-          <w:p>
-            <w:pPr>
-              <w:rPr>
-                <w:b/>
-              </w:rPr>
-            </w:pPr>
-            <w:r>
-              <w:rPr>
-                <w:b/>
-              </w:rPr>
-              <w:t xml:space="preserve">Condiciones de Ejecución: </w:t>
-            </w:r>
-            <w:r>
-              <w:t xml:space="preserve">El administrador debe estar logado (no se contempla ya que en esta iteración aún no está implementado el caso de uso login). Menú Administrador </w:t>
-            </w:r>
-            <w:r>
-              <w:sym w:font="Wingdings" w:char="F0E0"/>
-            </w:r>
-            <w:r>
-              <w:t xml:space="preserve"> click sobre el botón de ‘Pedidos’ </w:t>
-            </w:r>
-            <w:r>
-              <w:sym w:font="Wingdings" w:char="F0E0"/>
-            </w:r>
-            <w:r>
-              <w:t xml:space="preserve"> po</w:t>
-            </w:r>
-            <w:r>
-              <w:t>nerse encima del pedido número 5</w:t>
-            </w:r>
-            <w:r>
-              <w:t xml:space="preserve"> (que se encuentra en el estado </w:t>
-            </w:r>
-            <w:r>
-              <w:t>entregado</w:t>
-            </w:r>
-            <w:r>
-              <w:t xml:space="preserve">) </w:t>
-            </w:r>
-            <w:r>
-              <w:sym w:font="Wingdings" w:char="F0E0"/>
-            </w:r>
-            <w:r>
-              <w:t xml:space="preserve"> hacer click sobre el botón ‘Ver detalle’.</w:t>
-            </w:r>
-          </w:p>
-        </w:tc>
-      </w:tr>
-      <w:tr>
-        <w:tc>
-          <w:tcPr>
-            <w:tcW w:w="9747" w:type="dxa"/>
-            <w:gridSpan w:val="2"/>
-            <w:vAlign w:val="center"/>
-          </w:tcPr>
-          <w:p>
-            <w:pPr>
-              <w:rPr>
-                <w:b/>
-              </w:rPr>
-            </w:pPr>
-            <w:r>
-              <w:rPr>
-                <w:b/>
-              </w:rPr>
-              <w:t xml:space="preserve">Entrada / Pasos de Ejecución: </w:t>
-            </w:r>
-            <w:r>
-              <w:t>Hacer click sobre el desplegable correspondiente a los pedidos. Intentar cambiar el transportista (TNT) por otro.</w:t>
-            </w:r>
-          </w:p>
-        </w:tc>
-      </w:tr>
-      <w:tr>
-        <w:tc>
-          <w:tcPr>
-            <w:tcW w:w="9747" w:type="dxa"/>
-            <w:gridSpan w:val="2"/>
-            <w:vAlign w:val="center"/>
-          </w:tcPr>
-          <w:p>
-            <w:pPr>
-              <w:rPr>
-                <w:b/>
-              </w:rPr>
-            </w:pPr>
-            <w:r>
-              <w:rPr>
-                <w:b/>
-              </w:rPr>
-              <w:t xml:space="preserve">Resultado Esperado: </w:t>
-            </w:r>
-            <w:r>
-              <w:t>Sólo sale el transportista TNT, por lo tanto, no se puede cambiar por otro.</w:t>
-            </w:r>
-          </w:p>
-          <w:p>
-            <w:pPr>
-              <w:rPr>
-                <w:b/>
-              </w:rPr>
-            </w:pPr>
-            <w:r>
-              <w:rPr>
-                <w:b/>
-                <w:noProof/>
-                <w:lang w:val="es-ES_tradnl" w:eastAsia="es-ES_tradnl"/>
-              </w:rPr>
-              <w:drawing>
-                <wp:inline distT="0" distB="0" distL="0" distR="0">
-                  <wp:extent cx="4216400" cy="3975100"/>
-                  <wp:effectExtent l="25400" t="0" r="0" b="0"/>
-                  <wp:docPr id="9" name="Imagen 9"/>
-                  <wp:cNvGraphicFramePr>
-                    <a:graphicFrameLocks xmlns:a="http://schemas.openxmlformats.org/drawingml/2006/main" noChangeAspect="1"/>
-                  </wp:cNvGraphicFramePr>
-                  <a:graphic xmlns:a="http://schemas.openxmlformats.org/drawingml/2006/main">
-                    <a:graphicData uri="http://schemas.openxmlformats.org/drawingml/2006/picture">
-                      <pic:pic xmlns:pic="http://schemas.openxmlformats.org/drawingml/2006/picture">
-                        <pic:nvPicPr>
-                          <pic:cNvPr id="0" name="Picture 9"/>
-                          <pic:cNvPicPr>
-                            <a:picLocks noChangeAspect="1" noChangeArrowheads="1"/>
-                          </pic:cNvPicPr>
-                        </pic:nvPicPr>
-                        <pic:blipFill>
-                          <a:blip r:embed="rId19"/>
-                          <a:srcRect/>
-                          <a:stretch>
-                            <a:fillRect/>
-                          </a:stretch>
-                        </pic:blipFill>
-                        <pic:spPr bwMode="auto">
-                          <a:xfrm>
-                            <a:off x="0" y="0"/>
-                            <a:ext cx="4216400" cy="3975100"/>
-                          </a:xfrm>
-                          <a:prstGeom prst="rect">
-                            <a:avLst/>
-                          </a:prstGeom>
-                          <a:noFill/>
-                          <a:ln w="9525">
-                            <a:noFill/>
-                            <a:miter lim="800000"/>
-                            <a:headEnd/>
-                            <a:tailEnd/>
-                          </a:ln>
-                        </pic:spPr>
-                      </pic:pic>
-                    </a:graphicData>
-                  </a:graphic>
-                </wp:inline>
-              </w:drawing>
-            </w:r>
-          </w:p>
-        </w:tc>
-      </w:tr>
-      <w:tr>
-        <w:tc>
-          <w:tcPr>
-            <w:tcW w:w="9747" w:type="dxa"/>
-            <w:gridSpan w:val="2"/>
-            <w:vAlign w:val="center"/>
-          </w:tcPr>
-          <w:p>
-            <w:pPr>
-              <w:rPr>
-                <w:b/>
-              </w:rPr>
-            </w:pPr>
-            <w:r>
-              <w:rPr>
-                <w:b/>
-              </w:rPr>
-              <w:t xml:space="preserve">Evaluación de la Prueba: </w:t>
-            </w:r>
-            <w:r>
-              <w:t>Pasada con éxito.</w:t>
-            </w:r>
-          </w:p>
-        </w:tc>
-      </w:tr>
-    </w:tbl>
-    <w:p/>
-    <w:p>
-      <w:r>
-        <w:br w:type="page"/>
-      </w:r>
-    </w:p>
-    <w:tbl>
-      <w:tblPr>
-        <w:tblW w:w="0" w:type="auto"/>
-        <w:tblBorders>
-          <w:top w:val="single" w:sz="4" w:space="0" w:color="auto"/>
-          <w:left w:val="single" w:sz="4" w:space="0" w:color="auto"/>
-          <w:bottom w:val="single" w:sz="4" w:space="0" w:color="auto"/>
-          <w:right w:val="single" w:sz="4" w:space="0" w:color="auto"/>
-          <w:insideH w:val="single" w:sz="4" w:space="0" w:color="auto"/>
-          <w:insideV w:val="single" w:sz="4" w:space="0" w:color="auto"/>
-        </w:tblBorders>
-        <w:tblLook w:val="01E0"/>
-      </w:tblPr>
-      <w:tblGrid>
-        <w:gridCol w:w="2029"/>
-        <w:gridCol w:w="6487"/>
-      </w:tblGrid>
-      <w:tr>
-        <w:trPr>
-          <w:trHeight w:val="570"/>
-        </w:trPr>
-        <w:tc>
-          <w:tcPr>
-            <w:tcW w:w="9853" w:type="dxa"/>
-            <w:gridSpan w:val="2"/>
-            <w:shd w:val="clear" w:color="auto" w:fill="E6E6E6"/>
-            <w:vAlign w:val="center"/>
-          </w:tcPr>
-          <w:p>
-            <w:pPr>
-              <w:pStyle w:val="Encabezado"/>
-              <w:ind w:left="142"/>
-              <w:rPr>
-                <w:b/>
-              </w:rPr>
-            </w:pPr>
-            <w:r>
-              <w:rPr>
-                <w:b/>
-              </w:rPr>
-              <w:t>Caso de Prueba de Aceptación</w:t>
-            </w:r>
-          </w:p>
-        </w:tc>
-      </w:tr>
-      <w:tr>
-        <w:trPr>
-          <w:trHeight w:val="567"/>
-        </w:trPr>
-        <w:tc>
-          <w:tcPr>
-            <w:tcW w:w="2277" w:type="dxa"/>
-            <w:vAlign w:val="center"/>
-          </w:tcPr>
-          <w:p>
-            <w:pPr>
-              <w:rPr>
-                <w:b/>
-              </w:rPr>
-            </w:pPr>
-            <w:r>
-              <w:rPr>
-                <w:b/>
-              </w:rPr>
-              <w:t>Código: APR12</w:t>
-            </w:r>
-          </w:p>
-        </w:tc>
-        <w:tc>
-          <w:tcPr>
-            <w:tcW w:w="7576" w:type="dxa"/>
-            <w:vAlign w:val="center"/>
-          </w:tcPr>
-          <w:p>
-            <w:r>
-              <w:rPr>
-                <w:b/>
-              </w:rPr>
-              <w:t xml:space="preserve">Caso de Uso: </w:t>
-            </w:r>
-            <w:r>
-              <w:t>Administración de Pedidos del administrador</w:t>
-            </w:r>
-          </w:p>
-        </w:tc>
-      </w:tr>
-      <w:tr>
-        <w:trPr>
-          <w:trHeight w:val="567"/>
-        </w:trPr>
-        <w:tc>
-          <w:tcPr>
-            <w:tcW w:w="9853" w:type="dxa"/>
-            <w:gridSpan w:val="2"/>
-            <w:vAlign w:val="center"/>
-          </w:tcPr>
-          <w:p>
-            <w:pPr>
-              <w:rPr>
-                <w:b/>
-              </w:rPr>
-            </w:pPr>
-            <w:r>
-              <w:rPr>
-                <w:b/>
-              </w:rPr>
-              <w:t xml:space="preserve">Descripción de la Prueba: </w:t>
-            </w:r>
-            <w:r>
-              <w:t>Comprobar que al pulsar el botón ‘Guardar cambios’, todos los cambios desde la última vez que se pulsó dicho botón o desde que se entró en la ventana se guardan y, además, la ventana se cierra.</w:t>
-            </w:r>
-          </w:p>
-        </w:tc>
-      </w:tr>
-      <w:tr>
-        <w:trPr>
-          <w:trHeight w:val="567"/>
-        </w:trPr>
-        <w:tc>
-          <w:tcPr>
-            <w:tcW w:w="9853" w:type="dxa"/>
-            <w:gridSpan w:val="2"/>
-            <w:vAlign w:val="center"/>
-          </w:tcPr>
-          <w:p>
-            <w:pPr>
-              <w:rPr>
-                <w:b/>
-              </w:rPr>
-            </w:pPr>
-            <w:r>
-              <w:rPr>
-                <w:b/>
-              </w:rPr>
-              <w:t xml:space="preserve">Condiciones de Ejecución: </w:t>
-            </w:r>
-            <w:r>
-              <w:t xml:space="preserve">El administrador debe estar logado (no se especifica cómo, ya que ese caso de uso será implementado en próximas iteraciones). Menú administración </w:t>
-            </w:r>
-            <w:r>
-              <w:sym w:font="Wingdings" w:char="F0E0"/>
-            </w:r>
-            <w:r>
-              <w:t xml:space="preserve"> click sobre el botón ‘Pedidos’.</w:t>
-            </w:r>
-          </w:p>
-        </w:tc>
-      </w:tr>
-      <w:tr>
-        <w:tc>
-          <w:tcPr>
-            <w:tcW w:w="9853" w:type="dxa"/>
-            <w:gridSpan w:val="2"/>
-            <w:vAlign w:val="center"/>
-          </w:tcPr>
-          <w:p>
-            <w:r>
-              <w:rPr>
-                <w:b/>
-              </w:rPr>
-              <w:t xml:space="preserve">Entrada / Pasos de Ejecución: </w:t>
-            </w:r>
-            <w:r>
-              <w:t>Primero que nada, haremos una modificación para así poder comprobar que se guardan esos cambios en la base de datos. Nos ponemos encima del pedido número 3 y hacemos click sobre el botón ‘Ver pedido’. Modificamos, por ejemplo, el transportista, pasando de SEUR a TNT.</w:t>
-            </w:r>
-          </w:p>
-          <w:p>
-            <w:r>
-              <w:t>Antes:                                                                          Después:</w:t>
-            </w:r>
-          </w:p>
-          <w:p>
-            <w:r>
-              <w:rPr>
-                <w:noProof/>
-                <w:lang w:val="es-ES_tradnl" w:eastAsia="es-ES_tradnl"/>
-              </w:rPr>
-              <w:drawing>
-                <wp:inline distT="0" distB="0" distL="0" distR="0">
-                  <wp:extent cx="2552700" cy="2387600"/>
-                  <wp:effectExtent l="25400" t="0" r="0" b="0"/>
-                  <wp:docPr id="3" name="Imagen 3"/>
-                  <wp:cNvGraphicFramePr>
-                    <a:graphicFrameLocks xmlns:a="http://schemas.openxmlformats.org/drawingml/2006/main" noChangeAspect="1"/>
-                  </wp:cNvGraphicFramePr>
-                  <a:graphic xmlns:a="http://schemas.openxmlformats.org/drawingml/2006/main">
-                    <a:graphicData uri="http://schemas.openxmlformats.org/drawingml/2006/picture">
-                      <pic:pic xmlns:pic="http://schemas.openxmlformats.org/drawingml/2006/picture">
-                        <pic:nvPicPr>
-                          <pic:cNvPr id="0" name="Picture 3"/>
-                          <pic:cNvPicPr>
-                            <a:picLocks noChangeAspect="1" noChangeArrowheads="1"/>
-                          </pic:cNvPicPr>
-                        </pic:nvPicPr>
-                        <pic:blipFill>
-                          <a:blip r:embed="rId20"/>
-                          <a:srcRect/>
-                          <a:stretch>
-                            <a:fillRect/>
-                          </a:stretch>
-                        </pic:blipFill>
-                        <pic:spPr bwMode="auto">
-                          <a:xfrm>
-                            <a:off x="0" y="0"/>
-                            <a:ext cx="2552700" cy="2387600"/>
-                          </a:xfrm>
-                          <a:prstGeom prst="rect">
-                            <a:avLst/>
-                          </a:prstGeom>
-                          <a:noFill/>
-                          <a:ln w="9525">
-                            <a:noFill/>
-                            <a:miter lim="800000"/>
-                            <a:headEnd/>
-                            <a:tailEnd/>
-                          </a:ln>
-                        </pic:spPr>
-                      </pic:pic>
-                    </a:graphicData>
-                  </a:graphic>
-                </wp:inline>
-              </w:drawing>
-            </w:r>
-            <w:r>
-              <w:t xml:space="preserve">  </w:t>
-            </w:r>
-            <w:r>
-              <w:rPr>
-                <w:noProof/>
-                <w:lang w:val="es-ES_tradnl" w:eastAsia="es-ES_tradnl"/>
-              </w:rPr>
-              <w:drawing>
-                <wp:inline distT="0" distB="0" distL="0" distR="0">
-                  <wp:extent cx="2540000" cy="2387600"/>
-                  <wp:effectExtent l="25400" t="0" r="0" b="0"/>
-                  <wp:docPr id="4" name="Imagen 4"/>
-                  <wp:cNvGraphicFramePr>
-                    <a:graphicFrameLocks xmlns:a="http://schemas.openxmlformats.org/drawingml/2006/main" noChangeAspect="1"/>
-                  </wp:cNvGraphicFramePr>
-                  <a:graphic xmlns:a="http://schemas.openxmlformats.org/drawingml/2006/main">
-                    <a:graphicData uri="http://schemas.openxmlformats.org/drawingml/2006/picture">
-                      <pic:pic xmlns:pic="http://schemas.openxmlformats.org/drawingml/2006/picture">
-                        <pic:nvPicPr>
-                          <pic:cNvPr id="0" name="Picture 4"/>
-                          <pic:cNvPicPr>
-                            <a:picLocks noChangeAspect="1" noChangeArrowheads="1"/>
-                          </pic:cNvPicPr>
-                        </pic:nvPicPr>
-                        <pic:blipFill>
-                          <a:blip r:embed="rId21"/>
-                          <a:srcRect/>
-                          <a:stretch>
-                            <a:fillRect/>
-                          </a:stretch>
-                        </pic:blipFill>
-                        <pic:spPr bwMode="auto">
-                          <a:xfrm>
-                            <a:off x="0" y="0"/>
-                            <a:ext cx="2540000" cy="2387600"/>
-                          </a:xfrm>
-                          <a:prstGeom prst="rect">
-                            <a:avLst/>
-                          </a:prstGeom>
-                          <a:noFill/>
-                          <a:ln w="9525">
-                            <a:noFill/>
-                            <a:miter lim="800000"/>
-                            <a:headEnd/>
-                            <a:tailEnd/>
-                          </a:ln>
-                        </pic:spPr>
-                      </pic:pic>
-                    </a:graphicData>
-                  </a:graphic>
-                </wp:inline>
-              </w:drawing>
-            </w:r>
-          </w:p>
-          <w:p>
-            <w:r>
-              <w:t>Pulsamos sobre el botón guardar cambios.</w:t>
-            </w:r>
-          </w:p>
-        </w:tc>
-      </w:tr>
-      <w:tr>
-        <w:tc>
-          <w:tcPr>
-            <w:tcW w:w="9853" w:type="dxa"/>
-            <w:gridSpan w:val="2"/>
-            <w:vAlign w:val="center"/>
-          </w:tcPr>
-          <w:p>
-            <w:pPr>
-              <w:rPr>
-                <w:b/>
-              </w:rPr>
-            </w:pPr>
-          </w:p>
-          <w:p>
-            <w:r>
-              <w:rPr>
-                <w:b/>
-              </w:rPr>
-              <w:t xml:space="preserve">Resultado Esperado: </w:t>
-            </w:r>
-            <w:r>
-              <w:t>La ventana se cierra (tal y como esperábamos) y nos devuelve al menú del administrador. Pulsamos de nuevo sobre el botón ‘Pedidos’ y se observa que el transportista asignado al pedido número 3 es TNT:</w:t>
-            </w:r>
-          </w:p>
-          <w:p>
-            <w:pPr>
-              <w:jc w:val="center"/>
-            </w:pPr>
-            <w:r>
-              <w:rPr>
-                <w:noProof/>
-                <w:lang w:val="es-ES_tradnl" w:eastAsia="es-ES_tradnl"/>
-              </w:rPr>
-              <w:drawing>
-                <wp:inline distT="0" distB="0" distL="0" distR="0">
-                  <wp:extent cx="4432300" cy="3225800"/>
-                  <wp:effectExtent l="25400" t="0" r="0" b="0"/>
-                  <wp:docPr id="5" name="Imagen 5"/>
-                  <wp:cNvGraphicFramePr>
-                    <a:graphicFrameLocks xmlns:a="http://schemas.openxmlformats.org/drawingml/2006/main" noChangeAspect="1"/>
-                  </wp:cNvGraphicFramePr>
-                  <a:graphic xmlns:a="http://schemas.openxmlformats.org/drawingml/2006/main">
-                    <a:graphicData uri="http://schemas.openxmlformats.org/drawingml/2006/picture">
-                      <pic:pic xmlns:pic="http://schemas.openxmlformats.org/drawingml/2006/picture">
-                        <pic:nvPicPr>
-                          <pic:cNvPr id="0" name="Picture 5"/>
-                          <pic:cNvPicPr>
-                            <a:picLocks noChangeAspect="1" noChangeArrowheads="1"/>
-                          </pic:cNvPicPr>
-                        </pic:nvPicPr>
-                        <pic:blipFill>
-                          <a:blip r:embed="rId22"/>
-                          <a:srcRect/>
-                          <a:stretch>
-                            <a:fillRect/>
-                          </a:stretch>
-                        </pic:blipFill>
-                        <pic:spPr bwMode="auto">
-                          <a:xfrm>
-                            <a:off x="0" y="0"/>
-                            <a:ext cx="4432300" cy="3225800"/>
-                          </a:xfrm>
-                          <a:prstGeom prst="rect">
-                            <a:avLst/>
-                          </a:prstGeom>
-                          <a:noFill/>
-                          <a:ln w="9525">
-                            <a:noFill/>
-                            <a:miter lim="800000"/>
-                            <a:headEnd/>
-                            <a:tailEnd/>
-                          </a:ln>
-                        </pic:spPr>
-                      </pic:pic>
-                    </a:graphicData>
-                  </a:graphic>
-                </wp:inline>
-              </w:drawing>
-            </w:r>
-          </w:p>
-        </w:tc>
-      </w:tr>
-      <w:tr>
-        <w:tc>
-          <w:tcPr>
-            <w:tcW w:w="9853" w:type="dxa"/>
-            <w:gridSpan w:val="2"/>
-            <w:vAlign w:val="center"/>
-          </w:tcPr>
-          <w:p>
-            <w:pPr>
-              <w:rPr>
-                <w:b/>
-              </w:rPr>
-            </w:pPr>
-            <w:r>
-              <w:rPr>
-                <w:b/>
-              </w:rPr>
-              <w:t xml:space="preserve">Evaluación de la Prueba: </w:t>
-            </w:r>
-            <w:r>
-              <w:t>Pasada con éxito</w:t>
-            </w:r>
-            <w:r>
-              <w:t>.</w:t>
-            </w:r>
-          </w:p>
-        </w:tc>
-      </w:tr>
-    </w:tbl>
-    <w:p/>
-    <w:p>
-      <w:r>
-        <w:br w:type="page"/>
-      </w:r>
-    </w:p>
-    <w:tbl>
-      <w:tblPr>
-        <w:tblW w:w="0" w:type="auto"/>
-        <w:tblBorders>
-          <w:top w:val="single" w:sz="4" w:space="0" w:color="auto"/>
-          <w:left w:val="single" w:sz="4" w:space="0" w:color="auto"/>
-          <w:bottom w:val="single" w:sz="4" w:space="0" w:color="auto"/>
-          <w:right w:val="single" w:sz="4" w:space="0" w:color="auto"/>
-          <w:insideH w:val="single" w:sz="4" w:space="0" w:color="auto"/>
-          <w:insideV w:val="single" w:sz="4" w:space="0" w:color="auto"/>
-        </w:tblBorders>
-        <w:tblLook w:val="01E0"/>
-      </w:tblPr>
-      <w:tblGrid>
-        <w:gridCol w:w="1989"/>
-        <w:gridCol w:w="6527"/>
-      </w:tblGrid>
-      <w:tr>
-        <w:trPr>
-          <w:trHeight w:val="570"/>
-        </w:trPr>
-        <w:tc>
-          <w:tcPr>
-            <w:tcW w:w="9853" w:type="dxa"/>
-            <w:gridSpan w:val="2"/>
-            <w:shd w:val="clear" w:color="auto" w:fill="E6E6E6"/>
-            <w:vAlign w:val="center"/>
-          </w:tcPr>
-          <w:p>
-            <w:pPr>
-              <w:pStyle w:val="Encabezado"/>
-              <w:ind w:left="142"/>
-              <w:rPr>
-                <w:b/>
-              </w:rPr>
-            </w:pPr>
-            <w:r>
-              <w:rPr>
-                <w:b/>
-              </w:rPr>
-              <w:t>Caso de Prueba de Aceptación</w:t>
-            </w:r>
-          </w:p>
-        </w:tc>
-      </w:tr>
-      <w:tr>
-        <w:trPr>
-          <w:trHeight w:val="567"/>
-        </w:trPr>
-        <w:tc>
-          <w:tcPr>
-            <w:tcW w:w="2277" w:type="dxa"/>
-            <w:vAlign w:val="center"/>
-          </w:tcPr>
-          <w:p>
-            <w:pPr>
-              <w:rPr>
-                <w:b/>
-              </w:rPr>
-            </w:pPr>
-            <w:r>
-              <w:rPr>
-                <w:b/>
-              </w:rPr>
-              <w:t>Código: APR13</w:t>
-            </w:r>
-          </w:p>
-        </w:tc>
-        <w:tc>
-          <w:tcPr>
-            <w:tcW w:w="7576" w:type="dxa"/>
-            <w:vAlign w:val="center"/>
-          </w:tcPr>
-          <w:p>
-            <w:r>
-              <w:rPr>
-                <w:b/>
-              </w:rPr>
-              <w:t xml:space="preserve">Caso de Uso: </w:t>
-            </w:r>
-            <w:r>
-              <w:t>Administración de Pedidos del administrador</w:t>
-            </w:r>
-          </w:p>
-        </w:tc>
-      </w:tr>
-      <w:tr>
-        <w:trPr>
-          <w:trHeight w:val="567"/>
-        </w:trPr>
-        <w:tc>
-          <w:tcPr>
-            <w:tcW w:w="9853" w:type="dxa"/>
-            <w:gridSpan w:val="2"/>
-            <w:vAlign w:val="center"/>
-          </w:tcPr>
-          <w:p>
-            <w:r>
-              <w:rPr>
-                <w:b/>
-              </w:rPr>
-              <w:t xml:space="preserve">Descripción de la Prueba: </w:t>
-            </w:r>
-            <w:r>
-              <w:t>Comprobar que al pulsar el botón ‘Cancelar’, todos los cambios desde la última vez que se pulsó el botón ‘Guardar cambios’ o desde que se entró en la ventana se descartan, no viéndose reflejados en la base de datos; además, la ventana se cierra.</w:t>
-            </w:r>
-          </w:p>
-        </w:tc>
-      </w:tr>
-      <w:tr>
-        <w:trPr>
-          <w:trHeight w:val="567"/>
-        </w:trPr>
-        <w:tc>
-          <w:tcPr>
-            <w:tcW w:w="9853" w:type="dxa"/>
-            <w:gridSpan w:val="2"/>
-            <w:vAlign w:val="center"/>
-          </w:tcPr>
-          <w:p>
-            <w:pPr>
-              <w:rPr>
-                <w:b/>
-              </w:rPr>
-            </w:pPr>
-            <w:r>
-              <w:rPr>
-                <w:b/>
-              </w:rPr>
-              <w:t xml:space="preserve">Condiciones de Ejecución: </w:t>
-            </w:r>
-            <w:r>
-              <w:t xml:space="preserve">El administrador debe estar logado (no se especifica cómo, ya que ese caso de uso será implementado en próximas iteraciones). Menú administración </w:t>
-            </w:r>
-            <w:r>
-              <w:sym w:font="Wingdings" w:char="F0E0"/>
-            </w:r>
-            <w:r>
-              <w:t xml:space="preserve"> click sobre el botón ‘Pedidos’.</w:t>
-            </w:r>
-          </w:p>
-        </w:tc>
-      </w:tr>
-      <w:tr>
-        <w:tc>
-          <w:tcPr>
-            <w:tcW w:w="9853" w:type="dxa"/>
-            <w:gridSpan w:val="2"/>
-            <w:vAlign w:val="center"/>
-          </w:tcPr>
-          <w:p>
-            <w:r>
-              <w:rPr>
-                <w:b/>
-              </w:rPr>
-              <w:t xml:space="preserve">Entrada / Pasos de Ejecución: </w:t>
-            </w:r>
-            <w:r>
-              <w:t>Primero que nada, haremos una modificación para así poder comprobar que se no guardan esos cambios en la base de datos. Nos ponemos encima del pedido número 1 (que no tiene asignado todavía el transportista) y hacemos click sobre el botón ‘Ver pedido’. Modificamos, el transportista, poniéndole SEUR y pulsando aceptar.</w:t>
-            </w:r>
-          </w:p>
-          <w:p>
-            <w:r>
-              <w:t>Antes:                                                                          Después:</w:t>
-            </w:r>
-          </w:p>
-          <w:p>
-            <w:r>
-              <w:rPr>
-                <w:noProof/>
-                <w:lang w:val="es-ES_tradnl" w:eastAsia="es-ES_tradnl"/>
-              </w:rPr>
-              <w:drawing>
-                <wp:inline distT="0" distB="0" distL="0" distR="0">
-                  <wp:extent cx="2578100" cy="2425700"/>
-                  <wp:effectExtent l="25400" t="0" r="0" b="0"/>
-                  <wp:docPr id="10" name="Imagen 10"/>
-                  <wp:cNvGraphicFramePr>
-                    <a:graphicFrameLocks xmlns:a="http://schemas.openxmlformats.org/drawingml/2006/main" noChangeAspect="1"/>
-                  </wp:cNvGraphicFramePr>
-                  <a:graphic xmlns:a="http://schemas.openxmlformats.org/drawingml/2006/main">
-                    <a:graphicData uri="http://schemas.openxmlformats.org/drawingml/2006/picture">
-                      <pic:pic xmlns:pic="http://schemas.openxmlformats.org/drawingml/2006/picture">
-                        <pic:nvPicPr>
-                          <pic:cNvPr id="0" name="Picture 10"/>
-                          <pic:cNvPicPr>
-                            <a:picLocks noChangeAspect="1" noChangeArrowheads="1"/>
-                          </pic:cNvPicPr>
-                        </pic:nvPicPr>
-                        <pic:blipFill>
-                          <a:blip r:embed="rId23"/>
-                          <a:srcRect/>
-                          <a:stretch>
-                            <a:fillRect/>
-                          </a:stretch>
-                        </pic:blipFill>
-                        <pic:spPr bwMode="auto">
-                          <a:xfrm>
-                            <a:off x="0" y="0"/>
-                            <a:ext cx="2578100" cy="2425700"/>
-                          </a:xfrm>
-                          <a:prstGeom prst="rect">
-                            <a:avLst/>
-                          </a:prstGeom>
-                          <a:noFill/>
-                          <a:ln w="9525">
-                            <a:noFill/>
-                            <a:miter lim="800000"/>
-                            <a:headEnd/>
-                            <a:tailEnd/>
-                          </a:ln>
-                        </pic:spPr>
-                      </pic:pic>
-                    </a:graphicData>
-                  </a:graphic>
-                </wp:inline>
-              </w:drawing>
-            </w:r>
-            <w:r>
-              <w:t xml:space="preserve">  </w:t>
-            </w:r>
-            <w:r>
-              <w:rPr>
-                <w:noProof/>
-                <w:lang w:val="es-ES_tradnl" w:eastAsia="es-ES_tradnl"/>
-              </w:rPr>
-              <w:drawing>
-                <wp:inline distT="0" distB="0" distL="0" distR="0">
-                  <wp:extent cx="2565400" cy="2425700"/>
-                  <wp:effectExtent l="25400" t="0" r="0" b="0"/>
-                  <wp:docPr id="11" name="Imagen 11"/>
-                  <wp:cNvGraphicFramePr>
-                    <a:graphicFrameLocks xmlns:a="http://schemas.openxmlformats.org/drawingml/2006/main" noChangeAspect="1"/>
-                  </wp:cNvGraphicFramePr>
-                  <a:graphic xmlns:a="http://schemas.openxmlformats.org/drawingml/2006/main">
-                    <a:graphicData uri="http://schemas.openxmlformats.org/drawingml/2006/picture">
-                      <pic:pic xmlns:pic="http://schemas.openxmlformats.org/drawingml/2006/picture">
-                        <pic:nvPicPr>
-                          <pic:cNvPr id="0" name="Picture 11"/>
-                          <pic:cNvPicPr>
-                            <a:picLocks noChangeAspect="1" noChangeArrowheads="1"/>
-                          </pic:cNvPicPr>
-                        </pic:nvPicPr>
-                        <pic:blipFill>
-                          <a:blip r:embed="rId24"/>
-                          <a:srcRect/>
-                          <a:stretch>
-                            <a:fillRect/>
-                          </a:stretch>
-                        </pic:blipFill>
-                        <pic:spPr bwMode="auto">
-                          <a:xfrm>
-                            <a:off x="0" y="0"/>
-                            <a:ext cx="2565400" cy="2425700"/>
-                          </a:xfrm>
-                          <a:prstGeom prst="rect">
-                            <a:avLst/>
-                          </a:prstGeom>
-                          <a:noFill/>
-                          <a:ln w="9525">
-                            <a:noFill/>
-                            <a:miter lim="800000"/>
-                            <a:headEnd/>
-                            <a:tailEnd/>
-                          </a:ln>
-                        </pic:spPr>
-                      </pic:pic>
-                    </a:graphicData>
-                  </a:graphic>
-                </wp:inline>
-              </w:drawing>
-            </w:r>
-          </w:p>
-          <w:p/>
-          <w:p>
-            <w:r>
-              <w:rPr>
-                <w:noProof/>
-                <w:lang w:val="es-ES_tradnl" w:eastAsia="es-ES_tradnl"/>
-              </w:rPr>
-              <w:drawing>
-                <wp:inline distT="0" distB="0" distL="0" distR="0">
-                  <wp:extent cx="5969000" cy="2921000"/>
-                  <wp:effectExtent l="25400" t="0" r="0" b="0"/>
-                  <wp:docPr id="7" name="Imagen 7"/>
-                  <wp:cNvGraphicFramePr>
-                    <a:graphicFrameLocks xmlns:a="http://schemas.openxmlformats.org/drawingml/2006/main" noChangeAspect="1"/>
-                  </wp:cNvGraphicFramePr>
-                  <a:graphic xmlns:a="http://schemas.openxmlformats.org/drawingml/2006/main">
-                    <a:graphicData uri="http://schemas.openxmlformats.org/drawingml/2006/picture">
-                      <pic:pic xmlns:pic="http://schemas.openxmlformats.org/drawingml/2006/picture">
-                        <pic:nvPicPr>
-                          <pic:cNvPr id="0" name="Picture 7"/>
-                          <pic:cNvPicPr>
-                            <a:picLocks noChangeAspect="1" noChangeArrowheads="1"/>
-                          </pic:cNvPicPr>
-                        </pic:nvPicPr>
-                        <pic:blipFill>
-                          <a:blip r:embed="rId25"/>
-                          <a:srcRect/>
-                          <a:stretch>
-                            <a:fillRect/>
-                          </a:stretch>
-                        </pic:blipFill>
-                        <pic:spPr bwMode="auto">
-                          <a:xfrm>
-                            <a:off x="0" y="0"/>
-                            <a:ext cx="5969000" cy="2921000"/>
-                          </a:xfrm>
-                          <a:prstGeom prst="rect">
-                            <a:avLst/>
-                          </a:prstGeom>
-                          <a:noFill/>
-                          <a:ln w="9525">
-                            <a:noFill/>
-                            <a:miter lim="800000"/>
-                            <a:headEnd/>
-                            <a:tailEnd/>
-                          </a:ln>
-                        </pic:spPr>
-                      </pic:pic>
-                    </a:graphicData>
-                  </a:graphic>
-                </wp:inline>
-              </w:drawing>
-            </w:r>
-          </w:p>
-          <w:p>
-            <w:r>
-              <w:t>Pulsamos sobre el botón ‘Cancelar’.</w:t>
-            </w:r>
-          </w:p>
-        </w:tc>
-      </w:tr>
-      <w:tr>
-        <w:tc>
-          <w:tcPr>
-            <w:tcW w:w="9853" w:type="dxa"/>
-            <w:gridSpan w:val="2"/>
-            <w:vAlign w:val="center"/>
-          </w:tcPr>
-          <w:p>
-            <w:r>
-              <w:rPr>
-                <w:b/>
-              </w:rPr>
-              <w:t xml:space="preserve">Resultado Esperado: </w:t>
-            </w:r>
-            <w:r>
-              <w:t xml:space="preserve">La ventana se cierra (tal y como esperábamos) y nos devuelve al menú del administrador. Pulsamos de nuevo sobre el botón ‘Pedidos’ y se observa que el transportista del pedido n número 1 es ‘Sin asignar’, es decir, </w:t>
-            </w:r>
-            <w:r>
-              <w:t>no se han guardado los cambios.</w:t>
-            </w:r>
-          </w:p>
-          <w:p>
-            <w:pPr>
-              <w:jc w:val="center"/>
-            </w:pPr>
-            <w:r>
-              <w:rPr>
-                <w:noProof/>
-                <w:lang w:val="es-ES_tradnl" w:eastAsia="es-ES_tradnl"/>
-              </w:rPr>
-              <w:drawing>
-                <wp:inline distT="0" distB="0" distL="0" distR="0">
-                  <wp:extent cx="5994400" cy="2971800"/>
-                  <wp:effectExtent l="25400" t="0" r="0" b="0"/>
-                  <wp:docPr id="6" name="Imagen 6"/>
-                  <wp:cNvGraphicFramePr>
-                    <a:graphicFrameLocks xmlns:a="http://schemas.openxmlformats.org/drawingml/2006/main" noChangeAspect="1"/>
-                  </wp:cNvGraphicFramePr>
-                  <a:graphic xmlns:a="http://schemas.openxmlformats.org/drawingml/2006/main">
-                    <a:graphicData uri="http://schemas.openxmlformats.org/drawingml/2006/picture">
-                      <pic:pic xmlns:pic="http://schemas.openxmlformats.org/drawingml/2006/picture">
-                        <pic:nvPicPr>
-                          <pic:cNvPr id="0" name="Picture 6"/>
-                          <pic:cNvPicPr>
-                            <a:picLocks noChangeAspect="1" noChangeArrowheads="1"/>
-                          </pic:cNvPicPr>
-                        </pic:nvPicPr>
-                        <pic:blipFill>
-                          <a:blip r:embed="rId26"/>
-                          <a:srcRect/>
-                          <a:stretch>
-                            <a:fillRect/>
-                          </a:stretch>
-                        </pic:blipFill>
-                        <pic:spPr bwMode="auto">
-                          <a:xfrm>
-                            <a:off x="0" y="0"/>
-                            <a:ext cx="5994400" cy="2971800"/>
-                          </a:xfrm>
-                          <a:prstGeom prst="rect">
-                            <a:avLst/>
-                          </a:prstGeom>
-                          <a:noFill/>
-                          <a:ln w="9525">
-                            <a:noFill/>
-                            <a:miter lim="800000"/>
-                            <a:headEnd/>
-                            <a:tailEnd/>
-                          </a:ln>
-                        </pic:spPr>
-                      </pic:pic>
-                    </a:graphicData>
-                  </a:graphic>
-                </wp:inline>
-              </w:drawing>
-            </w:r>
-          </w:p>
-        </w:tc>
-      </w:tr>
-      <w:tr>
-        <w:tc>
-          <w:tcPr>
-            <w:tcW w:w="9853" w:type="dxa"/>
-            <w:gridSpan w:val="2"/>
-            <w:vAlign w:val="center"/>
-          </w:tcPr>
-          <w:p>
-            <w:pPr>
-              <w:rPr>
-                <w:b/>
-              </w:rPr>
-            </w:pPr>
-            <w:r>
-              <w:rPr>
-                <w:b/>
-              </w:rPr>
-              <w:t xml:space="preserve">Evaluación de la Prueba: </w:t>
-            </w:r>
-            <w:r>
-              <w:t>Pasada con éxito</w:t>
-            </w:r>
-            <w:r>
-              <w:t>.</w:t>
             </w:r>
           </w:p>
         </w:tc>
@@ -7418,7 +4564,6 @@
   </w:style>
   <w:style w:type="numbering" w:default="1" w:styleId="Sinlista">
     <w:name w:val="No List"/>
-    <w:uiPriority w:val="99"/>
     <w:semiHidden/>
     <w:unhideWhenUsed/>
   </w:style>
@@ -7495,7 +4640,6 @@
     <w:rPr>
       <w:rFonts w:ascii="Times New Roman" w:eastAsia="Arial Unicode MS" w:hAnsi="Times New Roman" w:cs="Times New Roman"/>
       <w:kern w:val="1"/>
-      <w:lang/>
     </w:rPr>
   </w:style>
 </w:styles>

</xml_diff>

<commit_message>
Tras volver a la primera version hemos corregido los errores
</commit_message>
<xml_diff>
--- a/Documentacion/PA administrar pedido Admin.docx
+++ b/Documentacion/PA administrar pedido Admin.docx
@@ -1,8 +1,7 @@
 
 <file path=word/document.xml><?xml version="1.0" encoding="utf-8"?>
-<w:document xmlns:mv="urn:schemas-microsoft-com:mac:vml" xmlns:mo="http://schemas.microsoft.com/office/mac/office/2008/main" xmlns:ve="http://schemas.openxmlformats.org/markup-compatibility/2006" xmlns:o="urn:schemas-microsoft-com:office:office" xmlns:r="http://schemas.openxmlformats.org/officeDocument/2006/relationships" xmlns:m="http://schemas.openxmlformats.org/officeDocument/2006/math" xmlns:v="urn:schemas-microsoft-com:vml" xmlns:w10="urn:schemas-microsoft-com:office:word" xmlns:w="http://schemas.openxmlformats.org/wordprocessingml/2006/main" xmlns:wne="http://schemas.microsoft.com/office/word/2006/wordml" xmlns:wp="http://schemas.openxmlformats.org/drawingml/2006/wordprocessingDrawing">
+<w:document xmlns:ve="http://schemas.openxmlformats.org/markup-compatibility/2006" xmlns:o="urn:schemas-microsoft-com:office:office" xmlns:r="http://schemas.openxmlformats.org/officeDocument/2006/relationships" xmlns:m="http://schemas.openxmlformats.org/officeDocument/2006/math" xmlns:v="urn:schemas-microsoft-com:vml" xmlns:wp="http://schemas.openxmlformats.org/drawingml/2006/wordprocessingDrawing" xmlns:w10="urn:schemas-microsoft-com:office:word" xmlns:w="http://schemas.openxmlformats.org/wordprocessingml/2006/main" xmlns:wne="http://schemas.microsoft.com/office/word/2006/wordml">
   <w:body>
-    <w:p/>
     <w:tbl>
       <w:tblPr>
         <w:tblW w:w="0" w:type="auto"/>
@@ -17,8 +16,8 @@
         <w:tblLook w:val="01E0"/>
       </w:tblPr>
       <w:tblGrid>
-        <w:gridCol w:w="2046"/>
-        <w:gridCol w:w="6470"/>
+        <w:gridCol w:w="2278"/>
+        <w:gridCol w:w="6238"/>
       </w:tblGrid>
       <w:tr>
         <w:trPr>
@@ -43,8 +42,17 @@
               <w:rPr>
                 <w:b/>
               </w:rPr>
-              <w:t>Caso de Prueba de Aceptación</w:t>
-            </w:r>
+              <w:t>Pruebas no validadas</w:t>
+            </w:r>
+          </w:p>
+          <w:p>
+            <w:pPr>
+              <w:pStyle w:val="Encabezado"/>
+              <w:ind w:left="142"/>
+              <w:rPr>
+                <w:b/>
+              </w:rPr>
+            </w:pPr>
           </w:p>
         </w:tc>
       </w:tr>
@@ -67,7 +75,7 @@
               <w:rPr>
                 <w:b/>
               </w:rPr>
-              <w:t>Código: APR10</w:t>
+              <w:t>Código: APR9A</w:t>
             </w:r>
           </w:p>
         </w:tc>
@@ -117,7 +125,7 @@
               <w:t xml:space="preserve">Descripción de la Prueba: </w:t>
             </w:r>
             <w:r>
-              <w:t>Comprobar que al realizar un cambio de estado, se guarde correctamente la fecha y el responsable de dicho cambio.</w:t>
+              <w:t>Comprobar que si intentamos cambiar el estado de un pedido cuyo estado actual es ‘Confirmado’, sólo nos dejará cambiarlo o bien a ‘Validado’ o a ‘Cancelado’.</w:t>
             </w:r>
           </w:p>
         </w:tc>
@@ -153,6 +161,9 @@
             <w:r>
               <w:t xml:space="preserve"> click sobre el botón ‘Pedidos’</w:t>
             </w:r>
+            <w:r>
+              <w:t>.</w:t>
+            </w:r>
           </w:p>
         </w:tc>
       </w:tr>
@@ -171,6 +182,1692 @@
               <w:t xml:space="preserve">Entrada / Pasos de Ejecución: </w:t>
             </w:r>
             <w:r>
+              <w:t xml:space="preserve">Nos ponemos encima del pedido 1, cuyo estado es: ‘Confirmado’ y apretamos el botón ‘Ver detalle’. </w:t>
+            </w:r>
+          </w:p>
+          <w:p>
+            <w:r>
+              <w:rPr>
+                <w:noProof/>
+                <w:lang w:eastAsia="es-ES"/>
+              </w:rPr>
+              <w:drawing>
+                <wp:inline distT="0" distB="0" distL="0" distR="0">
+                  <wp:extent cx="5105400" cy="2349500"/>
+                  <wp:effectExtent l="25400" t="0" r="0" b="0"/>
+                  <wp:docPr id="1" name="Imagen 1"/>
+                  <wp:cNvGraphicFramePr>
+                    <a:graphicFrameLocks xmlns:a="http://schemas.openxmlformats.org/drawingml/2006/main" noChangeAspect="1"/>
+                  </wp:cNvGraphicFramePr>
+                  <a:graphic xmlns:a="http://schemas.openxmlformats.org/drawingml/2006/main">
+                    <a:graphicData uri="http://schemas.openxmlformats.org/drawingml/2006/picture">
+                      <pic:pic xmlns:pic="http://schemas.openxmlformats.org/drawingml/2006/picture">
+                        <pic:nvPicPr>
+                          <pic:cNvPr id="0" name="Picture 1"/>
+                          <pic:cNvPicPr>
+                            <a:picLocks noChangeAspect="1" noChangeArrowheads="1"/>
+                          </pic:cNvPicPr>
+                        </pic:nvPicPr>
+                        <pic:blipFill>
+                          <a:blip r:embed="rId5" cstate="print"/>
+                          <a:srcRect/>
+                          <a:stretch>
+                            <a:fillRect/>
+                          </a:stretch>
+                        </pic:blipFill>
+                        <pic:spPr bwMode="auto">
+                          <a:xfrm>
+                            <a:off x="0" y="0"/>
+                            <a:ext cx="5105400" cy="2349500"/>
+                          </a:xfrm>
+                          <a:prstGeom prst="rect">
+                            <a:avLst/>
+                          </a:prstGeom>
+                          <a:noFill/>
+                          <a:ln w="9525">
+                            <a:noFill/>
+                            <a:miter lim="800000"/>
+                            <a:headEnd/>
+                            <a:tailEnd/>
+                          </a:ln>
+                        </pic:spPr>
+                      </pic:pic>
+                    </a:graphicData>
+                  </a:graphic>
+                </wp:inline>
+              </w:drawing>
+            </w:r>
+          </w:p>
+        </w:tc>
+      </w:tr>
+      <w:tr>
+        <w:tc>
+          <w:tcPr>
+            <w:tcW w:w="9747" w:type="dxa"/>
+            <w:gridSpan w:val="2"/>
+            <w:vAlign w:val="center"/>
+          </w:tcPr>
+          <w:p>
+            <w:r>
+              <w:rPr>
+                <w:b/>
+              </w:rPr>
+              <w:t>Resultado Esperado</w:t>
+            </w:r>
+            <w:r>
+              <w:t xml:space="preserve"> Si intentamos cambiar el estado, se observa que en el desplegable salen únicamente las opciones ‘Validado’ y ‘Cancelado’ (además de ‘Confirmado’ que es el estado en el que está).</w:t>
+            </w:r>
+          </w:p>
+          <w:p>
+            <w:r>
+              <w:rPr>
+                <w:b/>
+                <w:noProof/>
+                <w:lang w:eastAsia="es-ES"/>
+              </w:rPr>
+              <w:lastRenderedPageBreak/>
+              <w:drawing>
+                <wp:inline distT="0" distB="0" distL="0" distR="0">
+                  <wp:extent cx="3035300" cy="2832100"/>
+                  <wp:effectExtent l="25400" t="0" r="0" b="0"/>
+                  <wp:docPr id="2" name="Imagen 2"/>
+                  <wp:cNvGraphicFramePr>
+                    <a:graphicFrameLocks xmlns:a="http://schemas.openxmlformats.org/drawingml/2006/main" noChangeAspect="1"/>
+                  </wp:cNvGraphicFramePr>
+                  <a:graphic xmlns:a="http://schemas.openxmlformats.org/drawingml/2006/main">
+                    <a:graphicData uri="http://schemas.openxmlformats.org/drawingml/2006/picture">
+                      <pic:pic xmlns:pic="http://schemas.openxmlformats.org/drawingml/2006/picture">
+                        <pic:nvPicPr>
+                          <pic:cNvPr id="0" name="Picture 2"/>
+                          <pic:cNvPicPr>
+                            <a:picLocks noChangeAspect="1" noChangeArrowheads="1"/>
+                          </pic:cNvPicPr>
+                        </pic:nvPicPr>
+                        <pic:blipFill>
+                          <a:blip r:embed="rId6" cstate="print"/>
+                          <a:srcRect/>
+                          <a:stretch>
+                            <a:fillRect/>
+                          </a:stretch>
+                        </pic:blipFill>
+                        <pic:spPr bwMode="auto">
+                          <a:xfrm>
+                            <a:off x="0" y="0"/>
+                            <a:ext cx="3035300" cy="2832100"/>
+                          </a:xfrm>
+                          <a:prstGeom prst="rect">
+                            <a:avLst/>
+                          </a:prstGeom>
+                          <a:noFill/>
+                          <a:ln w="9525">
+                            <a:noFill/>
+                            <a:miter lim="800000"/>
+                            <a:headEnd/>
+                            <a:tailEnd/>
+                          </a:ln>
+                        </pic:spPr>
+                      </pic:pic>
+                    </a:graphicData>
+                  </a:graphic>
+                </wp:inline>
+              </w:drawing>
+            </w:r>
+          </w:p>
+        </w:tc>
+      </w:tr>
+      <w:tr>
+        <w:tc>
+          <w:tcPr>
+            <w:tcW w:w="9747" w:type="dxa"/>
+            <w:gridSpan w:val="2"/>
+            <w:vAlign w:val="center"/>
+          </w:tcPr>
+          <w:p>
+            <w:pPr>
+              <w:rPr>
+                <w:b/>
+              </w:rPr>
+            </w:pPr>
+            <w:r>
+              <w:rPr>
+                <w:b/>
+              </w:rPr>
+              <w:lastRenderedPageBreak/>
+              <w:t xml:space="preserve">Evaluación de la Prueba: </w:t>
+            </w:r>
+            <w:r>
+              <w:t xml:space="preserve">Pasada con éxito. </w:t>
+            </w:r>
+          </w:p>
+        </w:tc>
+      </w:tr>
+    </w:tbl>
+    <w:p/>
+    <w:p>
+      <w:r>
+        <w:br w:type="page"/>
+      </w:r>
+    </w:p>
+    <w:tbl>
+      <w:tblPr>
+        <w:tblW w:w="0" w:type="auto"/>
+        <w:tblBorders>
+          <w:top w:val="single" w:sz="4" w:space="0" w:color="auto"/>
+          <w:left w:val="single" w:sz="4" w:space="0" w:color="auto"/>
+          <w:bottom w:val="single" w:sz="4" w:space="0" w:color="auto"/>
+          <w:right w:val="single" w:sz="4" w:space="0" w:color="auto"/>
+          <w:insideH w:val="single" w:sz="4" w:space="0" w:color="auto"/>
+          <w:insideV w:val="single" w:sz="4" w:space="0" w:color="auto"/>
+        </w:tblBorders>
+        <w:tblLook w:val="01E0"/>
+      </w:tblPr>
+      <w:tblGrid>
+        <w:gridCol w:w="2278"/>
+        <w:gridCol w:w="6238"/>
+      </w:tblGrid>
+      <w:tr>
+        <w:trPr>
+          <w:trHeight w:val="570"/>
+        </w:trPr>
+        <w:tc>
+          <w:tcPr>
+            <w:tcW w:w="9787" w:type="dxa"/>
+            <w:gridSpan w:val="2"/>
+            <w:shd w:val="clear" w:color="auto" w:fill="E6E6E6"/>
+            <w:vAlign w:val="center"/>
+          </w:tcPr>
+          <w:p>
+            <w:pPr>
+              <w:pStyle w:val="Encabezado"/>
+              <w:ind w:left="142"/>
+              <w:rPr>
+                <w:b/>
+              </w:rPr>
+            </w:pPr>
+            <w:r>
+              <w:rPr>
+                <w:b/>
+              </w:rPr>
+              <w:t>Caso de Prueba de Aceptación</w:t>
+            </w:r>
+          </w:p>
+        </w:tc>
+      </w:tr>
+      <w:tr>
+        <w:trPr>
+          <w:trHeight w:val="567"/>
+        </w:trPr>
+        <w:tc>
+          <w:tcPr>
+            <w:tcW w:w="2278" w:type="dxa"/>
+            <w:vAlign w:val="center"/>
+          </w:tcPr>
+          <w:p>
+            <w:pPr>
+              <w:rPr>
+                <w:b/>
+              </w:rPr>
+            </w:pPr>
+            <w:r>
+              <w:rPr>
+                <w:b/>
+              </w:rPr>
+              <w:t>Código: APR9B</w:t>
+            </w:r>
+          </w:p>
+        </w:tc>
+        <w:tc>
+          <w:tcPr>
+            <w:tcW w:w="7509" w:type="dxa"/>
+            <w:vAlign w:val="center"/>
+          </w:tcPr>
+          <w:p>
+            <w:pPr>
+              <w:rPr>
+                <w:b/>
+              </w:rPr>
+            </w:pPr>
+            <w:r>
+              <w:rPr>
+                <w:b/>
+              </w:rPr>
+              <w:t xml:space="preserve">Caso de Uso: </w:t>
+            </w:r>
+            <w:r>
+              <w:t>Administración de pedidos</w:t>
+            </w:r>
+          </w:p>
+        </w:tc>
+      </w:tr>
+      <w:tr>
+        <w:trPr>
+          <w:trHeight w:val="567"/>
+        </w:trPr>
+        <w:tc>
+          <w:tcPr>
+            <w:tcW w:w="9787" w:type="dxa"/>
+            <w:gridSpan w:val="2"/>
+            <w:vAlign w:val="center"/>
+          </w:tcPr>
+          <w:p>
+            <w:pPr>
+              <w:rPr>
+                <w:b/>
+              </w:rPr>
+            </w:pPr>
+            <w:r>
+              <w:rPr>
+                <w:b/>
+              </w:rPr>
+              <w:t xml:space="preserve">Descripción de la Prueba: </w:t>
+            </w:r>
+            <w:r>
+              <w:t>Comprobar que si intentamos cambiar el estado de un pedido cuyo estado actual es ‘Validado’, sólo nos dejará cambiarlo a ‘Cancelado’.</w:t>
+            </w:r>
+          </w:p>
+        </w:tc>
+      </w:tr>
+      <w:tr>
+        <w:trPr>
+          <w:trHeight w:val="567"/>
+        </w:trPr>
+        <w:tc>
+          <w:tcPr>
+            <w:tcW w:w="9787" w:type="dxa"/>
+            <w:gridSpan w:val="2"/>
+            <w:vAlign w:val="center"/>
+          </w:tcPr>
+          <w:p>
+            <w:pPr>
+              <w:rPr>
+                <w:b/>
+              </w:rPr>
+            </w:pPr>
+            <w:r>
+              <w:rPr>
+                <w:b/>
+              </w:rPr>
+              <w:t xml:space="preserve">Condiciones de Ejecución: </w:t>
+            </w:r>
+            <w:r>
+              <w:t xml:space="preserve">Uno de los administradores de la aplicación debe estar logado (como el caso de uso login no se implementa en esta iteración no se especifica cómo se logaría). Para acceder a los pedidos sería a través de: menú Administrador </w:t>
+            </w:r>
+            <w:r>
+              <w:sym w:font="Wingdings" w:char="F0E0"/>
+            </w:r>
+            <w:r>
+              <w:t xml:space="preserve"> click sobre el botón ‘Pedidos’</w:t>
+            </w:r>
+          </w:p>
+        </w:tc>
+      </w:tr>
+      <w:tr>
+        <w:tc>
+          <w:tcPr>
+            <w:tcW w:w="9787" w:type="dxa"/>
+            <w:gridSpan w:val="2"/>
+            <w:vAlign w:val="center"/>
+          </w:tcPr>
+          <w:p>
+            <w:r>
+              <w:rPr>
+                <w:b/>
+              </w:rPr>
+              <w:t xml:space="preserve">Entrada / Pasos de Ejecución: </w:t>
+            </w:r>
+            <w:r>
+              <w:t xml:space="preserve">Nos ponemos encima del pedido 2, cuyo estado es: ‘Validado’ y apretamos el botón ‘Ver detalle’. </w:t>
+            </w:r>
+          </w:p>
+          <w:p>
+            <w:r>
+              <w:rPr>
+                <w:noProof/>
+                <w:lang w:eastAsia="es-ES"/>
+              </w:rPr>
+              <w:drawing>
+                <wp:inline distT="0" distB="0" distL="0" distR="0">
+                  <wp:extent cx="4635500" cy="2260600"/>
+                  <wp:effectExtent l="25400" t="0" r="0" b="0"/>
+                  <wp:docPr id="12" name="Imagen 12"/>
+                  <wp:cNvGraphicFramePr>
+                    <a:graphicFrameLocks xmlns:a="http://schemas.openxmlformats.org/drawingml/2006/main" noChangeAspect="1"/>
+                  </wp:cNvGraphicFramePr>
+                  <a:graphic xmlns:a="http://schemas.openxmlformats.org/drawingml/2006/main">
+                    <a:graphicData uri="http://schemas.openxmlformats.org/drawingml/2006/picture">
+                      <pic:pic xmlns:pic="http://schemas.openxmlformats.org/drawingml/2006/picture">
+                        <pic:nvPicPr>
+                          <pic:cNvPr id="0" name="Picture 12"/>
+                          <pic:cNvPicPr>
+                            <a:picLocks noChangeAspect="1" noChangeArrowheads="1"/>
+                          </pic:cNvPicPr>
+                        </pic:nvPicPr>
+                        <pic:blipFill>
+                          <a:blip r:embed="rId7" cstate="print"/>
+                          <a:srcRect/>
+                          <a:stretch>
+                            <a:fillRect/>
+                          </a:stretch>
+                        </pic:blipFill>
+                        <pic:spPr bwMode="auto">
+                          <a:xfrm>
+                            <a:off x="0" y="0"/>
+                            <a:ext cx="4635500" cy="2260600"/>
+                          </a:xfrm>
+                          <a:prstGeom prst="rect">
+                            <a:avLst/>
+                          </a:prstGeom>
+                          <a:noFill/>
+                          <a:ln w="9525">
+                            <a:noFill/>
+                            <a:miter lim="800000"/>
+                            <a:headEnd/>
+                            <a:tailEnd/>
+                          </a:ln>
+                        </pic:spPr>
+                      </pic:pic>
+                    </a:graphicData>
+                  </a:graphic>
+                </wp:inline>
+              </w:drawing>
+            </w:r>
+          </w:p>
+        </w:tc>
+      </w:tr>
+      <w:tr>
+        <w:tc>
+          <w:tcPr>
+            <w:tcW w:w="9787" w:type="dxa"/>
+            <w:gridSpan w:val="2"/>
+            <w:vAlign w:val="center"/>
+          </w:tcPr>
+          <w:p>
+            <w:r>
+              <w:rPr>
+                <w:b/>
+              </w:rPr>
+              <w:t>Resultado Esperado</w:t>
+            </w:r>
+            <w:r>
+              <w:t xml:space="preserve"> Si intentamos cambiar el estado, se observa que en el desplegable sale únicamente la opción ‘Cancelado’ (además de ‘Validado’ que es el estado en el que está).</w:t>
+            </w:r>
+          </w:p>
+          <w:p>
+            <w:r>
+              <w:rPr>
+                <w:b/>
+                <w:noProof/>
+                <w:lang w:eastAsia="es-ES"/>
+              </w:rPr>
+              <w:lastRenderedPageBreak/>
+              <w:drawing>
+                <wp:inline distT="0" distB="0" distL="0" distR="0">
+                  <wp:extent cx="3403600" cy="3200400"/>
+                  <wp:effectExtent l="25400" t="0" r="0" b="0"/>
+                  <wp:docPr id="13" name="Imagen 13"/>
+                  <wp:cNvGraphicFramePr>
+                    <a:graphicFrameLocks xmlns:a="http://schemas.openxmlformats.org/drawingml/2006/main" noChangeAspect="1"/>
+                  </wp:cNvGraphicFramePr>
+                  <a:graphic xmlns:a="http://schemas.openxmlformats.org/drawingml/2006/main">
+                    <a:graphicData uri="http://schemas.openxmlformats.org/drawingml/2006/picture">
+                      <pic:pic xmlns:pic="http://schemas.openxmlformats.org/drawingml/2006/picture">
+                        <pic:nvPicPr>
+                          <pic:cNvPr id="0" name="Picture 13"/>
+                          <pic:cNvPicPr>
+                            <a:picLocks noChangeAspect="1" noChangeArrowheads="1"/>
+                          </pic:cNvPicPr>
+                        </pic:nvPicPr>
+                        <pic:blipFill>
+                          <a:blip r:embed="rId8" cstate="print"/>
+                          <a:srcRect/>
+                          <a:stretch>
+                            <a:fillRect/>
+                          </a:stretch>
+                        </pic:blipFill>
+                        <pic:spPr bwMode="auto">
+                          <a:xfrm>
+                            <a:off x="0" y="0"/>
+                            <a:ext cx="3403600" cy="3200400"/>
+                          </a:xfrm>
+                          <a:prstGeom prst="rect">
+                            <a:avLst/>
+                          </a:prstGeom>
+                          <a:noFill/>
+                          <a:ln w="9525">
+                            <a:noFill/>
+                            <a:miter lim="800000"/>
+                            <a:headEnd/>
+                            <a:tailEnd/>
+                          </a:ln>
+                        </pic:spPr>
+                      </pic:pic>
+                    </a:graphicData>
+                  </a:graphic>
+                </wp:inline>
+              </w:drawing>
+            </w:r>
+          </w:p>
+        </w:tc>
+      </w:tr>
+      <w:tr>
+        <w:tc>
+          <w:tcPr>
+            <w:tcW w:w="9787" w:type="dxa"/>
+            <w:gridSpan w:val="2"/>
+            <w:vAlign w:val="center"/>
+          </w:tcPr>
+          <w:p>
+            <w:pPr>
+              <w:rPr>
+                <w:b/>
+              </w:rPr>
+            </w:pPr>
+            <w:r>
+              <w:rPr>
+                <w:b/>
+              </w:rPr>
+              <w:lastRenderedPageBreak/>
+              <w:t xml:space="preserve">Evaluación de la Prueba: </w:t>
+            </w:r>
+            <w:r>
+              <w:t>Pasada con éxito</w:t>
+            </w:r>
+            <w:r>
+              <w:t xml:space="preserve">. </w:t>
+            </w:r>
+          </w:p>
+        </w:tc>
+      </w:tr>
+    </w:tbl>
+    <w:p/>
+    <w:p>
+      <w:r>
+        <w:br w:type="page"/>
+      </w:r>
+    </w:p>
+    <w:tbl>
+      <w:tblPr>
+        <w:tblW w:w="0" w:type="auto"/>
+        <w:tblBorders>
+          <w:top w:val="single" w:sz="4" w:space="0" w:color="auto"/>
+          <w:left w:val="single" w:sz="4" w:space="0" w:color="auto"/>
+          <w:bottom w:val="single" w:sz="4" w:space="0" w:color="auto"/>
+          <w:right w:val="single" w:sz="4" w:space="0" w:color="auto"/>
+          <w:insideH w:val="single" w:sz="4" w:space="0" w:color="auto"/>
+          <w:insideV w:val="single" w:sz="4" w:space="0" w:color="auto"/>
+        </w:tblBorders>
+        <w:tblLayout w:type="fixed"/>
+        <w:tblLook w:val="01E0"/>
+      </w:tblPr>
+      <w:tblGrid>
+        <w:gridCol w:w="2278"/>
+        <w:gridCol w:w="7469"/>
+      </w:tblGrid>
+      <w:tr>
+        <w:trPr>
+          <w:trHeight w:val="570"/>
+        </w:trPr>
+        <w:tc>
+          <w:tcPr>
+            <w:tcW w:w="9747" w:type="dxa"/>
+            <w:gridSpan w:val="2"/>
+            <w:shd w:val="clear" w:color="auto" w:fill="E6E6E6"/>
+            <w:vAlign w:val="center"/>
+          </w:tcPr>
+          <w:p>
+            <w:pPr>
+              <w:pStyle w:val="Encabezado"/>
+              <w:ind w:left="142"/>
+              <w:rPr>
+                <w:b/>
+              </w:rPr>
+            </w:pPr>
+            <w:r>
+              <w:rPr>
+                <w:b/>
+              </w:rPr>
+              <w:t>Caso de Prueba de Aceptación</w:t>
+            </w:r>
+          </w:p>
+        </w:tc>
+      </w:tr>
+      <w:tr>
+        <w:trPr>
+          <w:trHeight w:val="567"/>
+        </w:trPr>
+        <w:tc>
+          <w:tcPr>
+            <w:tcW w:w="2278" w:type="dxa"/>
+            <w:vAlign w:val="center"/>
+          </w:tcPr>
+          <w:p>
+            <w:pPr>
+              <w:rPr>
+                <w:b/>
+              </w:rPr>
+            </w:pPr>
+            <w:r>
+              <w:rPr>
+                <w:b/>
+              </w:rPr>
+              <w:t>Código: APR9C</w:t>
+            </w:r>
+          </w:p>
+        </w:tc>
+        <w:tc>
+          <w:tcPr>
+            <w:tcW w:w="7469" w:type="dxa"/>
+            <w:vAlign w:val="center"/>
+          </w:tcPr>
+          <w:p>
+            <w:pPr>
+              <w:rPr>
+                <w:b/>
+              </w:rPr>
+            </w:pPr>
+            <w:r>
+              <w:rPr>
+                <w:b/>
+              </w:rPr>
+              <w:t xml:space="preserve">Caso de Uso: </w:t>
+            </w:r>
+            <w:r>
+              <w:t>Administración de pedidos</w:t>
+            </w:r>
+          </w:p>
+        </w:tc>
+      </w:tr>
+      <w:tr>
+        <w:trPr>
+          <w:trHeight w:val="567"/>
+        </w:trPr>
+        <w:tc>
+          <w:tcPr>
+            <w:tcW w:w="9747" w:type="dxa"/>
+            <w:gridSpan w:val="2"/>
+            <w:vAlign w:val="center"/>
+          </w:tcPr>
+          <w:p>
+            <w:pPr>
+              <w:rPr>
+                <w:b/>
+              </w:rPr>
+            </w:pPr>
+            <w:r>
+              <w:rPr>
+                <w:b/>
+              </w:rPr>
+              <w:t xml:space="preserve">Descripción de la Prueba: </w:t>
+            </w:r>
+            <w:r>
+              <w:t>Comprobar que si intentamos cambiar el estado de un pedido cuyo estado actual es ‘Preparado’, sólo nos dejará cambiarlo a ‘Cancelado’.</w:t>
+            </w:r>
+          </w:p>
+        </w:tc>
+      </w:tr>
+      <w:tr>
+        <w:trPr>
+          <w:trHeight w:val="567"/>
+        </w:trPr>
+        <w:tc>
+          <w:tcPr>
+            <w:tcW w:w="9747" w:type="dxa"/>
+            <w:gridSpan w:val="2"/>
+            <w:vAlign w:val="center"/>
+          </w:tcPr>
+          <w:p>
+            <w:pPr>
+              <w:rPr>
+                <w:b/>
+              </w:rPr>
+            </w:pPr>
+            <w:r>
+              <w:rPr>
+                <w:b/>
+              </w:rPr>
+              <w:t xml:space="preserve">Condiciones de Ejecución: </w:t>
+            </w:r>
+            <w:r>
+              <w:t xml:space="preserve">Uno de los administradores de la aplicación debe estar logado (como el caso de uso login no se implementa en esta iteración no se especifica cómo se logaría). Para acceder a los pedidos sería a través de: menú Administrador </w:t>
+            </w:r>
+            <w:r>
+              <w:sym w:font="Wingdings" w:char="F0E0"/>
+            </w:r>
+            <w:r>
+              <w:t xml:space="preserve"> click sobre el botón ‘Pedidos’</w:t>
+            </w:r>
+          </w:p>
+        </w:tc>
+      </w:tr>
+      <w:tr>
+        <w:tc>
+          <w:tcPr>
+            <w:tcW w:w="9747" w:type="dxa"/>
+            <w:gridSpan w:val="2"/>
+            <w:vAlign w:val="center"/>
+          </w:tcPr>
+          <w:p>
+            <w:r>
+              <w:rPr>
+                <w:b/>
+              </w:rPr>
+              <w:t xml:space="preserve">Entrada / Pasos de Ejecución: </w:t>
+            </w:r>
+            <w:r>
+              <w:t xml:space="preserve">Nos ponemos encima del pedido 3, cuyo estado es: ‘Preparado’ y apretamos el botón ‘Ver detalle’. </w:t>
+            </w:r>
+          </w:p>
+          <w:p>
+            <w:r>
+              <w:rPr>
+                <w:noProof/>
+                <w:lang w:eastAsia="es-ES"/>
+              </w:rPr>
+              <w:drawing>
+                <wp:inline distT="0" distB="0" distL="0" distR="0">
+                  <wp:extent cx="4711700" cy="2311400"/>
+                  <wp:effectExtent l="25400" t="0" r="0" b="0"/>
+                  <wp:docPr id="14" name="Imagen 14"/>
+                  <wp:cNvGraphicFramePr>
+                    <a:graphicFrameLocks xmlns:a="http://schemas.openxmlformats.org/drawingml/2006/main" noChangeAspect="1"/>
+                  </wp:cNvGraphicFramePr>
+                  <a:graphic xmlns:a="http://schemas.openxmlformats.org/drawingml/2006/main">
+                    <a:graphicData uri="http://schemas.openxmlformats.org/drawingml/2006/picture">
+                      <pic:pic xmlns:pic="http://schemas.openxmlformats.org/drawingml/2006/picture">
+                        <pic:nvPicPr>
+                          <pic:cNvPr id="0" name="Picture 14"/>
+                          <pic:cNvPicPr>
+                            <a:picLocks noChangeAspect="1" noChangeArrowheads="1"/>
+                          </pic:cNvPicPr>
+                        </pic:nvPicPr>
+                        <pic:blipFill>
+                          <a:blip r:embed="rId9" cstate="print"/>
+                          <a:srcRect/>
+                          <a:stretch>
+                            <a:fillRect/>
+                          </a:stretch>
+                        </pic:blipFill>
+                        <pic:spPr bwMode="auto">
+                          <a:xfrm>
+                            <a:off x="0" y="0"/>
+                            <a:ext cx="4711700" cy="2311400"/>
+                          </a:xfrm>
+                          <a:prstGeom prst="rect">
+                            <a:avLst/>
+                          </a:prstGeom>
+                          <a:noFill/>
+                          <a:ln w="9525">
+                            <a:noFill/>
+                            <a:miter lim="800000"/>
+                            <a:headEnd/>
+                            <a:tailEnd/>
+                          </a:ln>
+                        </pic:spPr>
+                      </pic:pic>
+                    </a:graphicData>
+                  </a:graphic>
+                </wp:inline>
+              </w:drawing>
+            </w:r>
+          </w:p>
+        </w:tc>
+      </w:tr>
+      <w:tr>
+        <w:tc>
+          <w:tcPr>
+            <w:tcW w:w="9747" w:type="dxa"/>
+            <w:gridSpan w:val="2"/>
+            <w:vAlign w:val="center"/>
+          </w:tcPr>
+          <w:p>
+            <w:r>
+              <w:rPr>
+                <w:b/>
+              </w:rPr>
+              <w:t>Resultado Esperado</w:t>
+            </w:r>
+            <w:r>
+              <w:t xml:space="preserve"> Si intentamos cambiar el estado, se observa que en el desplegable sale únicamente la opción ‘Cancelado’ (además de ‘Preparado’ que es el estado en el que está).</w:t>
+            </w:r>
+          </w:p>
+          <w:p>
+            <w:r>
+              <w:rPr>
+                <w:b/>
+                <w:noProof/>
+                <w:lang w:eastAsia="es-ES"/>
+              </w:rPr>
+              <w:lastRenderedPageBreak/>
+              <w:drawing>
+                <wp:inline distT="0" distB="0" distL="0" distR="0">
+                  <wp:extent cx="3403600" cy="3149600"/>
+                  <wp:effectExtent l="25400" t="0" r="0" b="0"/>
+                  <wp:docPr id="15" name="Imagen 15"/>
+                  <wp:cNvGraphicFramePr>
+                    <a:graphicFrameLocks xmlns:a="http://schemas.openxmlformats.org/drawingml/2006/main" noChangeAspect="1"/>
+                  </wp:cNvGraphicFramePr>
+                  <a:graphic xmlns:a="http://schemas.openxmlformats.org/drawingml/2006/main">
+                    <a:graphicData uri="http://schemas.openxmlformats.org/drawingml/2006/picture">
+                      <pic:pic xmlns:pic="http://schemas.openxmlformats.org/drawingml/2006/picture">
+                        <pic:nvPicPr>
+                          <pic:cNvPr id="0" name="Picture 15"/>
+                          <pic:cNvPicPr>
+                            <a:picLocks noChangeAspect="1" noChangeArrowheads="1"/>
+                          </pic:cNvPicPr>
+                        </pic:nvPicPr>
+                        <pic:blipFill>
+                          <a:blip r:embed="rId10" cstate="print"/>
+                          <a:srcRect/>
+                          <a:stretch>
+                            <a:fillRect/>
+                          </a:stretch>
+                        </pic:blipFill>
+                        <pic:spPr bwMode="auto">
+                          <a:xfrm>
+                            <a:off x="0" y="0"/>
+                            <a:ext cx="3403600" cy="3149600"/>
+                          </a:xfrm>
+                          <a:prstGeom prst="rect">
+                            <a:avLst/>
+                          </a:prstGeom>
+                          <a:noFill/>
+                          <a:ln w="9525">
+                            <a:noFill/>
+                            <a:miter lim="800000"/>
+                            <a:headEnd/>
+                            <a:tailEnd/>
+                          </a:ln>
+                        </pic:spPr>
+                      </pic:pic>
+                    </a:graphicData>
+                  </a:graphic>
+                </wp:inline>
+              </w:drawing>
+            </w:r>
+          </w:p>
+        </w:tc>
+      </w:tr>
+      <w:tr>
+        <w:tc>
+          <w:tcPr>
+            <w:tcW w:w="9747" w:type="dxa"/>
+            <w:gridSpan w:val="2"/>
+            <w:vAlign w:val="center"/>
+          </w:tcPr>
+          <w:p>
+            <w:pPr>
+              <w:rPr>
+                <w:b/>
+              </w:rPr>
+            </w:pPr>
+            <w:r>
+              <w:rPr>
+                <w:b/>
+              </w:rPr>
+              <w:lastRenderedPageBreak/>
+              <w:t xml:space="preserve">Evaluación de la Prueba: </w:t>
+            </w:r>
+            <w:r>
+              <w:t>Pasada con éxito</w:t>
+            </w:r>
+            <w:r>
+              <w:t xml:space="preserve">. </w:t>
+            </w:r>
+          </w:p>
+        </w:tc>
+      </w:tr>
+    </w:tbl>
+    <w:p/>
+    <w:p>
+      <w:r>
+        <w:br w:type="page"/>
+      </w:r>
+    </w:p>
+    <w:tbl>
+      <w:tblPr>
+        <w:tblW w:w="0" w:type="auto"/>
+        <w:tblBorders>
+          <w:top w:val="single" w:sz="4" w:space="0" w:color="auto"/>
+          <w:left w:val="single" w:sz="4" w:space="0" w:color="auto"/>
+          <w:bottom w:val="single" w:sz="4" w:space="0" w:color="auto"/>
+          <w:right w:val="single" w:sz="4" w:space="0" w:color="auto"/>
+          <w:insideH w:val="single" w:sz="4" w:space="0" w:color="auto"/>
+          <w:insideV w:val="single" w:sz="4" w:space="0" w:color="auto"/>
+        </w:tblBorders>
+        <w:tblLook w:val="01E0"/>
+      </w:tblPr>
+      <w:tblGrid>
+        <w:gridCol w:w="2278"/>
+        <w:gridCol w:w="6238"/>
+      </w:tblGrid>
+      <w:tr>
+        <w:trPr>
+          <w:trHeight w:val="570"/>
+        </w:trPr>
+        <w:tc>
+          <w:tcPr>
+            <w:tcW w:w="9747" w:type="dxa"/>
+            <w:gridSpan w:val="2"/>
+            <w:shd w:val="clear" w:color="auto" w:fill="E6E6E6"/>
+            <w:vAlign w:val="center"/>
+          </w:tcPr>
+          <w:p>
+            <w:pPr>
+              <w:pStyle w:val="Encabezado"/>
+              <w:ind w:left="142"/>
+              <w:rPr>
+                <w:b/>
+              </w:rPr>
+            </w:pPr>
+            <w:r>
+              <w:rPr>
+                <w:b/>
+              </w:rPr>
+              <w:t>Caso de Prueba de Aceptación</w:t>
+            </w:r>
+          </w:p>
+        </w:tc>
+      </w:tr>
+      <w:tr>
+        <w:trPr>
+          <w:trHeight w:val="567"/>
+        </w:trPr>
+        <w:tc>
+          <w:tcPr>
+            <w:tcW w:w="2278" w:type="dxa"/>
+            <w:vAlign w:val="center"/>
+          </w:tcPr>
+          <w:p>
+            <w:pPr>
+              <w:rPr>
+                <w:b/>
+              </w:rPr>
+            </w:pPr>
+            <w:r>
+              <w:rPr>
+                <w:b/>
+              </w:rPr>
+              <w:t>Código: APR9D</w:t>
+            </w:r>
+          </w:p>
+        </w:tc>
+        <w:tc>
+          <w:tcPr>
+            <w:tcW w:w="7469" w:type="dxa"/>
+            <w:vAlign w:val="center"/>
+          </w:tcPr>
+          <w:p>
+            <w:pPr>
+              <w:rPr>
+                <w:b/>
+              </w:rPr>
+            </w:pPr>
+            <w:r>
+              <w:rPr>
+                <w:b/>
+              </w:rPr>
+              <w:t xml:space="preserve">Caso de Uso: </w:t>
+            </w:r>
+            <w:r>
+              <w:t>Administración de pedidos</w:t>
+            </w:r>
+          </w:p>
+        </w:tc>
+      </w:tr>
+      <w:tr>
+        <w:trPr>
+          <w:trHeight w:val="567"/>
+        </w:trPr>
+        <w:tc>
+          <w:tcPr>
+            <w:tcW w:w="9747" w:type="dxa"/>
+            <w:gridSpan w:val="2"/>
+            <w:vAlign w:val="center"/>
+          </w:tcPr>
+          <w:p>
+            <w:pPr>
+              <w:rPr>
+                <w:b/>
+              </w:rPr>
+            </w:pPr>
+            <w:r>
+              <w:rPr>
+                <w:b/>
+              </w:rPr>
+              <w:t xml:space="preserve">Descripción de la Prueba: </w:t>
+            </w:r>
+            <w:r>
+              <w:t>Comprobar que si intentamos cambiar el estado de un pedido cuyo estado actual es ‘Enviado’, sólo nos dejará cambiarlo a ‘Cancelado’.</w:t>
+            </w:r>
+          </w:p>
+        </w:tc>
+      </w:tr>
+      <w:tr>
+        <w:trPr>
+          <w:trHeight w:val="567"/>
+        </w:trPr>
+        <w:tc>
+          <w:tcPr>
+            <w:tcW w:w="9747" w:type="dxa"/>
+            <w:gridSpan w:val="2"/>
+            <w:vAlign w:val="center"/>
+          </w:tcPr>
+          <w:p>
+            <w:pPr>
+              <w:rPr>
+                <w:b/>
+              </w:rPr>
+            </w:pPr>
+            <w:r>
+              <w:rPr>
+                <w:b/>
+              </w:rPr>
+              <w:t xml:space="preserve">Condiciones de Ejecución: </w:t>
+            </w:r>
+            <w:r>
+              <w:t xml:space="preserve">Uno de los administradores de la aplicación debe estar logado (como el caso de uso login no se implementa en esta iteración no se especifica cómo se logaría). Para acceder a los pedidos sería a través de: menú Administrador </w:t>
+            </w:r>
+            <w:r>
+              <w:sym w:font="Wingdings" w:char="F0E0"/>
+            </w:r>
+            <w:r>
+              <w:t xml:space="preserve"> click sobre el botón ‘Pedidos’</w:t>
+            </w:r>
+          </w:p>
+        </w:tc>
+      </w:tr>
+      <w:tr>
+        <w:tc>
+          <w:tcPr>
+            <w:tcW w:w="9747" w:type="dxa"/>
+            <w:gridSpan w:val="2"/>
+            <w:vAlign w:val="center"/>
+          </w:tcPr>
+          <w:p>
+            <w:r>
+              <w:rPr>
+                <w:b/>
+              </w:rPr>
+              <w:t xml:space="preserve">Entrada / Pasos de Ejecución: </w:t>
+            </w:r>
+            <w:r>
+              <w:t xml:space="preserve">Nos ponemos encima del pedido 4, cuyo estado es: ‘Enviado’ y apretamos el botón ‘Ver detalle’. </w:t>
+            </w:r>
+          </w:p>
+          <w:p>
+            <w:r>
+              <w:rPr>
+                <w:noProof/>
+                <w:lang w:eastAsia="es-ES"/>
+              </w:rPr>
+              <w:drawing>
+                <wp:inline distT="0" distB="0" distL="0" distR="0">
+                  <wp:extent cx="4368800" cy="2159000"/>
+                  <wp:effectExtent l="25400" t="0" r="0" b="0"/>
+                  <wp:docPr id="16" name="Imagen 16"/>
+                  <wp:cNvGraphicFramePr>
+                    <a:graphicFrameLocks xmlns:a="http://schemas.openxmlformats.org/drawingml/2006/main" noChangeAspect="1"/>
+                  </wp:cNvGraphicFramePr>
+                  <a:graphic xmlns:a="http://schemas.openxmlformats.org/drawingml/2006/main">
+                    <a:graphicData uri="http://schemas.openxmlformats.org/drawingml/2006/picture">
+                      <pic:pic xmlns:pic="http://schemas.openxmlformats.org/drawingml/2006/picture">
+                        <pic:nvPicPr>
+                          <pic:cNvPr id="0" name="Picture 16"/>
+                          <pic:cNvPicPr>
+                            <a:picLocks noChangeAspect="1" noChangeArrowheads="1"/>
+                          </pic:cNvPicPr>
+                        </pic:nvPicPr>
+                        <pic:blipFill>
+                          <a:blip r:embed="rId11" cstate="print"/>
+                          <a:srcRect/>
+                          <a:stretch>
+                            <a:fillRect/>
+                          </a:stretch>
+                        </pic:blipFill>
+                        <pic:spPr bwMode="auto">
+                          <a:xfrm>
+                            <a:off x="0" y="0"/>
+                            <a:ext cx="4368800" cy="2159000"/>
+                          </a:xfrm>
+                          <a:prstGeom prst="rect">
+                            <a:avLst/>
+                          </a:prstGeom>
+                          <a:noFill/>
+                          <a:ln w="9525">
+                            <a:noFill/>
+                            <a:miter lim="800000"/>
+                            <a:headEnd/>
+                            <a:tailEnd/>
+                          </a:ln>
+                        </pic:spPr>
+                      </pic:pic>
+                    </a:graphicData>
+                  </a:graphic>
+                </wp:inline>
+              </w:drawing>
+            </w:r>
+          </w:p>
+        </w:tc>
+      </w:tr>
+      <w:tr>
+        <w:tc>
+          <w:tcPr>
+            <w:tcW w:w="9747" w:type="dxa"/>
+            <w:gridSpan w:val="2"/>
+            <w:vAlign w:val="center"/>
+          </w:tcPr>
+          <w:p>
+            <w:r>
+              <w:rPr>
+                <w:b/>
+              </w:rPr>
+              <w:t>Resultado Esperado</w:t>
+            </w:r>
+            <w:r>
+              <w:t xml:space="preserve"> Si intentamos cambiar el estado, se observa que en el desplegable sale únicamente la opción ‘Cancelado’ (además de ‘Enviado’ que es el estado en el que está).</w:t>
+            </w:r>
+          </w:p>
+          <w:p>
+            <w:r>
+              <w:rPr>
+                <w:b/>
+                <w:noProof/>
+                <w:lang w:eastAsia="es-ES"/>
+              </w:rPr>
+              <w:lastRenderedPageBreak/>
+              <w:drawing>
+                <wp:inline distT="0" distB="0" distL="0" distR="0">
+                  <wp:extent cx="3543300" cy="3327400"/>
+                  <wp:effectExtent l="25400" t="0" r="0" b="0"/>
+                  <wp:docPr id="17" name="Imagen 17"/>
+                  <wp:cNvGraphicFramePr>
+                    <a:graphicFrameLocks xmlns:a="http://schemas.openxmlformats.org/drawingml/2006/main" noChangeAspect="1"/>
+                  </wp:cNvGraphicFramePr>
+                  <a:graphic xmlns:a="http://schemas.openxmlformats.org/drawingml/2006/main">
+                    <a:graphicData uri="http://schemas.openxmlformats.org/drawingml/2006/picture">
+                      <pic:pic xmlns:pic="http://schemas.openxmlformats.org/drawingml/2006/picture">
+                        <pic:nvPicPr>
+                          <pic:cNvPr id="0" name="Picture 17"/>
+                          <pic:cNvPicPr>
+                            <a:picLocks noChangeAspect="1" noChangeArrowheads="1"/>
+                          </pic:cNvPicPr>
+                        </pic:nvPicPr>
+                        <pic:blipFill>
+                          <a:blip r:embed="rId12" cstate="print"/>
+                          <a:srcRect/>
+                          <a:stretch>
+                            <a:fillRect/>
+                          </a:stretch>
+                        </pic:blipFill>
+                        <pic:spPr bwMode="auto">
+                          <a:xfrm>
+                            <a:off x="0" y="0"/>
+                            <a:ext cx="3543300" cy="3327400"/>
+                          </a:xfrm>
+                          <a:prstGeom prst="rect">
+                            <a:avLst/>
+                          </a:prstGeom>
+                          <a:noFill/>
+                          <a:ln w="9525">
+                            <a:noFill/>
+                            <a:miter lim="800000"/>
+                            <a:headEnd/>
+                            <a:tailEnd/>
+                          </a:ln>
+                        </pic:spPr>
+                      </pic:pic>
+                    </a:graphicData>
+                  </a:graphic>
+                </wp:inline>
+              </w:drawing>
+            </w:r>
+          </w:p>
+        </w:tc>
+      </w:tr>
+      <w:tr>
+        <w:tc>
+          <w:tcPr>
+            <w:tcW w:w="9747" w:type="dxa"/>
+            <w:gridSpan w:val="2"/>
+            <w:vAlign w:val="center"/>
+          </w:tcPr>
+          <w:p>
+            <w:pPr>
+              <w:rPr>
+                <w:b/>
+              </w:rPr>
+            </w:pPr>
+            <w:r>
+              <w:rPr>
+                <w:b/>
+              </w:rPr>
+              <w:lastRenderedPageBreak/>
+              <w:t xml:space="preserve">Evaluación de la Prueba: </w:t>
+            </w:r>
+            <w:r>
+              <w:t>Pasada con éxito</w:t>
+            </w:r>
+            <w:r>
+              <w:t xml:space="preserve">. </w:t>
+            </w:r>
+          </w:p>
+        </w:tc>
+      </w:tr>
+    </w:tbl>
+    <w:p/>
+    <w:p>
+      <w:r>
+        <w:br w:type="page"/>
+      </w:r>
+    </w:p>
+    <w:tbl>
+      <w:tblPr>
+        <w:tblW w:w="0" w:type="auto"/>
+        <w:tblBorders>
+          <w:top w:val="single" w:sz="4" w:space="0" w:color="auto"/>
+          <w:left w:val="single" w:sz="4" w:space="0" w:color="auto"/>
+          <w:bottom w:val="single" w:sz="4" w:space="0" w:color="auto"/>
+          <w:right w:val="single" w:sz="4" w:space="0" w:color="auto"/>
+          <w:insideH w:val="single" w:sz="4" w:space="0" w:color="auto"/>
+          <w:insideV w:val="single" w:sz="4" w:space="0" w:color="auto"/>
+        </w:tblBorders>
+        <w:tblLook w:val="01E0"/>
+      </w:tblPr>
+      <w:tblGrid>
+        <w:gridCol w:w="2278"/>
+        <w:gridCol w:w="6238"/>
+      </w:tblGrid>
+      <w:tr>
+        <w:trPr>
+          <w:trHeight w:val="570"/>
+        </w:trPr>
+        <w:tc>
+          <w:tcPr>
+            <w:tcW w:w="9747" w:type="dxa"/>
+            <w:gridSpan w:val="2"/>
+            <w:shd w:val="clear" w:color="auto" w:fill="E6E6E6"/>
+            <w:vAlign w:val="center"/>
+          </w:tcPr>
+          <w:p>
+            <w:pPr>
+              <w:pStyle w:val="Encabezado"/>
+              <w:ind w:left="142"/>
+              <w:rPr>
+                <w:b/>
+              </w:rPr>
+            </w:pPr>
+            <w:r>
+              <w:rPr>
+                <w:b/>
+              </w:rPr>
+              <w:t>Caso de Prueba de Aceptación</w:t>
+            </w:r>
+          </w:p>
+        </w:tc>
+      </w:tr>
+      <w:tr>
+        <w:trPr>
+          <w:trHeight w:val="567"/>
+        </w:trPr>
+        <w:tc>
+          <w:tcPr>
+            <w:tcW w:w="2278" w:type="dxa"/>
+            <w:vAlign w:val="center"/>
+          </w:tcPr>
+          <w:p>
+            <w:pPr>
+              <w:rPr>
+                <w:b/>
+              </w:rPr>
+            </w:pPr>
+            <w:r>
+              <w:rPr>
+                <w:b/>
+              </w:rPr>
+              <w:t>Código: APR9E</w:t>
+            </w:r>
+          </w:p>
+        </w:tc>
+        <w:tc>
+          <w:tcPr>
+            <w:tcW w:w="7469" w:type="dxa"/>
+            <w:vAlign w:val="center"/>
+          </w:tcPr>
+          <w:p>
+            <w:pPr>
+              <w:rPr>
+                <w:b/>
+              </w:rPr>
+            </w:pPr>
+            <w:r>
+              <w:rPr>
+                <w:b/>
+              </w:rPr>
+              <w:t xml:space="preserve">Caso de Uso: </w:t>
+            </w:r>
+            <w:r>
+              <w:t>Administración de pedidos</w:t>
+            </w:r>
+          </w:p>
+        </w:tc>
+      </w:tr>
+      <w:tr>
+        <w:trPr>
+          <w:trHeight w:val="567"/>
+        </w:trPr>
+        <w:tc>
+          <w:tcPr>
+            <w:tcW w:w="9747" w:type="dxa"/>
+            <w:gridSpan w:val="2"/>
+            <w:vAlign w:val="center"/>
+          </w:tcPr>
+          <w:p>
+            <w:pPr>
+              <w:rPr>
+                <w:b/>
+              </w:rPr>
+            </w:pPr>
+            <w:r>
+              <w:rPr>
+                <w:b/>
+              </w:rPr>
+              <w:t xml:space="preserve">Descripción de la Prueba: </w:t>
+            </w:r>
+            <w:r>
+              <w:t>Comprobar que si intentamos cambiar el estado de un pedido cuyo estado actual es ‘Entregado’, sólo nos dejará cambiarlo a ‘Cancelado’.</w:t>
+            </w:r>
+          </w:p>
+        </w:tc>
+      </w:tr>
+      <w:tr>
+        <w:trPr>
+          <w:trHeight w:val="567"/>
+        </w:trPr>
+        <w:tc>
+          <w:tcPr>
+            <w:tcW w:w="9747" w:type="dxa"/>
+            <w:gridSpan w:val="2"/>
+            <w:vAlign w:val="center"/>
+          </w:tcPr>
+          <w:p>
+            <w:pPr>
+              <w:rPr>
+                <w:b/>
+              </w:rPr>
+            </w:pPr>
+            <w:r>
+              <w:rPr>
+                <w:b/>
+              </w:rPr>
+              <w:t xml:space="preserve">Condiciones de Ejecución: </w:t>
+            </w:r>
+            <w:r>
+              <w:t xml:space="preserve">Uno de los administradores de la aplicación debe estar logado (como el caso de uso login no se implementa en esta iteración no se especifica cómo se logaría). Para acceder a los pedidos sería a través de: menú Administrador </w:t>
+            </w:r>
+            <w:r>
+              <w:sym w:font="Wingdings" w:char="F0E0"/>
+            </w:r>
+            <w:r>
+              <w:t xml:space="preserve"> click sobre el botón ‘Pedidos’</w:t>
+            </w:r>
+            <w:r>
+              <w:t>.</w:t>
+            </w:r>
+          </w:p>
+        </w:tc>
+      </w:tr>
+      <w:tr>
+        <w:tc>
+          <w:tcPr>
+            <w:tcW w:w="9747" w:type="dxa"/>
+            <w:gridSpan w:val="2"/>
+            <w:vAlign w:val="center"/>
+          </w:tcPr>
+          <w:p>
+            <w:r>
+              <w:rPr>
+                <w:b/>
+              </w:rPr>
+              <w:t xml:space="preserve">Entrada / Pasos de Ejecución: </w:t>
+            </w:r>
+            <w:r>
+              <w:t xml:space="preserve">Nos ponemos encima del pedido 5, cuyo estado es: ‘Entregado’ y apretamos el botón ‘Ver detalle’. </w:t>
+            </w:r>
+          </w:p>
+          <w:p>
+            <w:r>
+              <w:rPr>
+                <w:noProof/>
+                <w:lang w:eastAsia="es-ES"/>
+              </w:rPr>
+              <w:drawing>
+                <wp:inline distT="0" distB="0" distL="0" distR="0">
+                  <wp:extent cx="4559300" cy="2247900"/>
+                  <wp:effectExtent l="25400" t="0" r="0" b="0"/>
+                  <wp:docPr id="18" name="Imagen 18"/>
+                  <wp:cNvGraphicFramePr>
+                    <a:graphicFrameLocks xmlns:a="http://schemas.openxmlformats.org/drawingml/2006/main" noChangeAspect="1"/>
+                  </wp:cNvGraphicFramePr>
+                  <a:graphic xmlns:a="http://schemas.openxmlformats.org/drawingml/2006/main">
+                    <a:graphicData uri="http://schemas.openxmlformats.org/drawingml/2006/picture">
+                      <pic:pic xmlns:pic="http://schemas.openxmlformats.org/drawingml/2006/picture">
+                        <pic:nvPicPr>
+                          <pic:cNvPr id="0" name="Picture 18"/>
+                          <pic:cNvPicPr>
+                            <a:picLocks noChangeAspect="1" noChangeArrowheads="1"/>
+                          </pic:cNvPicPr>
+                        </pic:nvPicPr>
+                        <pic:blipFill>
+                          <a:blip r:embed="rId13" cstate="print"/>
+                          <a:srcRect/>
+                          <a:stretch>
+                            <a:fillRect/>
+                          </a:stretch>
+                        </pic:blipFill>
+                        <pic:spPr bwMode="auto">
+                          <a:xfrm>
+                            <a:off x="0" y="0"/>
+                            <a:ext cx="4559300" cy="2247900"/>
+                          </a:xfrm>
+                          <a:prstGeom prst="rect">
+                            <a:avLst/>
+                          </a:prstGeom>
+                          <a:noFill/>
+                          <a:ln w="9525">
+                            <a:noFill/>
+                            <a:miter lim="800000"/>
+                            <a:headEnd/>
+                            <a:tailEnd/>
+                          </a:ln>
+                        </pic:spPr>
+                      </pic:pic>
+                    </a:graphicData>
+                  </a:graphic>
+                </wp:inline>
+              </w:drawing>
+            </w:r>
+          </w:p>
+        </w:tc>
+      </w:tr>
+      <w:tr>
+        <w:tc>
+          <w:tcPr>
+            <w:tcW w:w="9747" w:type="dxa"/>
+            <w:gridSpan w:val="2"/>
+            <w:vAlign w:val="center"/>
+          </w:tcPr>
+          <w:p>
+            <w:r>
+              <w:rPr>
+                <w:b/>
+              </w:rPr>
+              <w:t>Resultado Esperado</w:t>
+            </w:r>
+            <w:r>
+              <w:t xml:space="preserve"> Si intentamos cambiar el estado, se observa que en el desplegable sale únicamente la opción ‘Cancelado’ (además de ‘Entregado’ que es el estado en el que está).</w:t>
+            </w:r>
+          </w:p>
+          <w:p>
+            <w:r>
+              <w:rPr>
+                <w:b/>
+                <w:noProof/>
+                <w:lang w:eastAsia="es-ES"/>
+              </w:rPr>
+              <w:lastRenderedPageBreak/>
+              <w:drawing>
+                <wp:inline distT="0" distB="0" distL="0" distR="0">
+                  <wp:extent cx="3479800" cy="3238500"/>
+                  <wp:effectExtent l="25400" t="0" r="0" b="0"/>
+                  <wp:docPr id="19" name="Imagen 19"/>
+                  <wp:cNvGraphicFramePr>
+                    <a:graphicFrameLocks xmlns:a="http://schemas.openxmlformats.org/drawingml/2006/main" noChangeAspect="1"/>
+                  </wp:cNvGraphicFramePr>
+                  <a:graphic xmlns:a="http://schemas.openxmlformats.org/drawingml/2006/main">
+                    <a:graphicData uri="http://schemas.openxmlformats.org/drawingml/2006/picture">
+                      <pic:pic xmlns:pic="http://schemas.openxmlformats.org/drawingml/2006/picture">
+                        <pic:nvPicPr>
+                          <pic:cNvPr id="0" name="Picture 19"/>
+                          <pic:cNvPicPr>
+                            <a:picLocks noChangeAspect="1" noChangeArrowheads="1"/>
+                          </pic:cNvPicPr>
+                        </pic:nvPicPr>
+                        <pic:blipFill>
+                          <a:blip r:embed="rId14" cstate="print"/>
+                          <a:srcRect/>
+                          <a:stretch>
+                            <a:fillRect/>
+                          </a:stretch>
+                        </pic:blipFill>
+                        <pic:spPr bwMode="auto">
+                          <a:xfrm>
+                            <a:off x="0" y="0"/>
+                            <a:ext cx="3479800" cy="3238500"/>
+                          </a:xfrm>
+                          <a:prstGeom prst="rect">
+                            <a:avLst/>
+                          </a:prstGeom>
+                          <a:noFill/>
+                          <a:ln w="9525">
+                            <a:noFill/>
+                            <a:miter lim="800000"/>
+                            <a:headEnd/>
+                            <a:tailEnd/>
+                          </a:ln>
+                        </pic:spPr>
+                      </pic:pic>
+                    </a:graphicData>
+                  </a:graphic>
+                </wp:inline>
+              </w:drawing>
+            </w:r>
+          </w:p>
+        </w:tc>
+      </w:tr>
+      <w:tr>
+        <w:tc>
+          <w:tcPr>
+            <w:tcW w:w="9747" w:type="dxa"/>
+            <w:gridSpan w:val="2"/>
+            <w:vAlign w:val="center"/>
+          </w:tcPr>
+          <w:p>
+            <w:pPr>
+              <w:rPr>
+                <w:b/>
+              </w:rPr>
+            </w:pPr>
+            <w:r>
+              <w:rPr>
+                <w:b/>
+              </w:rPr>
+              <w:lastRenderedPageBreak/>
+              <w:t xml:space="preserve">Evaluación de la Prueba: </w:t>
+            </w:r>
+            <w:r>
+              <w:t>Pasada con éxito</w:t>
+            </w:r>
+            <w:r>
+              <w:t xml:space="preserve">. </w:t>
+            </w:r>
+          </w:p>
+        </w:tc>
+      </w:tr>
+    </w:tbl>
+    <w:p/>
+    <w:p>
+      <w:r>
+        <w:br w:type="page"/>
+      </w:r>
+    </w:p>
+    <w:tbl>
+      <w:tblPr>
+        <w:tblW w:w="0" w:type="auto"/>
+        <w:tblBorders>
+          <w:top w:val="single" w:sz="4" w:space="0" w:color="auto"/>
+          <w:left w:val="single" w:sz="4" w:space="0" w:color="auto"/>
+          <w:bottom w:val="single" w:sz="4" w:space="0" w:color="auto"/>
+          <w:right w:val="single" w:sz="4" w:space="0" w:color="auto"/>
+          <w:insideH w:val="single" w:sz="4" w:space="0" w:color="auto"/>
+          <w:insideV w:val="single" w:sz="4" w:space="0" w:color="auto"/>
+        </w:tblBorders>
+        <w:tblLook w:val="01E0"/>
+      </w:tblPr>
+      <w:tblGrid>
+        <w:gridCol w:w="2199"/>
+        <w:gridCol w:w="6317"/>
+      </w:tblGrid>
+      <w:tr>
+        <w:trPr>
+          <w:trHeight w:val="570"/>
+        </w:trPr>
+        <w:tc>
+          <w:tcPr>
+            <w:tcW w:w="9747" w:type="dxa"/>
+            <w:gridSpan w:val="2"/>
+            <w:shd w:val="clear" w:color="auto" w:fill="E6E6E6"/>
+            <w:vAlign w:val="center"/>
+          </w:tcPr>
+          <w:p>
+            <w:pPr>
+              <w:pStyle w:val="Encabezado"/>
+              <w:ind w:left="142"/>
+              <w:rPr>
+                <w:b/>
+              </w:rPr>
+            </w:pPr>
+            <w:r>
+              <w:rPr>
+                <w:b/>
+              </w:rPr>
+              <w:t>Caso de Prueba de Aceptación</w:t>
+            </w:r>
+          </w:p>
+        </w:tc>
+      </w:tr>
+      <w:tr>
+        <w:trPr>
+          <w:trHeight w:val="567"/>
+        </w:trPr>
+        <w:tc>
+          <w:tcPr>
+            <w:tcW w:w="2278" w:type="dxa"/>
+            <w:vAlign w:val="center"/>
+          </w:tcPr>
+          <w:p>
+            <w:pPr>
+              <w:rPr>
+                <w:b/>
+              </w:rPr>
+            </w:pPr>
+            <w:r>
+              <w:rPr>
+                <w:b/>
+              </w:rPr>
+              <w:t>Código: APR10</w:t>
+            </w:r>
+          </w:p>
+        </w:tc>
+        <w:tc>
+          <w:tcPr>
+            <w:tcW w:w="7469" w:type="dxa"/>
+            <w:vAlign w:val="center"/>
+          </w:tcPr>
+          <w:p>
+            <w:pPr>
+              <w:rPr>
+                <w:b/>
+              </w:rPr>
+            </w:pPr>
+            <w:r>
+              <w:rPr>
+                <w:b/>
+              </w:rPr>
+              <w:t xml:space="preserve">Caso de Uso: </w:t>
+            </w:r>
+            <w:r>
+              <w:t>Administración de pedidos del administrador</w:t>
+            </w:r>
+          </w:p>
+        </w:tc>
+      </w:tr>
+      <w:tr>
+        <w:trPr>
+          <w:trHeight w:val="567"/>
+        </w:trPr>
+        <w:tc>
+          <w:tcPr>
+            <w:tcW w:w="9747" w:type="dxa"/>
+            <w:gridSpan w:val="2"/>
+            <w:vAlign w:val="center"/>
+          </w:tcPr>
+          <w:p>
+            <w:pPr>
+              <w:rPr>
+                <w:b/>
+              </w:rPr>
+            </w:pPr>
+            <w:r>
+              <w:rPr>
+                <w:b/>
+              </w:rPr>
+              <w:t xml:space="preserve">Descripción de la Prueba: </w:t>
+            </w:r>
+            <w:r>
+              <w:t>Comprobar que al realizar un cambio de estado, se guarde correctamente la fecha y el responsable de dicho cambio.</w:t>
+            </w:r>
+          </w:p>
+        </w:tc>
+      </w:tr>
+      <w:tr>
+        <w:trPr>
+          <w:trHeight w:val="567"/>
+        </w:trPr>
+        <w:tc>
+          <w:tcPr>
+            <w:tcW w:w="9747" w:type="dxa"/>
+            <w:gridSpan w:val="2"/>
+            <w:vAlign w:val="center"/>
+          </w:tcPr>
+          <w:p>
+            <w:pPr>
+              <w:rPr>
+                <w:b/>
+              </w:rPr>
+            </w:pPr>
+            <w:r>
+              <w:rPr>
+                <w:b/>
+              </w:rPr>
+              <w:t xml:space="preserve">Condiciones de Ejecución: </w:t>
+            </w:r>
+            <w:r>
+              <w:t xml:space="preserve">Uno de los administradores de la aplicación debe estar logado (como el caso de uso login no se implementa en esta iteración no se especifica cómo se logaría). Para acceder a los pedidos sería a través de: menú Administrador </w:t>
+            </w:r>
+            <w:r>
+              <w:sym w:font="Wingdings" w:char="F0E0"/>
+            </w:r>
+            <w:r>
+              <w:t xml:space="preserve"> click sobre el botón ‘Pedidos’</w:t>
+            </w:r>
+          </w:p>
+        </w:tc>
+      </w:tr>
+      <w:tr>
+        <w:tc>
+          <w:tcPr>
+            <w:tcW w:w="9747" w:type="dxa"/>
+            <w:gridSpan w:val="2"/>
+            <w:vAlign w:val="center"/>
+          </w:tcPr>
+          <w:p>
+            <w:r>
+              <w:rPr>
+                <w:b/>
+              </w:rPr>
+              <w:t xml:space="preserve">Entrada / Pasos de Ejecución: </w:t>
+            </w:r>
+            <w:r>
               <w:t xml:space="preserve">Nos ponemos encima del pedido 2, cuyo estado es: ‘Validado’ y apretamos el botón ‘Ver detalle’. Cambiamos el estado a ‘Cancelado’ y pulsamos el botón aceptar. </w:t>
             </w:r>
           </w:p>
@@ -189,7 +1886,7 @@
               <w:rPr>
                 <w:b/>
                 <w:noProof/>
-                <w:lang w:val="es-ES_tradnl" w:eastAsia="es-ES_tradnl"/>
+                <w:lang w:eastAsia="es-ES"/>
               </w:rPr>
               <w:drawing>
                 <wp:inline distT="0" distB="0" distL="0" distR="0">
@@ -209,7 +1906,7 @@
                           </pic:cNvPicPr>
                         </pic:nvPicPr>
                         <pic:blipFill>
-                          <a:blip r:embed="rId5"/>
+                          <a:blip r:embed="rId15" cstate="print"/>
                           <a:srcRect/>
                           <a:stretch>
                             <a:fillRect/>
@@ -248,8 +1945,9 @@
               <w:rPr>
                 <w:b/>
                 <w:noProof/>
-                <w:lang w:val="es-ES_tradnl" w:eastAsia="es-ES_tradnl"/>
-              </w:rPr>
+                <w:lang w:eastAsia="es-ES"/>
+              </w:rPr>
+              <w:lastRenderedPageBreak/>
               <w:drawing>
                 <wp:inline distT="0" distB="0" distL="0" distR="0">
                   <wp:extent cx="2730500" cy="2578100"/>
@@ -268,7 +1966,7 @@
                           </pic:cNvPicPr>
                         </pic:nvPicPr>
                         <pic:blipFill>
-                          <a:blip r:embed="rId6"/>
+                          <a:blip r:embed="rId16" cstate="print"/>
                           <a:srcRect/>
                           <a:stretch>
                             <a:fillRect/>
@@ -311,6 +2009,7 @@
               <w:rPr>
                 <w:b/>
               </w:rPr>
+              <w:lastRenderedPageBreak/>
               <w:t xml:space="preserve">Resultado Esperado: </w:t>
             </w:r>
             <w:r>
@@ -332,7 +2031,7 @@
               <w:rPr>
                 <w:b/>
                 <w:noProof/>
-                <w:lang w:val="es-ES_tradnl" w:eastAsia="es-ES_tradnl"/>
+                <w:lang w:eastAsia="es-ES"/>
               </w:rPr>
               <w:drawing>
                 <wp:inline distT="0" distB="0" distL="0" distR="0">
@@ -352,7 +2051,7 @@
                           </pic:cNvPicPr>
                         </pic:nvPicPr>
                         <pic:blipFill>
-                          <a:blip r:embed="rId7"/>
+                          <a:blip r:embed="rId17" cstate="print"/>
                           <a:srcRect/>
                           <a:stretch>
                             <a:fillRect/>
@@ -429,8 +2128,8 @@
         <w:tblLook w:val="01E0"/>
       </w:tblPr>
       <w:tblGrid>
-        <w:gridCol w:w="2053"/>
-        <w:gridCol w:w="6463"/>
+        <w:gridCol w:w="2280"/>
+        <w:gridCol w:w="6236"/>
       </w:tblGrid>
       <w:tr>
         <w:trPr>
@@ -639,7 +2338,7 @@
               <w:rPr>
                 <w:b/>
                 <w:noProof/>
-                <w:lang w:val="es-ES_tradnl" w:eastAsia="es-ES_tradnl"/>
+                <w:lang w:eastAsia="es-ES"/>
               </w:rPr>
               <w:drawing>
                 <wp:inline distT="0" distB="0" distL="0" distR="0">
@@ -659,7 +2358,7 @@
                           </pic:cNvPicPr>
                         </pic:nvPicPr>
                         <pic:blipFill>
-                          <a:blip r:embed="rId8"/>
+                          <a:blip r:embed="rId18" cstate="print"/>
                           <a:srcRect/>
                           <a:stretch>
                             <a:fillRect/>
@@ -717,17 +2416,1198 @@
       </w:tr>
     </w:tbl>
     <w:p/>
+    <w:p>
+      <w:r>
+        <w:br w:type="page"/>
+      </w:r>
+    </w:p>
+    <w:tbl>
+      <w:tblPr>
+        <w:tblW w:w="0" w:type="auto"/>
+        <w:tblBorders>
+          <w:top w:val="single" w:sz="4" w:space="0" w:color="auto"/>
+          <w:left w:val="single" w:sz="4" w:space="0" w:color="auto"/>
+          <w:bottom w:val="single" w:sz="4" w:space="0" w:color="auto"/>
+          <w:right w:val="single" w:sz="4" w:space="0" w:color="auto"/>
+          <w:insideH w:val="single" w:sz="4" w:space="0" w:color="auto"/>
+          <w:insideV w:val="single" w:sz="4" w:space="0" w:color="auto"/>
+        </w:tblBorders>
+        <w:tblLook w:val="01E0"/>
+      </w:tblPr>
+      <w:tblGrid>
+        <w:gridCol w:w="2280"/>
+        <w:gridCol w:w="6236"/>
+      </w:tblGrid>
+      <w:tr>
+        <w:trPr>
+          <w:trHeight w:val="570"/>
+        </w:trPr>
+        <w:tc>
+          <w:tcPr>
+            <w:tcW w:w="9747" w:type="dxa"/>
+            <w:gridSpan w:val="2"/>
+            <w:shd w:val="clear" w:color="auto" w:fill="E6E6E6"/>
+            <w:vAlign w:val="center"/>
+          </w:tcPr>
+          <w:p>
+            <w:pPr>
+              <w:pStyle w:val="Encabezado"/>
+              <w:ind w:left="142"/>
+              <w:rPr>
+                <w:b/>
+              </w:rPr>
+            </w:pPr>
+            <w:r>
+              <w:rPr>
+                <w:b/>
+              </w:rPr>
+              <w:t>Caso de Prueba de Aceptación</w:t>
+            </w:r>
+          </w:p>
+        </w:tc>
+      </w:tr>
+      <w:tr>
+        <w:trPr>
+          <w:trHeight w:val="567"/>
+        </w:trPr>
+        <w:tc>
+          <w:tcPr>
+            <w:tcW w:w="2280" w:type="dxa"/>
+            <w:vAlign w:val="center"/>
+          </w:tcPr>
+          <w:p>
+            <w:pPr>
+              <w:rPr>
+                <w:b/>
+              </w:rPr>
+            </w:pPr>
+            <w:r>
+              <w:rPr>
+                <w:b/>
+              </w:rPr>
+              <w:t>Código: APR11</w:t>
+            </w:r>
+            <w:r>
+              <w:rPr>
+                <w:b/>
+              </w:rPr>
+              <w:t>B</w:t>
+            </w:r>
+          </w:p>
+        </w:tc>
+        <w:tc>
+          <w:tcPr>
+            <w:tcW w:w="7467" w:type="dxa"/>
+            <w:vAlign w:val="center"/>
+          </w:tcPr>
+          <w:p>
+            <w:r>
+              <w:rPr>
+                <w:b/>
+              </w:rPr>
+              <w:t xml:space="preserve">Caso de Uso: </w:t>
+            </w:r>
+            <w:r>
+              <w:t>Administración de Pedidos del administrador</w:t>
+            </w:r>
+          </w:p>
+        </w:tc>
+      </w:tr>
+      <w:tr>
+        <w:trPr>
+          <w:trHeight w:val="567"/>
+        </w:trPr>
+        <w:tc>
+          <w:tcPr>
+            <w:tcW w:w="9747" w:type="dxa"/>
+            <w:gridSpan w:val="2"/>
+            <w:vAlign w:val="center"/>
+          </w:tcPr>
+          <w:p>
+            <w:pPr>
+              <w:rPr>
+                <w:b/>
+              </w:rPr>
+            </w:pPr>
+            <w:r>
+              <w:rPr>
+                <w:b/>
+              </w:rPr>
+              <w:t xml:space="preserve">Descripción de la Prueba: </w:t>
+            </w:r>
+            <w:r>
+              <w:t xml:space="preserve">Comprobar que no se puede cambiar el transportista de un pedido que esté en el estado </w:t>
+            </w:r>
+            <w:r>
+              <w:t>Entregado</w:t>
+            </w:r>
+            <w:r>
+              <w:t>.</w:t>
+            </w:r>
+          </w:p>
+        </w:tc>
+      </w:tr>
+      <w:tr>
+        <w:trPr>
+          <w:trHeight w:val="567"/>
+        </w:trPr>
+        <w:tc>
+          <w:tcPr>
+            <w:tcW w:w="9747" w:type="dxa"/>
+            <w:gridSpan w:val="2"/>
+            <w:vAlign w:val="center"/>
+          </w:tcPr>
+          <w:p>
+            <w:pPr>
+              <w:rPr>
+                <w:b/>
+              </w:rPr>
+            </w:pPr>
+            <w:r>
+              <w:rPr>
+                <w:b/>
+              </w:rPr>
+              <w:t xml:space="preserve">Condiciones de Ejecución: </w:t>
+            </w:r>
+            <w:r>
+              <w:t xml:space="preserve">El administrador debe estar logado (no se contempla ya que en esta iteración aún no está implementado el caso de uso login). Menú Administrador </w:t>
+            </w:r>
+            <w:r>
+              <w:sym w:font="Wingdings" w:char="F0E0"/>
+            </w:r>
+            <w:r>
+              <w:t xml:space="preserve"> click sobre el botón de ‘Pedidos’ </w:t>
+            </w:r>
+            <w:r>
+              <w:sym w:font="Wingdings" w:char="F0E0"/>
+            </w:r>
+            <w:r>
+              <w:t xml:space="preserve"> po</w:t>
+            </w:r>
+            <w:r>
+              <w:t>nerse encima del pedido número 5</w:t>
+            </w:r>
+            <w:r>
+              <w:t xml:space="preserve"> (que se encuentra en el estado </w:t>
+            </w:r>
+            <w:r>
+              <w:t>entregado</w:t>
+            </w:r>
+            <w:r>
+              <w:t xml:space="preserve">) </w:t>
+            </w:r>
+            <w:r>
+              <w:sym w:font="Wingdings" w:char="F0E0"/>
+            </w:r>
+            <w:r>
+              <w:t xml:space="preserve"> hacer click sobre el botón ‘Ver detalle’.</w:t>
+            </w:r>
+          </w:p>
+        </w:tc>
+      </w:tr>
+      <w:tr>
+        <w:tc>
+          <w:tcPr>
+            <w:tcW w:w="9747" w:type="dxa"/>
+            <w:gridSpan w:val="2"/>
+            <w:vAlign w:val="center"/>
+          </w:tcPr>
+          <w:p>
+            <w:pPr>
+              <w:rPr>
+                <w:b/>
+              </w:rPr>
+            </w:pPr>
+            <w:r>
+              <w:rPr>
+                <w:b/>
+              </w:rPr>
+              <w:t xml:space="preserve">Entrada / Pasos de Ejecución: </w:t>
+            </w:r>
+            <w:r>
+              <w:t>Hacer click sobre el desplegable correspondiente a los pedidos. Intentar cambiar el transportista (TNT) por otro.</w:t>
+            </w:r>
+          </w:p>
+        </w:tc>
+      </w:tr>
+      <w:tr>
+        <w:tc>
+          <w:tcPr>
+            <w:tcW w:w="9747" w:type="dxa"/>
+            <w:gridSpan w:val="2"/>
+            <w:vAlign w:val="center"/>
+          </w:tcPr>
+          <w:p>
+            <w:pPr>
+              <w:rPr>
+                <w:b/>
+              </w:rPr>
+            </w:pPr>
+            <w:r>
+              <w:rPr>
+                <w:b/>
+              </w:rPr>
+              <w:t xml:space="preserve">Resultado Esperado: </w:t>
+            </w:r>
+            <w:r>
+              <w:t>Sólo sale el transportista TNT, por lo tanto, no se puede cambiar por otro.</w:t>
+            </w:r>
+          </w:p>
+          <w:p>
+            <w:pPr>
+              <w:rPr>
+                <w:b/>
+              </w:rPr>
+            </w:pPr>
+            <w:r>
+              <w:rPr>
+                <w:b/>
+                <w:noProof/>
+                <w:lang w:eastAsia="es-ES"/>
+              </w:rPr>
+              <w:drawing>
+                <wp:inline distT="0" distB="0" distL="0" distR="0">
+                  <wp:extent cx="4216400" cy="3975100"/>
+                  <wp:effectExtent l="25400" t="0" r="0" b="0"/>
+                  <wp:docPr id="9" name="Imagen 9"/>
+                  <wp:cNvGraphicFramePr>
+                    <a:graphicFrameLocks xmlns:a="http://schemas.openxmlformats.org/drawingml/2006/main" noChangeAspect="1"/>
+                  </wp:cNvGraphicFramePr>
+                  <a:graphic xmlns:a="http://schemas.openxmlformats.org/drawingml/2006/main">
+                    <a:graphicData uri="http://schemas.openxmlformats.org/drawingml/2006/picture">
+                      <pic:pic xmlns:pic="http://schemas.openxmlformats.org/drawingml/2006/picture">
+                        <pic:nvPicPr>
+                          <pic:cNvPr id="0" name="Picture 9"/>
+                          <pic:cNvPicPr>
+                            <a:picLocks noChangeAspect="1" noChangeArrowheads="1"/>
+                          </pic:cNvPicPr>
+                        </pic:nvPicPr>
+                        <pic:blipFill>
+                          <a:blip r:embed="rId19" cstate="print"/>
+                          <a:srcRect/>
+                          <a:stretch>
+                            <a:fillRect/>
+                          </a:stretch>
+                        </pic:blipFill>
+                        <pic:spPr bwMode="auto">
+                          <a:xfrm>
+                            <a:off x="0" y="0"/>
+                            <a:ext cx="4216400" cy="3975100"/>
+                          </a:xfrm>
+                          <a:prstGeom prst="rect">
+                            <a:avLst/>
+                          </a:prstGeom>
+                          <a:noFill/>
+                          <a:ln w="9525">
+                            <a:noFill/>
+                            <a:miter lim="800000"/>
+                            <a:headEnd/>
+                            <a:tailEnd/>
+                          </a:ln>
+                        </pic:spPr>
+                      </pic:pic>
+                    </a:graphicData>
+                  </a:graphic>
+                </wp:inline>
+              </w:drawing>
+            </w:r>
+          </w:p>
+        </w:tc>
+      </w:tr>
+      <w:tr>
+        <w:tc>
+          <w:tcPr>
+            <w:tcW w:w="9747" w:type="dxa"/>
+            <w:gridSpan w:val="2"/>
+            <w:vAlign w:val="center"/>
+          </w:tcPr>
+          <w:p>
+            <w:pPr>
+              <w:rPr>
+                <w:b/>
+              </w:rPr>
+            </w:pPr>
+            <w:r>
+              <w:rPr>
+                <w:b/>
+              </w:rPr>
+              <w:t xml:space="preserve">Evaluación de la Prueba: </w:t>
+            </w:r>
+            <w:r>
+              <w:t>Pasada con éxito.</w:t>
+            </w:r>
+          </w:p>
+        </w:tc>
+      </w:tr>
+    </w:tbl>
+    <w:p/>
+    <w:p>
+      <w:r>
+        <w:br w:type="page"/>
+      </w:r>
+    </w:p>
+    <w:tbl>
+      <w:tblPr>
+        <w:tblW w:w="0" w:type="auto"/>
+        <w:tblBorders>
+          <w:top w:val="single" w:sz="4" w:space="0" w:color="auto"/>
+          <w:left w:val="single" w:sz="4" w:space="0" w:color="auto"/>
+          <w:bottom w:val="single" w:sz="4" w:space="0" w:color="auto"/>
+          <w:right w:val="single" w:sz="4" w:space="0" w:color="auto"/>
+          <w:insideH w:val="single" w:sz="4" w:space="0" w:color="auto"/>
+          <w:insideV w:val="single" w:sz="4" w:space="0" w:color="auto"/>
+        </w:tblBorders>
+        <w:tblLook w:val="01E0"/>
+      </w:tblPr>
+      <w:tblGrid>
+        <w:gridCol w:w="2277"/>
+        <w:gridCol w:w="6239"/>
+      </w:tblGrid>
+      <w:tr>
+        <w:trPr>
+          <w:trHeight w:val="570"/>
+        </w:trPr>
+        <w:tc>
+          <w:tcPr>
+            <w:tcW w:w="9853" w:type="dxa"/>
+            <w:gridSpan w:val="2"/>
+            <w:shd w:val="clear" w:color="auto" w:fill="E6E6E6"/>
+            <w:vAlign w:val="center"/>
+          </w:tcPr>
+          <w:p>
+            <w:pPr>
+              <w:pStyle w:val="Encabezado"/>
+              <w:ind w:left="142"/>
+              <w:rPr>
+                <w:b/>
+              </w:rPr>
+            </w:pPr>
+            <w:r>
+              <w:rPr>
+                <w:b/>
+              </w:rPr>
+              <w:t>Caso de Prueba de Aceptación</w:t>
+            </w:r>
+          </w:p>
+        </w:tc>
+      </w:tr>
+      <w:tr>
+        <w:trPr>
+          <w:trHeight w:val="567"/>
+        </w:trPr>
+        <w:tc>
+          <w:tcPr>
+            <w:tcW w:w="2277" w:type="dxa"/>
+            <w:vAlign w:val="center"/>
+          </w:tcPr>
+          <w:p>
+            <w:pPr>
+              <w:rPr>
+                <w:b/>
+              </w:rPr>
+            </w:pPr>
+            <w:r>
+              <w:rPr>
+                <w:b/>
+              </w:rPr>
+              <w:t>Código: APR12</w:t>
+            </w:r>
+          </w:p>
+        </w:tc>
+        <w:tc>
+          <w:tcPr>
+            <w:tcW w:w="7576" w:type="dxa"/>
+            <w:vAlign w:val="center"/>
+          </w:tcPr>
+          <w:p>
+            <w:r>
+              <w:rPr>
+                <w:b/>
+              </w:rPr>
+              <w:t xml:space="preserve">Caso de Uso: </w:t>
+            </w:r>
+            <w:r>
+              <w:t>Administración de Pedidos del administrador</w:t>
+            </w:r>
+          </w:p>
+        </w:tc>
+      </w:tr>
+      <w:tr>
+        <w:trPr>
+          <w:trHeight w:val="567"/>
+        </w:trPr>
+        <w:tc>
+          <w:tcPr>
+            <w:tcW w:w="9853" w:type="dxa"/>
+            <w:gridSpan w:val="2"/>
+            <w:vAlign w:val="center"/>
+          </w:tcPr>
+          <w:p>
+            <w:pPr>
+              <w:rPr>
+                <w:b/>
+              </w:rPr>
+            </w:pPr>
+            <w:r>
+              <w:rPr>
+                <w:b/>
+              </w:rPr>
+              <w:t xml:space="preserve">Descripción de la Prueba: </w:t>
+            </w:r>
+            <w:r>
+              <w:t>Comprobar que al pulsar el botón ‘Guardar cambios’, todos los cambios desde la última vez que se pulsó dicho botón o desde que se entró en la ventana se guardan y, además, la ventana se cierra.</w:t>
+            </w:r>
+          </w:p>
+        </w:tc>
+      </w:tr>
+      <w:tr>
+        <w:trPr>
+          <w:trHeight w:val="567"/>
+        </w:trPr>
+        <w:tc>
+          <w:tcPr>
+            <w:tcW w:w="9853" w:type="dxa"/>
+            <w:gridSpan w:val="2"/>
+            <w:vAlign w:val="center"/>
+          </w:tcPr>
+          <w:p>
+            <w:pPr>
+              <w:rPr>
+                <w:b/>
+              </w:rPr>
+            </w:pPr>
+            <w:r>
+              <w:rPr>
+                <w:b/>
+              </w:rPr>
+              <w:t xml:space="preserve">Condiciones de Ejecución: </w:t>
+            </w:r>
+            <w:r>
+              <w:t xml:space="preserve">El administrador debe estar logado (no se especifica cómo, ya que ese caso de uso será implementado en próximas iteraciones). Menú administración </w:t>
+            </w:r>
+            <w:r>
+              <w:sym w:font="Wingdings" w:char="F0E0"/>
+            </w:r>
+            <w:r>
+              <w:t xml:space="preserve"> click sobre el botón ‘Pedidos’.</w:t>
+            </w:r>
+          </w:p>
+        </w:tc>
+      </w:tr>
+      <w:tr>
+        <w:tc>
+          <w:tcPr>
+            <w:tcW w:w="9853" w:type="dxa"/>
+            <w:gridSpan w:val="2"/>
+            <w:vAlign w:val="center"/>
+          </w:tcPr>
+          <w:p>
+            <w:r>
+              <w:rPr>
+                <w:b/>
+              </w:rPr>
+              <w:t xml:space="preserve">Entrada / Pasos de Ejecución: </w:t>
+            </w:r>
+            <w:r>
+              <w:t>Primero que nada, haremos una modificación para así poder comprobar que se guardan esos cambios en la base de datos. Nos ponemos encima del pedido número 3 y hacemos click sobre el botón ‘Ver pedido’. Modificamos, por ejemplo, el transportista, pasando de SEUR a TNT.</w:t>
+            </w:r>
+          </w:p>
+          <w:p>
+            <w:r>
+              <w:t>Antes:                                                                          Después:</w:t>
+            </w:r>
+          </w:p>
+          <w:p>
+            <w:r>
+              <w:rPr>
+                <w:noProof/>
+                <w:lang w:eastAsia="es-ES"/>
+              </w:rPr>
+              <w:drawing>
+                <wp:inline distT="0" distB="0" distL="0" distR="0">
+                  <wp:extent cx="2552700" cy="2387600"/>
+                  <wp:effectExtent l="25400" t="0" r="0" b="0"/>
+                  <wp:docPr id="3" name="Imagen 3"/>
+                  <wp:cNvGraphicFramePr>
+                    <a:graphicFrameLocks xmlns:a="http://schemas.openxmlformats.org/drawingml/2006/main" noChangeAspect="1"/>
+                  </wp:cNvGraphicFramePr>
+                  <a:graphic xmlns:a="http://schemas.openxmlformats.org/drawingml/2006/main">
+                    <a:graphicData uri="http://schemas.openxmlformats.org/drawingml/2006/picture">
+                      <pic:pic xmlns:pic="http://schemas.openxmlformats.org/drawingml/2006/picture">
+                        <pic:nvPicPr>
+                          <pic:cNvPr id="0" name="Picture 3"/>
+                          <pic:cNvPicPr>
+                            <a:picLocks noChangeAspect="1" noChangeArrowheads="1"/>
+                          </pic:cNvPicPr>
+                        </pic:nvPicPr>
+                        <pic:blipFill>
+                          <a:blip r:embed="rId20" cstate="print"/>
+                          <a:srcRect/>
+                          <a:stretch>
+                            <a:fillRect/>
+                          </a:stretch>
+                        </pic:blipFill>
+                        <pic:spPr bwMode="auto">
+                          <a:xfrm>
+                            <a:off x="0" y="0"/>
+                            <a:ext cx="2552700" cy="2387600"/>
+                          </a:xfrm>
+                          <a:prstGeom prst="rect">
+                            <a:avLst/>
+                          </a:prstGeom>
+                          <a:noFill/>
+                          <a:ln w="9525">
+                            <a:noFill/>
+                            <a:miter lim="800000"/>
+                            <a:headEnd/>
+                            <a:tailEnd/>
+                          </a:ln>
+                        </pic:spPr>
+                      </pic:pic>
+                    </a:graphicData>
+                  </a:graphic>
+                </wp:inline>
+              </w:drawing>
+            </w:r>
+            <w:r>
+              <w:t xml:space="preserve">  </w:t>
+            </w:r>
+            <w:r>
+              <w:rPr>
+                <w:noProof/>
+                <w:lang w:eastAsia="es-ES"/>
+              </w:rPr>
+              <w:drawing>
+                <wp:inline distT="0" distB="0" distL="0" distR="0">
+                  <wp:extent cx="2540000" cy="2387600"/>
+                  <wp:effectExtent l="25400" t="0" r="0" b="0"/>
+                  <wp:docPr id="4" name="Imagen 4"/>
+                  <wp:cNvGraphicFramePr>
+                    <a:graphicFrameLocks xmlns:a="http://schemas.openxmlformats.org/drawingml/2006/main" noChangeAspect="1"/>
+                  </wp:cNvGraphicFramePr>
+                  <a:graphic xmlns:a="http://schemas.openxmlformats.org/drawingml/2006/main">
+                    <a:graphicData uri="http://schemas.openxmlformats.org/drawingml/2006/picture">
+                      <pic:pic xmlns:pic="http://schemas.openxmlformats.org/drawingml/2006/picture">
+                        <pic:nvPicPr>
+                          <pic:cNvPr id="0" name="Picture 4"/>
+                          <pic:cNvPicPr>
+                            <a:picLocks noChangeAspect="1" noChangeArrowheads="1"/>
+                          </pic:cNvPicPr>
+                        </pic:nvPicPr>
+                        <pic:blipFill>
+                          <a:blip r:embed="rId21" cstate="print"/>
+                          <a:srcRect/>
+                          <a:stretch>
+                            <a:fillRect/>
+                          </a:stretch>
+                        </pic:blipFill>
+                        <pic:spPr bwMode="auto">
+                          <a:xfrm>
+                            <a:off x="0" y="0"/>
+                            <a:ext cx="2540000" cy="2387600"/>
+                          </a:xfrm>
+                          <a:prstGeom prst="rect">
+                            <a:avLst/>
+                          </a:prstGeom>
+                          <a:noFill/>
+                          <a:ln w="9525">
+                            <a:noFill/>
+                            <a:miter lim="800000"/>
+                            <a:headEnd/>
+                            <a:tailEnd/>
+                          </a:ln>
+                        </pic:spPr>
+                      </pic:pic>
+                    </a:graphicData>
+                  </a:graphic>
+                </wp:inline>
+              </w:drawing>
+            </w:r>
+          </w:p>
+          <w:p>
+            <w:r>
+              <w:t>Pulsamos sobre el botón guardar cambios.</w:t>
+            </w:r>
+          </w:p>
+        </w:tc>
+      </w:tr>
+      <w:tr>
+        <w:tc>
+          <w:tcPr>
+            <w:tcW w:w="9853" w:type="dxa"/>
+            <w:gridSpan w:val="2"/>
+            <w:vAlign w:val="center"/>
+          </w:tcPr>
+          <w:p>
+            <w:pPr>
+              <w:rPr>
+                <w:b/>
+              </w:rPr>
+            </w:pPr>
+          </w:p>
+          <w:p>
+            <w:r>
+              <w:rPr>
+                <w:b/>
+              </w:rPr>
+              <w:t xml:space="preserve">Resultado Esperado: </w:t>
+            </w:r>
+            <w:r>
+              <w:t>La ventana se cierra (tal y como esperábamos) y nos devuelve al menú del administrador. Pulsamos de nuevo sobre el botón ‘Pedidos’ y se observa que el transportista asignado al pedido número 3 es TNT:</w:t>
+            </w:r>
+          </w:p>
+          <w:p>
+            <w:pPr>
+              <w:jc w:val="center"/>
+            </w:pPr>
+            <w:r>
+              <w:rPr>
+                <w:noProof/>
+                <w:lang w:eastAsia="es-ES"/>
+              </w:rPr>
+              <w:lastRenderedPageBreak/>
+              <w:drawing>
+                <wp:inline distT="0" distB="0" distL="0" distR="0">
+                  <wp:extent cx="4432300" cy="3225800"/>
+                  <wp:effectExtent l="25400" t="0" r="0" b="0"/>
+                  <wp:docPr id="5" name="Imagen 5"/>
+                  <wp:cNvGraphicFramePr>
+                    <a:graphicFrameLocks xmlns:a="http://schemas.openxmlformats.org/drawingml/2006/main" noChangeAspect="1"/>
+                  </wp:cNvGraphicFramePr>
+                  <a:graphic xmlns:a="http://schemas.openxmlformats.org/drawingml/2006/main">
+                    <a:graphicData uri="http://schemas.openxmlformats.org/drawingml/2006/picture">
+                      <pic:pic xmlns:pic="http://schemas.openxmlformats.org/drawingml/2006/picture">
+                        <pic:nvPicPr>
+                          <pic:cNvPr id="0" name="Picture 5"/>
+                          <pic:cNvPicPr>
+                            <a:picLocks noChangeAspect="1" noChangeArrowheads="1"/>
+                          </pic:cNvPicPr>
+                        </pic:nvPicPr>
+                        <pic:blipFill>
+                          <a:blip r:embed="rId22" cstate="print"/>
+                          <a:srcRect/>
+                          <a:stretch>
+                            <a:fillRect/>
+                          </a:stretch>
+                        </pic:blipFill>
+                        <pic:spPr bwMode="auto">
+                          <a:xfrm>
+                            <a:off x="0" y="0"/>
+                            <a:ext cx="4432300" cy="3225800"/>
+                          </a:xfrm>
+                          <a:prstGeom prst="rect">
+                            <a:avLst/>
+                          </a:prstGeom>
+                          <a:noFill/>
+                          <a:ln w="9525">
+                            <a:noFill/>
+                            <a:miter lim="800000"/>
+                            <a:headEnd/>
+                            <a:tailEnd/>
+                          </a:ln>
+                        </pic:spPr>
+                      </pic:pic>
+                    </a:graphicData>
+                  </a:graphic>
+                </wp:inline>
+              </w:drawing>
+            </w:r>
+          </w:p>
+        </w:tc>
+      </w:tr>
+      <w:tr>
+        <w:tc>
+          <w:tcPr>
+            <w:tcW w:w="9853" w:type="dxa"/>
+            <w:gridSpan w:val="2"/>
+            <w:vAlign w:val="center"/>
+          </w:tcPr>
+          <w:p>
+            <w:pPr>
+              <w:rPr>
+                <w:b/>
+              </w:rPr>
+            </w:pPr>
+            <w:r>
+              <w:rPr>
+                <w:b/>
+              </w:rPr>
+              <w:lastRenderedPageBreak/>
+              <w:t xml:space="preserve">Evaluación de la Prueba: </w:t>
+            </w:r>
+            <w:r>
+              <w:t>Pasada con éxito</w:t>
+            </w:r>
+            <w:r>
+              <w:t>.</w:t>
+            </w:r>
+          </w:p>
+        </w:tc>
+      </w:tr>
+    </w:tbl>
+    <w:p/>
+    <w:p>
+      <w:r>
+        <w:br w:type="page"/>
+      </w:r>
+    </w:p>
+    <w:tbl>
+      <w:tblPr>
+        <w:tblW w:w="0" w:type="auto"/>
+        <w:tblBorders>
+          <w:top w:val="single" w:sz="4" w:space="0" w:color="auto"/>
+          <w:left w:val="single" w:sz="4" w:space="0" w:color="auto"/>
+          <w:bottom w:val="single" w:sz="4" w:space="0" w:color="auto"/>
+          <w:right w:val="single" w:sz="4" w:space="0" w:color="auto"/>
+          <w:insideH w:val="single" w:sz="4" w:space="0" w:color="auto"/>
+          <w:insideV w:val="single" w:sz="4" w:space="0" w:color="auto"/>
+        </w:tblBorders>
+        <w:tblLook w:val="01E0"/>
+      </w:tblPr>
+      <w:tblGrid>
+        <w:gridCol w:w="2014"/>
+        <w:gridCol w:w="6502"/>
+      </w:tblGrid>
+      <w:tr>
+        <w:trPr>
+          <w:trHeight w:val="570"/>
+        </w:trPr>
+        <w:tc>
+          <w:tcPr>
+            <w:tcW w:w="9853" w:type="dxa"/>
+            <w:gridSpan w:val="2"/>
+            <w:shd w:val="clear" w:color="auto" w:fill="E6E6E6"/>
+            <w:vAlign w:val="center"/>
+          </w:tcPr>
+          <w:p>
+            <w:pPr>
+              <w:pStyle w:val="Encabezado"/>
+              <w:ind w:left="142"/>
+              <w:rPr>
+                <w:b/>
+              </w:rPr>
+            </w:pPr>
+            <w:r>
+              <w:rPr>
+                <w:b/>
+              </w:rPr>
+              <w:t>Caso de Prueba de Aceptación</w:t>
+            </w:r>
+          </w:p>
+        </w:tc>
+      </w:tr>
+      <w:tr>
+        <w:trPr>
+          <w:trHeight w:val="567"/>
+        </w:trPr>
+        <w:tc>
+          <w:tcPr>
+            <w:tcW w:w="2277" w:type="dxa"/>
+            <w:vAlign w:val="center"/>
+          </w:tcPr>
+          <w:p>
+            <w:pPr>
+              <w:rPr>
+                <w:b/>
+              </w:rPr>
+            </w:pPr>
+            <w:r>
+              <w:rPr>
+                <w:b/>
+              </w:rPr>
+              <w:t>Código: APR13</w:t>
+            </w:r>
+          </w:p>
+        </w:tc>
+        <w:tc>
+          <w:tcPr>
+            <w:tcW w:w="7576" w:type="dxa"/>
+            <w:vAlign w:val="center"/>
+          </w:tcPr>
+          <w:p>
+            <w:r>
+              <w:rPr>
+                <w:b/>
+              </w:rPr>
+              <w:t xml:space="preserve">Caso de Uso: </w:t>
+            </w:r>
+            <w:r>
+              <w:t>Administración de Pedidos del administrador</w:t>
+            </w:r>
+          </w:p>
+        </w:tc>
+      </w:tr>
+      <w:tr>
+        <w:trPr>
+          <w:trHeight w:val="567"/>
+        </w:trPr>
+        <w:tc>
+          <w:tcPr>
+            <w:tcW w:w="9853" w:type="dxa"/>
+            <w:gridSpan w:val="2"/>
+            <w:vAlign w:val="center"/>
+          </w:tcPr>
+          <w:p>
+            <w:r>
+              <w:rPr>
+                <w:b/>
+              </w:rPr>
+              <w:t xml:space="preserve">Descripción de la Prueba: </w:t>
+            </w:r>
+            <w:r>
+              <w:t>Comprobar que al pulsar el botón ‘Cancelar’, todos los cambios desde la última vez que se pulsó el botón ‘Guardar cambios’ o desde que se entró en la ventana se descartan, no viéndose reflejados en la base de datos; además, la ventana se cierra.</w:t>
+            </w:r>
+          </w:p>
+        </w:tc>
+      </w:tr>
+      <w:tr>
+        <w:trPr>
+          <w:trHeight w:val="567"/>
+        </w:trPr>
+        <w:tc>
+          <w:tcPr>
+            <w:tcW w:w="9853" w:type="dxa"/>
+            <w:gridSpan w:val="2"/>
+            <w:vAlign w:val="center"/>
+          </w:tcPr>
+          <w:p>
+            <w:pPr>
+              <w:rPr>
+                <w:b/>
+              </w:rPr>
+            </w:pPr>
+            <w:r>
+              <w:rPr>
+                <w:b/>
+              </w:rPr>
+              <w:t xml:space="preserve">Condiciones de Ejecución: </w:t>
+            </w:r>
+            <w:r>
+              <w:t xml:space="preserve">El administrador debe estar logado (no se especifica cómo, ya que ese caso de uso será implementado en próximas iteraciones). Menú administración </w:t>
+            </w:r>
+            <w:r>
+              <w:sym w:font="Wingdings" w:char="F0E0"/>
+            </w:r>
+            <w:r>
+              <w:t xml:space="preserve"> click sobre el botón ‘Pedidos’.</w:t>
+            </w:r>
+          </w:p>
+        </w:tc>
+      </w:tr>
+      <w:tr>
+        <w:tc>
+          <w:tcPr>
+            <w:tcW w:w="9853" w:type="dxa"/>
+            <w:gridSpan w:val="2"/>
+            <w:vAlign w:val="center"/>
+          </w:tcPr>
+          <w:p>
+            <w:r>
+              <w:rPr>
+                <w:b/>
+              </w:rPr>
+              <w:t xml:space="preserve">Entrada / Pasos de Ejecución: </w:t>
+            </w:r>
+            <w:r>
+              <w:t>Primero que nada, haremos una modificación para así poder comprobar que se no guardan esos cambios en la base de datos. Nos ponemos encima del pedido número 1 (que no tiene asignado todavía el transportista) y hacemos click sobre el botón ‘Ver pedido’. Modificamos, el transportista, poniéndole SEUR y pulsando aceptar.</w:t>
+            </w:r>
+          </w:p>
+          <w:p>
+            <w:r>
+              <w:t>Antes:                                                                          Después:</w:t>
+            </w:r>
+          </w:p>
+          <w:p>
+            <w:r>
+              <w:rPr>
+                <w:noProof/>
+                <w:lang w:eastAsia="es-ES"/>
+              </w:rPr>
+              <w:drawing>
+                <wp:inline distT="0" distB="0" distL="0" distR="0">
+                  <wp:extent cx="2578100" cy="2425700"/>
+                  <wp:effectExtent l="25400" t="0" r="0" b="0"/>
+                  <wp:docPr id="10" name="Imagen 10"/>
+                  <wp:cNvGraphicFramePr>
+                    <a:graphicFrameLocks xmlns:a="http://schemas.openxmlformats.org/drawingml/2006/main" noChangeAspect="1"/>
+                  </wp:cNvGraphicFramePr>
+                  <a:graphic xmlns:a="http://schemas.openxmlformats.org/drawingml/2006/main">
+                    <a:graphicData uri="http://schemas.openxmlformats.org/drawingml/2006/picture">
+                      <pic:pic xmlns:pic="http://schemas.openxmlformats.org/drawingml/2006/picture">
+                        <pic:nvPicPr>
+                          <pic:cNvPr id="0" name="Picture 10"/>
+                          <pic:cNvPicPr>
+                            <a:picLocks noChangeAspect="1" noChangeArrowheads="1"/>
+                          </pic:cNvPicPr>
+                        </pic:nvPicPr>
+                        <pic:blipFill>
+                          <a:blip r:embed="rId23" cstate="print"/>
+                          <a:srcRect/>
+                          <a:stretch>
+                            <a:fillRect/>
+                          </a:stretch>
+                        </pic:blipFill>
+                        <pic:spPr bwMode="auto">
+                          <a:xfrm>
+                            <a:off x="0" y="0"/>
+                            <a:ext cx="2578100" cy="2425700"/>
+                          </a:xfrm>
+                          <a:prstGeom prst="rect">
+                            <a:avLst/>
+                          </a:prstGeom>
+                          <a:noFill/>
+                          <a:ln w="9525">
+                            <a:noFill/>
+                            <a:miter lim="800000"/>
+                            <a:headEnd/>
+                            <a:tailEnd/>
+                          </a:ln>
+                        </pic:spPr>
+                      </pic:pic>
+                    </a:graphicData>
+                  </a:graphic>
+                </wp:inline>
+              </w:drawing>
+            </w:r>
+            <w:r>
+              <w:t xml:space="preserve">  </w:t>
+            </w:r>
+            <w:r>
+              <w:rPr>
+                <w:noProof/>
+                <w:lang w:eastAsia="es-ES"/>
+              </w:rPr>
+              <w:drawing>
+                <wp:inline distT="0" distB="0" distL="0" distR="0">
+                  <wp:extent cx="2565400" cy="2425700"/>
+                  <wp:effectExtent l="25400" t="0" r="0" b="0"/>
+                  <wp:docPr id="11" name="Imagen 11"/>
+                  <wp:cNvGraphicFramePr>
+                    <a:graphicFrameLocks xmlns:a="http://schemas.openxmlformats.org/drawingml/2006/main" noChangeAspect="1"/>
+                  </wp:cNvGraphicFramePr>
+                  <a:graphic xmlns:a="http://schemas.openxmlformats.org/drawingml/2006/main">
+                    <a:graphicData uri="http://schemas.openxmlformats.org/drawingml/2006/picture">
+                      <pic:pic xmlns:pic="http://schemas.openxmlformats.org/drawingml/2006/picture">
+                        <pic:nvPicPr>
+                          <pic:cNvPr id="0" name="Picture 11"/>
+                          <pic:cNvPicPr>
+                            <a:picLocks noChangeAspect="1" noChangeArrowheads="1"/>
+                          </pic:cNvPicPr>
+                        </pic:nvPicPr>
+                        <pic:blipFill>
+                          <a:blip r:embed="rId24" cstate="print"/>
+                          <a:srcRect/>
+                          <a:stretch>
+                            <a:fillRect/>
+                          </a:stretch>
+                        </pic:blipFill>
+                        <pic:spPr bwMode="auto">
+                          <a:xfrm>
+                            <a:off x="0" y="0"/>
+                            <a:ext cx="2565400" cy="2425700"/>
+                          </a:xfrm>
+                          <a:prstGeom prst="rect">
+                            <a:avLst/>
+                          </a:prstGeom>
+                          <a:noFill/>
+                          <a:ln w="9525">
+                            <a:noFill/>
+                            <a:miter lim="800000"/>
+                            <a:headEnd/>
+                            <a:tailEnd/>
+                          </a:ln>
+                        </pic:spPr>
+                      </pic:pic>
+                    </a:graphicData>
+                  </a:graphic>
+                </wp:inline>
+              </w:drawing>
+            </w:r>
+          </w:p>
+          <w:p/>
+          <w:p>
+            <w:r>
+              <w:rPr>
+                <w:noProof/>
+                <w:lang w:eastAsia="es-ES"/>
+              </w:rPr>
+              <w:lastRenderedPageBreak/>
+              <w:drawing>
+                <wp:inline distT="0" distB="0" distL="0" distR="0">
+                  <wp:extent cx="5969000" cy="2921000"/>
+                  <wp:effectExtent l="25400" t="0" r="0" b="0"/>
+                  <wp:docPr id="7" name="Imagen 7"/>
+                  <wp:cNvGraphicFramePr>
+                    <a:graphicFrameLocks xmlns:a="http://schemas.openxmlformats.org/drawingml/2006/main" noChangeAspect="1"/>
+                  </wp:cNvGraphicFramePr>
+                  <a:graphic xmlns:a="http://schemas.openxmlformats.org/drawingml/2006/main">
+                    <a:graphicData uri="http://schemas.openxmlformats.org/drawingml/2006/picture">
+                      <pic:pic xmlns:pic="http://schemas.openxmlformats.org/drawingml/2006/picture">
+                        <pic:nvPicPr>
+                          <pic:cNvPr id="0" name="Picture 7"/>
+                          <pic:cNvPicPr>
+                            <a:picLocks noChangeAspect="1" noChangeArrowheads="1"/>
+                          </pic:cNvPicPr>
+                        </pic:nvPicPr>
+                        <pic:blipFill>
+                          <a:blip r:embed="rId25" cstate="print"/>
+                          <a:srcRect/>
+                          <a:stretch>
+                            <a:fillRect/>
+                          </a:stretch>
+                        </pic:blipFill>
+                        <pic:spPr bwMode="auto">
+                          <a:xfrm>
+                            <a:off x="0" y="0"/>
+                            <a:ext cx="5969000" cy="2921000"/>
+                          </a:xfrm>
+                          <a:prstGeom prst="rect">
+                            <a:avLst/>
+                          </a:prstGeom>
+                          <a:noFill/>
+                          <a:ln w="9525">
+                            <a:noFill/>
+                            <a:miter lim="800000"/>
+                            <a:headEnd/>
+                            <a:tailEnd/>
+                          </a:ln>
+                        </pic:spPr>
+                      </pic:pic>
+                    </a:graphicData>
+                  </a:graphic>
+                </wp:inline>
+              </w:drawing>
+            </w:r>
+          </w:p>
+          <w:p>
+            <w:r>
+              <w:t>Pulsamos sobre el botón ‘Cancelar’.</w:t>
+            </w:r>
+          </w:p>
+        </w:tc>
+      </w:tr>
+      <w:tr>
+        <w:tc>
+          <w:tcPr>
+            <w:tcW w:w="9853" w:type="dxa"/>
+            <w:gridSpan w:val="2"/>
+            <w:vAlign w:val="center"/>
+          </w:tcPr>
+          <w:p>
+            <w:r>
+              <w:rPr>
+                <w:b/>
+              </w:rPr>
+              <w:lastRenderedPageBreak/>
+              <w:t xml:space="preserve">Resultado Esperado: </w:t>
+            </w:r>
+            <w:r>
+              <w:t xml:space="preserve">La ventana se cierra (tal y como esperábamos) y nos devuelve al menú del administrador. Pulsamos de nuevo sobre el botón ‘Pedidos’ y se observa que el transportista del pedido n número 1 es ‘Sin asignar’, es decir, </w:t>
+            </w:r>
+            <w:r>
+              <w:t>no se han guardado los cambios.</w:t>
+            </w:r>
+          </w:p>
+          <w:p>
+            <w:pPr>
+              <w:jc w:val="center"/>
+            </w:pPr>
+            <w:r>
+              <w:rPr>
+                <w:noProof/>
+                <w:lang w:eastAsia="es-ES"/>
+              </w:rPr>
+              <w:drawing>
+                <wp:inline distT="0" distB="0" distL="0" distR="0">
+                  <wp:extent cx="5994400" cy="2971800"/>
+                  <wp:effectExtent l="25400" t="0" r="0" b="0"/>
+                  <wp:docPr id="6" name="Imagen 6"/>
+                  <wp:cNvGraphicFramePr>
+                    <a:graphicFrameLocks xmlns:a="http://schemas.openxmlformats.org/drawingml/2006/main" noChangeAspect="1"/>
+                  </wp:cNvGraphicFramePr>
+                  <a:graphic xmlns:a="http://schemas.openxmlformats.org/drawingml/2006/main">
+                    <a:graphicData uri="http://schemas.openxmlformats.org/drawingml/2006/picture">
+                      <pic:pic xmlns:pic="http://schemas.openxmlformats.org/drawingml/2006/picture">
+                        <pic:nvPicPr>
+                          <pic:cNvPr id="0" name="Picture 6"/>
+                          <pic:cNvPicPr>
+                            <a:picLocks noChangeAspect="1" noChangeArrowheads="1"/>
+                          </pic:cNvPicPr>
+                        </pic:nvPicPr>
+                        <pic:blipFill>
+                          <a:blip r:embed="rId26" cstate="print"/>
+                          <a:srcRect/>
+                          <a:stretch>
+                            <a:fillRect/>
+                          </a:stretch>
+                        </pic:blipFill>
+                        <pic:spPr bwMode="auto">
+                          <a:xfrm>
+                            <a:off x="0" y="0"/>
+                            <a:ext cx="5994400" cy="2971800"/>
+                          </a:xfrm>
+                          <a:prstGeom prst="rect">
+                            <a:avLst/>
+                          </a:prstGeom>
+                          <a:noFill/>
+                          <a:ln w="9525">
+                            <a:noFill/>
+                            <a:miter lim="800000"/>
+                            <a:headEnd/>
+                            <a:tailEnd/>
+                          </a:ln>
+                        </pic:spPr>
+                      </pic:pic>
+                    </a:graphicData>
+                  </a:graphic>
+                </wp:inline>
+              </w:drawing>
+            </w:r>
+          </w:p>
+        </w:tc>
+      </w:tr>
+      <w:tr>
+        <w:tc>
+          <w:tcPr>
+            <w:tcW w:w="9853" w:type="dxa"/>
+            <w:gridSpan w:val="2"/>
+            <w:vAlign w:val="center"/>
+          </w:tcPr>
+          <w:p>
+            <w:pPr>
+              <w:rPr>
+                <w:b/>
+              </w:rPr>
+            </w:pPr>
+            <w:r>
+              <w:rPr>
+                <w:b/>
+              </w:rPr>
+              <w:t xml:space="preserve">Evaluación de la Prueba: </w:t>
+            </w:r>
+            <w:r>
+              <w:t>Pasada con éxito</w:t>
+            </w:r>
+            <w:r>
+              <w:t>.</w:t>
+            </w:r>
+          </w:p>
+        </w:tc>
+      </w:tr>
+    </w:tbl>
+    <w:p/>
     <w:sectPr>
       <w:pgSz w:w="11900" w:h="16840"/>
       <w:pgMar w:top="1440" w:right="1800" w:bottom="1440" w:left="1800" w:header="708" w:footer="708" w:gutter="0"/>
       <w:cols w:space="708"/>
+      <w:docGrid w:linePitch="360"/>
     </w:sectPr>
   </w:body>
 </w:document>
 </file>
 
 <file path=word/numbering.xml><?xml version="1.0" encoding="utf-8"?>
-<w:numbering xmlns:mv="urn:schemas-microsoft-com:mac:vml" xmlns:mo="http://schemas.microsoft.com/office/mac/office/2008/main" xmlns:ve="http://schemas.openxmlformats.org/markup-compatibility/2006" xmlns:o="urn:schemas-microsoft-com:office:office" xmlns:r="http://schemas.openxmlformats.org/officeDocument/2006/relationships" xmlns:m="http://schemas.openxmlformats.org/officeDocument/2006/math" xmlns:v="urn:schemas-microsoft-com:vml" xmlns:w10="urn:schemas-microsoft-com:office:word" xmlns:w="http://schemas.openxmlformats.org/wordprocessingml/2006/main" xmlns:wne="http://schemas.microsoft.com/office/word/2006/wordml" xmlns:wp="http://schemas.openxmlformats.org/drawingml/2006/wordprocessingDrawing">
+<w:numbering xmlns:ve="http://schemas.openxmlformats.org/markup-compatibility/2006" xmlns:o="urn:schemas-microsoft-com:office:office" xmlns:r="http://schemas.openxmlformats.org/officeDocument/2006/relationships" xmlns:m="http://schemas.openxmlformats.org/officeDocument/2006/math" xmlns:v="urn:schemas-microsoft-com:vml" xmlns:wp="http://schemas.openxmlformats.org/drawingml/2006/wordprocessingDrawing" xmlns:w10="urn:schemas-microsoft-com:office:word" xmlns:w="http://schemas.openxmlformats.org/wordprocessingml/2006/main" xmlns:wne="http://schemas.microsoft.com/office/word/2006/wordml">
   <w:abstractNum w:abstractNumId="0">
     <w:nsid w:val="00000001"/>
     <w:multiLevelType w:val="multilevel"/>
@@ -4388,7 +7268,7 @@
       </w:pPr>
     </w:pPrDefault>
   </w:docDefaults>
-  <w:latentStyles w:defLockedState="0" w:defUIPriority="99" w:defSemiHidden="1" w:defUnhideWhenUsed="1" w:defQFormat="0" w:count="276">
+  <w:latentStyles w:defLockedState="0" w:defUIPriority="99" w:defSemiHidden="1" w:defUnhideWhenUsed="1" w:defQFormat="0" w:count="267">
     <w:lsdException w:name="Normal" w:semiHidden="0" w:uiPriority="0" w:unhideWhenUsed="0" w:qFormat="1"/>
     <w:lsdException w:name="heading 1" w:semiHidden="0" w:uiPriority="9" w:unhideWhenUsed="0" w:qFormat="1"/>
     <w:lsdException w:name="heading 2" w:uiPriority="9" w:qFormat="1"/>
@@ -4544,11 +7424,13 @@
   </w:style>
   <w:style w:type="character" w:default="1" w:styleId="Fuentedeprrafopredeter">
     <w:name w:val="Default Paragraph Font"/>
+    <w:uiPriority w:val="1"/>
     <w:semiHidden/>
     <w:unhideWhenUsed/>
   </w:style>
   <w:style w:type="table" w:default="1" w:styleId="Tablanormal">
     <w:name w:val="Normal Table"/>
+    <w:uiPriority w:val="99"/>
     <w:semiHidden/>
     <w:unhideWhenUsed/>
     <w:qFormat/>
@@ -4564,12 +7446,13 @@
   </w:style>
   <w:style w:type="numbering" w:default="1" w:styleId="Sinlista">
     <w:name w:val="No List"/>
+    <w:uiPriority w:val="99"/>
     <w:semiHidden/>
     <w:unhideWhenUsed/>
   </w:style>
   <w:style w:type="paragraph" w:customStyle="1" w:styleId="TableContents">
     <w:name w:val="Table Contents"/>
-    <w:basedOn w:val="Textodecuerpo"/>
+    <w:basedOn w:val="Textoindependiente"/>
     <w:rsid w:val="00337056"/>
     <w:pPr>
       <w:widowControl w:val="0"/>
@@ -4583,10 +7466,10 @@
       <w:lang w:val="es-ES_tradnl"/>
     </w:rPr>
   </w:style>
-  <w:style w:type="paragraph" w:styleId="Textodecuerpo">
+  <w:style w:type="paragraph" w:styleId="Textoindependiente">
     <w:name w:val="Body Text"/>
     <w:basedOn w:val="Normal"/>
-    <w:link w:val="TextodecuerpoCar"/>
+    <w:link w:val="TextoindependienteCar"/>
     <w:uiPriority w:val="99"/>
     <w:semiHidden/>
     <w:unhideWhenUsed/>
@@ -4595,10 +7478,10 @@
       <w:spacing w:after="120"/>
     </w:pPr>
   </w:style>
-  <w:style w:type="character" w:customStyle="1" w:styleId="TextodecuerpoCar">
-    <w:name w:val="Texto de cuerpo Car"/>
+  <w:style w:type="character" w:customStyle="1" w:styleId="TextoindependienteCar">
+    <w:name w:val="Texto independiente Car"/>
     <w:basedOn w:val="Fuentedeprrafopredeter"/>
-    <w:link w:val="Textodecuerpo"/>
+    <w:link w:val="Textoindependiente"/>
     <w:uiPriority w:val="99"/>
     <w:semiHidden/>
     <w:rsid w:val="00337056"/>
@@ -4640,6 +7523,37 @@
     <w:rPr>
       <w:rFonts w:ascii="Times New Roman" w:eastAsia="Arial Unicode MS" w:hAnsi="Times New Roman" w:cs="Times New Roman"/>
       <w:kern w:val="1"/>
+    </w:rPr>
+  </w:style>
+  <w:style w:type="paragraph" w:styleId="Textodeglobo">
+    <w:name w:val="Balloon Text"/>
+    <w:basedOn w:val="Normal"/>
+    <w:link w:val="TextodegloboCar"/>
+    <w:uiPriority w:val="99"/>
+    <w:semiHidden/>
+    <w:unhideWhenUsed/>
+    <w:rsid w:val="00F62082"/>
+    <w:pPr>
+      <w:spacing w:after="0" w:line="240" w:lineRule="auto"/>
+    </w:pPr>
+    <w:rPr>
+      <w:rFonts w:ascii="Tahoma" w:hAnsi="Tahoma" w:cs="Tahoma"/>
+      <w:sz w:val="16"/>
+      <w:szCs w:val="16"/>
+    </w:rPr>
+  </w:style>
+  <w:style w:type="character" w:customStyle="1" w:styleId="TextodegloboCar">
+    <w:name w:val="Texto de globo Car"/>
+    <w:basedOn w:val="Fuentedeprrafopredeter"/>
+    <w:link w:val="Textodeglobo"/>
+    <w:uiPriority w:val="99"/>
+    <w:semiHidden/>
+    <w:rsid w:val="00F62082"/>
+    <w:rPr>
+      <w:rFonts w:ascii="Tahoma" w:eastAsia="Calibri" w:hAnsi="Tahoma" w:cs="Tahoma"/>
+      <w:sz w:val="16"/>
+      <w:szCs w:val="16"/>
+      <w:lang w:val="es-ES"/>
     </w:rPr>
   </w:style>
 </w:styles>

</xml_diff>

<commit_message>
Documento final con todas la pruebas de aceptacion. Estan validadas
</commit_message>
<xml_diff>
--- a/Documentacion/PA administrar pedido Admin.docx
+++ b/Documentacion/PA administrar pedido Admin.docx
@@ -1,6 +1,6 @@
 
 <file path=word/document.xml><?xml version="1.0" encoding="utf-8"?>
-<w:document xmlns:ve="http://schemas.openxmlformats.org/markup-compatibility/2006" xmlns:o="urn:schemas-microsoft-com:office:office" xmlns:r="http://schemas.openxmlformats.org/officeDocument/2006/relationships" xmlns:m="http://schemas.openxmlformats.org/officeDocument/2006/math" xmlns:v="urn:schemas-microsoft-com:vml" xmlns:wp="http://schemas.openxmlformats.org/drawingml/2006/wordprocessingDrawing" xmlns:w10="urn:schemas-microsoft-com:office:word" xmlns:w="http://schemas.openxmlformats.org/wordprocessingml/2006/main" xmlns:wne="http://schemas.microsoft.com/office/word/2006/wordml">
+<w:document xmlns:mv="urn:schemas-microsoft-com:mac:vml" xmlns:mo="http://schemas.microsoft.com/office/mac/office/2008/main" xmlns:ve="http://schemas.openxmlformats.org/markup-compatibility/2006" xmlns:o="urn:schemas-microsoft-com:office:office" xmlns:r="http://schemas.openxmlformats.org/officeDocument/2006/relationships" xmlns:m="http://schemas.openxmlformats.org/officeDocument/2006/math" xmlns:v="urn:schemas-microsoft-com:vml" xmlns:w10="urn:schemas-microsoft-com:office:word" xmlns:w="http://schemas.openxmlformats.org/wordprocessingml/2006/main" xmlns:wne="http://schemas.microsoft.com/office/word/2006/wordml" xmlns:wp="http://schemas.openxmlformats.org/drawingml/2006/wordprocessingDrawing">
   <w:body>
     <w:tbl>
       <w:tblPr>
@@ -16,8 +16,8 @@
         <w:tblLook w:val="01E0"/>
       </w:tblPr>
       <w:tblGrid>
-        <w:gridCol w:w="2278"/>
-        <w:gridCol w:w="6238"/>
+        <w:gridCol w:w="2046"/>
+        <w:gridCol w:w="6470"/>
       </w:tblGrid>
       <w:tr>
         <w:trPr>
@@ -42,17 +42,8 @@
               <w:rPr>
                 <w:b/>
               </w:rPr>
-              <w:t>Pruebas no validadas</w:t>
-            </w:r>
-          </w:p>
-          <w:p>
-            <w:pPr>
-              <w:pStyle w:val="Encabezado"/>
-              <w:ind w:left="142"/>
-              <w:rPr>
-                <w:b/>
-              </w:rPr>
-            </w:pPr>
+              <w:t>Caso de Prueba de Aceptación</w:t>
+            </w:r>
           </w:p>
         </w:tc>
       </w:tr>
@@ -189,7 +180,7 @@
             <w:r>
               <w:rPr>
                 <w:noProof/>
-                <w:lang w:eastAsia="es-ES"/>
+                <w:lang w:val="es-ES_tradnl" w:eastAsia="es-ES_tradnl"/>
               </w:rPr>
               <w:drawing>
                 <wp:inline distT="0" distB="0" distL="0" distR="0">
@@ -209,7 +200,7 @@
                           </pic:cNvPicPr>
                         </pic:nvPicPr>
                         <pic:blipFill>
-                          <a:blip r:embed="rId5" cstate="print"/>
+                          <a:blip r:embed="rId5"/>
                           <a:srcRect/>
                           <a:stretch>
                             <a:fillRect/>
@@ -263,9 +254,8 @@
               <w:rPr>
                 <w:b/>
                 <w:noProof/>
-                <w:lang w:eastAsia="es-ES"/>
-              </w:rPr>
-              <w:lastRenderedPageBreak/>
+                <w:lang w:val="es-ES_tradnl" w:eastAsia="es-ES_tradnl"/>
+              </w:rPr>
               <w:drawing>
                 <wp:inline distT="0" distB="0" distL="0" distR="0">
                   <wp:extent cx="3035300" cy="2832100"/>
@@ -284,7 +274,7 @@
                           </pic:cNvPicPr>
                         </pic:nvPicPr>
                         <pic:blipFill>
-                          <a:blip r:embed="rId6" cstate="print"/>
+                          <a:blip r:embed="rId6"/>
                           <a:srcRect/>
                           <a:stretch>
                             <a:fillRect/>
@@ -332,7 +322,6 @@
               <w:rPr>
                 <w:b/>
               </w:rPr>
-              <w:lastRenderedPageBreak/>
               <w:t xml:space="preserve">Evaluación de la Prueba: </w:t>
             </w:r>
             <w:r>
@@ -362,8 +351,8 @@
         <w:tblLook w:val="01E0"/>
       </w:tblPr>
       <w:tblGrid>
-        <w:gridCol w:w="2278"/>
-        <w:gridCol w:w="6238"/>
+        <w:gridCol w:w="2040"/>
+        <w:gridCol w:w="6476"/>
       </w:tblGrid>
       <w:tr>
         <w:trPr>
@@ -523,7 +512,7 @@
             <w:r>
               <w:rPr>
                 <w:noProof/>
-                <w:lang w:eastAsia="es-ES"/>
+                <w:lang w:val="es-ES_tradnl" w:eastAsia="es-ES_tradnl"/>
               </w:rPr>
               <w:drawing>
                 <wp:inline distT="0" distB="0" distL="0" distR="0">
@@ -543,7 +532,7 @@
                           </pic:cNvPicPr>
                         </pic:nvPicPr>
                         <pic:blipFill>
-                          <a:blip r:embed="rId7" cstate="print"/>
+                          <a:blip r:embed="rId7"/>
                           <a:srcRect/>
                           <a:stretch>
                             <a:fillRect/>
@@ -597,9 +586,8 @@
               <w:rPr>
                 <w:b/>
                 <w:noProof/>
-                <w:lang w:eastAsia="es-ES"/>
-              </w:rPr>
-              <w:lastRenderedPageBreak/>
+                <w:lang w:val="es-ES_tradnl" w:eastAsia="es-ES_tradnl"/>
+              </w:rPr>
               <w:drawing>
                 <wp:inline distT="0" distB="0" distL="0" distR="0">
                   <wp:extent cx="3403600" cy="3200400"/>
@@ -618,7 +606,7 @@
                           </pic:cNvPicPr>
                         </pic:nvPicPr>
                         <pic:blipFill>
-                          <a:blip r:embed="rId8" cstate="print"/>
+                          <a:blip r:embed="rId8"/>
                           <a:srcRect/>
                           <a:stretch>
                             <a:fillRect/>
@@ -666,7 +654,6 @@
               <w:rPr>
                 <w:b/>
               </w:rPr>
-              <w:lastRenderedPageBreak/>
               <w:t xml:space="preserve">Evaluación de la Prueba: </w:t>
             </w:r>
             <w:r>
@@ -861,7 +848,7 @@
             <w:r>
               <w:rPr>
                 <w:noProof/>
-                <w:lang w:eastAsia="es-ES"/>
+                <w:lang w:val="es-ES_tradnl" w:eastAsia="es-ES_tradnl"/>
               </w:rPr>
               <w:drawing>
                 <wp:inline distT="0" distB="0" distL="0" distR="0">
@@ -881,7 +868,7 @@
                           </pic:cNvPicPr>
                         </pic:nvPicPr>
                         <pic:blipFill>
-                          <a:blip r:embed="rId9" cstate="print"/>
+                          <a:blip r:embed="rId9"/>
                           <a:srcRect/>
                           <a:stretch>
                             <a:fillRect/>
@@ -935,9 +922,8 @@
               <w:rPr>
                 <w:b/>
                 <w:noProof/>
-                <w:lang w:eastAsia="es-ES"/>
-              </w:rPr>
-              <w:lastRenderedPageBreak/>
+                <w:lang w:val="es-ES_tradnl" w:eastAsia="es-ES_tradnl"/>
+              </w:rPr>
               <w:drawing>
                 <wp:inline distT="0" distB="0" distL="0" distR="0">
                   <wp:extent cx="3403600" cy="3149600"/>
@@ -956,7 +942,7 @@
                           </pic:cNvPicPr>
                         </pic:nvPicPr>
                         <pic:blipFill>
-                          <a:blip r:embed="rId10" cstate="print"/>
+                          <a:blip r:embed="rId10"/>
                           <a:srcRect/>
                           <a:stretch>
                             <a:fillRect/>
@@ -1004,7 +990,6 @@
               <w:rPr>
                 <w:b/>
               </w:rPr>
-              <w:lastRenderedPageBreak/>
               <w:t xml:space="preserve">Evaluación de la Prueba: </w:t>
             </w:r>
             <w:r>
@@ -1037,8 +1022,8 @@
         <w:tblLook w:val="01E0"/>
       </w:tblPr>
       <w:tblGrid>
-        <w:gridCol w:w="2278"/>
-        <w:gridCol w:w="6238"/>
+        <w:gridCol w:w="2046"/>
+        <w:gridCol w:w="6470"/>
       </w:tblGrid>
       <w:tr>
         <w:trPr>
@@ -1198,7 +1183,7 @@
             <w:r>
               <w:rPr>
                 <w:noProof/>
-                <w:lang w:eastAsia="es-ES"/>
+                <w:lang w:val="es-ES_tradnl" w:eastAsia="es-ES_tradnl"/>
               </w:rPr>
               <w:drawing>
                 <wp:inline distT="0" distB="0" distL="0" distR="0">
@@ -1218,7 +1203,7 @@
                           </pic:cNvPicPr>
                         </pic:nvPicPr>
                         <pic:blipFill>
-                          <a:blip r:embed="rId11" cstate="print"/>
+                          <a:blip r:embed="rId11"/>
                           <a:srcRect/>
                           <a:stretch>
                             <a:fillRect/>
@@ -1272,9 +1257,8 @@
               <w:rPr>
                 <w:b/>
                 <w:noProof/>
-                <w:lang w:eastAsia="es-ES"/>
-              </w:rPr>
-              <w:lastRenderedPageBreak/>
+                <w:lang w:val="es-ES_tradnl" w:eastAsia="es-ES_tradnl"/>
+              </w:rPr>
               <w:drawing>
                 <wp:inline distT="0" distB="0" distL="0" distR="0">
                   <wp:extent cx="3543300" cy="3327400"/>
@@ -1293,7 +1277,7 @@
                           </pic:cNvPicPr>
                         </pic:nvPicPr>
                         <pic:blipFill>
-                          <a:blip r:embed="rId12" cstate="print"/>
+                          <a:blip r:embed="rId12"/>
                           <a:srcRect/>
                           <a:stretch>
                             <a:fillRect/>
@@ -1341,7 +1325,6 @@
               <w:rPr>
                 <w:b/>
               </w:rPr>
-              <w:lastRenderedPageBreak/>
               <w:t xml:space="preserve">Evaluación de la Prueba: </w:t>
             </w:r>
             <w:r>
@@ -1374,8 +1357,8 @@
         <w:tblLook w:val="01E0"/>
       </w:tblPr>
       <w:tblGrid>
-        <w:gridCol w:w="2278"/>
-        <w:gridCol w:w="6238"/>
+        <w:gridCol w:w="2046"/>
+        <w:gridCol w:w="6470"/>
       </w:tblGrid>
       <w:tr>
         <w:trPr>
@@ -1538,7 +1521,7 @@
             <w:r>
               <w:rPr>
                 <w:noProof/>
-                <w:lang w:eastAsia="es-ES"/>
+                <w:lang w:val="es-ES_tradnl" w:eastAsia="es-ES_tradnl"/>
               </w:rPr>
               <w:drawing>
                 <wp:inline distT="0" distB="0" distL="0" distR="0">
@@ -1558,7 +1541,7 @@
                           </pic:cNvPicPr>
                         </pic:nvPicPr>
                         <pic:blipFill>
-                          <a:blip r:embed="rId13" cstate="print"/>
+                          <a:blip r:embed="rId13"/>
                           <a:srcRect/>
                           <a:stretch>
                             <a:fillRect/>
@@ -1612,9 +1595,8 @@
               <w:rPr>
                 <w:b/>
                 <w:noProof/>
-                <w:lang w:eastAsia="es-ES"/>
-              </w:rPr>
-              <w:lastRenderedPageBreak/>
+                <w:lang w:val="es-ES_tradnl" w:eastAsia="es-ES_tradnl"/>
+              </w:rPr>
               <w:drawing>
                 <wp:inline distT="0" distB="0" distL="0" distR="0">
                   <wp:extent cx="3479800" cy="3238500"/>
@@ -1633,7 +1615,7 @@
                           </pic:cNvPicPr>
                         </pic:nvPicPr>
                         <pic:blipFill>
-                          <a:blip r:embed="rId14" cstate="print"/>
+                          <a:blip r:embed="rId14"/>
                           <a:srcRect/>
                           <a:stretch>
                             <a:fillRect/>
@@ -1681,7 +1663,6 @@
               <w:rPr>
                 <w:b/>
               </w:rPr>
-              <w:lastRenderedPageBreak/>
               <w:t xml:space="preserve">Evaluación de la Prueba: </w:t>
             </w:r>
             <w:r>
@@ -1714,8 +1695,8 @@
         <w:tblLook w:val="01E0"/>
       </w:tblPr>
       <w:tblGrid>
-        <w:gridCol w:w="2199"/>
-        <w:gridCol w:w="6317"/>
+        <w:gridCol w:w="2046"/>
+        <w:gridCol w:w="6470"/>
       </w:tblGrid>
       <w:tr>
         <w:trPr>
@@ -1886,7 +1867,7 @@
               <w:rPr>
                 <w:b/>
                 <w:noProof/>
-                <w:lang w:eastAsia="es-ES"/>
+                <w:lang w:val="es-ES_tradnl" w:eastAsia="es-ES_tradnl"/>
               </w:rPr>
               <w:drawing>
                 <wp:inline distT="0" distB="0" distL="0" distR="0">
@@ -1906,7 +1887,7 @@
                           </pic:cNvPicPr>
                         </pic:nvPicPr>
                         <pic:blipFill>
-                          <a:blip r:embed="rId15" cstate="print"/>
+                          <a:blip r:embed="rId15"/>
                           <a:srcRect/>
                           <a:stretch>
                             <a:fillRect/>
@@ -1945,9 +1926,8 @@
               <w:rPr>
                 <w:b/>
                 <w:noProof/>
-                <w:lang w:eastAsia="es-ES"/>
-              </w:rPr>
-              <w:lastRenderedPageBreak/>
+                <w:lang w:val="es-ES_tradnl" w:eastAsia="es-ES_tradnl"/>
+              </w:rPr>
               <w:drawing>
                 <wp:inline distT="0" distB="0" distL="0" distR="0">
                   <wp:extent cx="2730500" cy="2578100"/>
@@ -1966,7 +1946,7 @@
                           </pic:cNvPicPr>
                         </pic:nvPicPr>
                         <pic:blipFill>
-                          <a:blip r:embed="rId16" cstate="print"/>
+                          <a:blip r:embed="rId16"/>
                           <a:srcRect/>
                           <a:stretch>
                             <a:fillRect/>
@@ -2009,7 +1989,6 @@
               <w:rPr>
                 <w:b/>
               </w:rPr>
-              <w:lastRenderedPageBreak/>
               <w:t xml:space="preserve">Resultado Esperado: </w:t>
             </w:r>
             <w:r>
@@ -2031,7 +2010,7 @@
               <w:rPr>
                 <w:b/>
                 <w:noProof/>
-                <w:lang w:eastAsia="es-ES"/>
+                <w:lang w:val="es-ES_tradnl" w:eastAsia="es-ES_tradnl"/>
               </w:rPr>
               <w:drawing>
                 <wp:inline distT="0" distB="0" distL="0" distR="0">
@@ -2051,7 +2030,7 @@
                           </pic:cNvPicPr>
                         </pic:nvPicPr>
                         <pic:blipFill>
-                          <a:blip r:embed="rId17" cstate="print"/>
+                          <a:blip r:embed="rId17"/>
                           <a:srcRect/>
                           <a:stretch>
                             <a:fillRect/>
@@ -2128,8 +2107,8 @@
         <w:tblLook w:val="01E0"/>
       </w:tblPr>
       <w:tblGrid>
-        <w:gridCol w:w="2280"/>
-        <w:gridCol w:w="6236"/>
+        <w:gridCol w:w="2053"/>
+        <w:gridCol w:w="6463"/>
       </w:tblGrid>
       <w:tr>
         <w:trPr>
@@ -2338,7 +2317,7 @@
               <w:rPr>
                 <w:b/>
                 <w:noProof/>
-                <w:lang w:eastAsia="es-ES"/>
+                <w:lang w:val="es-ES_tradnl" w:eastAsia="es-ES_tradnl"/>
               </w:rPr>
               <w:drawing>
                 <wp:inline distT="0" distB="0" distL="0" distR="0">
@@ -2358,7 +2337,7 @@
                           </pic:cNvPicPr>
                         </pic:nvPicPr>
                         <pic:blipFill>
-                          <a:blip r:embed="rId18" cstate="print"/>
+                          <a:blip r:embed="rId18"/>
                           <a:srcRect/>
                           <a:stretch>
                             <a:fillRect/>
@@ -2435,8 +2414,8 @@
         <w:tblLook w:val="01E0"/>
       </w:tblPr>
       <w:tblGrid>
-        <w:gridCol w:w="2280"/>
-        <w:gridCol w:w="6236"/>
+        <w:gridCol w:w="2052"/>
+        <w:gridCol w:w="6464"/>
       </w:tblGrid>
       <w:tr>
         <w:trPr>
@@ -2663,7 +2642,7 @@
               <w:rPr>
                 <w:b/>
                 <w:noProof/>
-                <w:lang w:eastAsia="es-ES"/>
+                <w:lang w:val="es-ES_tradnl" w:eastAsia="es-ES_tradnl"/>
               </w:rPr>
               <w:drawing>
                 <wp:inline distT="0" distB="0" distL="0" distR="0">
@@ -2683,7 +2662,7 @@
                           </pic:cNvPicPr>
                         </pic:nvPicPr>
                         <pic:blipFill>
-                          <a:blip r:embed="rId19" cstate="print"/>
+                          <a:blip r:embed="rId19"/>
                           <a:srcRect/>
                           <a:stretch>
                             <a:fillRect/>
@@ -2760,8 +2739,8 @@
         <w:tblLook w:val="01E0"/>
       </w:tblPr>
       <w:tblGrid>
-        <w:gridCol w:w="2277"/>
-        <w:gridCol w:w="6239"/>
+        <w:gridCol w:w="2029"/>
+        <w:gridCol w:w="6487"/>
       </w:tblGrid>
       <w:tr>
         <w:trPr>
@@ -2921,7 +2900,7 @@
             <w:r>
               <w:rPr>
                 <w:noProof/>
-                <w:lang w:eastAsia="es-ES"/>
+                <w:lang w:val="es-ES_tradnl" w:eastAsia="es-ES_tradnl"/>
               </w:rPr>
               <w:drawing>
                 <wp:inline distT="0" distB="0" distL="0" distR="0">
@@ -2941,7 +2920,7 @@
                           </pic:cNvPicPr>
                         </pic:nvPicPr>
                         <pic:blipFill>
-                          <a:blip r:embed="rId20" cstate="print"/>
+                          <a:blip r:embed="rId20"/>
                           <a:srcRect/>
                           <a:stretch>
                             <a:fillRect/>
@@ -2975,7 +2954,7 @@
             <w:r>
               <w:rPr>
                 <w:noProof/>
-                <w:lang w:eastAsia="es-ES"/>
+                <w:lang w:val="es-ES_tradnl" w:eastAsia="es-ES_tradnl"/>
               </w:rPr>
               <w:drawing>
                 <wp:inline distT="0" distB="0" distL="0" distR="0">
@@ -2995,7 +2974,7 @@
                           </pic:cNvPicPr>
                         </pic:nvPicPr>
                         <pic:blipFill>
-                          <a:blip r:embed="rId21" cstate="print"/>
+                          <a:blip r:embed="rId21"/>
                           <a:srcRect/>
                           <a:stretch>
                             <a:fillRect/>
@@ -3063,9 +3042,8 @@
             <w:r>
               <w:rPr>
                 <w:noProof/>
-                <w:lang w:eastAsia="es-ES"/>
-              </w:rPr>
-              <w:lastRenderedPageBreak/>
+                <w:lang w:val="es-ES_tradnl" w:eastAsia="es-ES_tradnl"/>
+              </w:rPr>
               <w:drawing>
                 <wp:inline distT="0" distB="0" distL="0" distR="0">
                   <wp:extent cx="4432300" cy="3225800"/>
@@ -3084,7 +3062,7 @@
                           </pic:cNvPicPr>
                         </pic:nvPicPr>
                         <pic:blipFill>
-                          <a:blip r:embed="rId22" cstate="print"/>
+                          <a:blip r:embed="rId22"/>
                           <a:srcRect/>
                           <a:stretch>
                             <a:fillRect/>
@@ -3132,7 +3110,6 @@
               <w:rPr>
                 <w:b/>
               </w:rPr>
-              <w:lastRenderedPageBreak/>
               <w:t xml:space="preserve">Evaluación de la Prueba: </w:t>
             </w:r>
             <w:r>
@@ -3165,8 +3142,8 @@
         <w:tblLook w:val="01E0"/>
       </w:tblPr>
       <w:tblGrid>
-        <w:gridCol w:w="2014"/>
-        <w:gridCol w:w="6502"/>
+        <w:gridCol w:w="1989"/>
+        <w:gridCol w:w="6527"/>
       </w:tblGrid>
       <w:tr>
         <w:trPr>
@@ -3321,7 +3298,7 @@
             <w:r>
               <w:rPr>
                 <w:noProof/>
-                <w:lang w:eastAsia="es-ES"/>
+                <w:lang w:val="es-ES_tradnl" w:eastAsia="es-ES_tradnl"/>
               </w:rPr>
               <w:drawing>
                 <wp:inline distT="0" distB="0" distL="0" distR="0">
@@ -3341,7 +3318,7 @@
                           </pic:cNvPicPr>
                         </pic:nvPicPr>
                         <pic:blipFill>
-                          <a:blip r:embed="rId23" cstate="print"/>
+                          <a:blip r:embed="rId23"/>
                           <a:srcRect/>
                           <a:stretch>
                             <a:fillRect/>
@@ -3375,7 +3352,7 @@
             <w:r>
               <w:rPr>
                 <w:noProof/>
-                <w:lang w:eastAsia="es-ES"/>
+                <w:lang w:val="es-ES_tradnl" w:eastAsia="es-ES_tradnl"/>
               </w:rPr>
               <w:drawing>
                 <wp:inline distT="0" distB="0" distL="0" distR="0">
@@ -3395,7 +3372,7 @@
                           </pic:cNvPicPr>
                         </pic:nvPicPr>
                         <pic:blipFill>
-                          <a:blip r:embed="rId24" cstate="print"/>
+                          <a:blip r:embed="rId24"/>
                           <a:srcRect/>
                           <a:stretch>
                             <a:fillRect/>
@@ -3429,9 +3406,8 @@
             <w:r>
               <w:rPr>
                 <w:noProof/>
-                <w:lang w:eastAsia="es-ES"/>
-              </w:rPr>
-              <w:lastRenderedPageBreak/>
+                <w:lang w:val="es-ES_tradnl" w:eastAsia="es-ES_tradnl"/>
+              </w:rPr>
               <w:drawing>
                 <wp:inline distT="0" distB="0" distL="0" distR="0">
                   <wp:extent cx="5969000" cy="2921000"/>
@@ -3450,7 +3426,7 @@
                           </pic:cNvPicPr>
                         </pic:nvPicPr>
                         <pic:blipFill>
-                          <a:blip r:embed="rId25" cstate="print"/>
+                          <a:blip r:embed="rId25"/>
                           <a:srcRect/>
                           <a:stretch>
                             <a:fillRect/>
@@ -3498,7 +3474,6 @@
               <w:rPr>
                 <w:b/>
               </w:rPr>
-              <w:lastRenderedPageBreak/>
               <w:t xml:space="preserve">Resultado Esperado: </w:t>
             </w:r>
             <w:r>
@@ -3515,7 +3490,7 @@
             <w:r>
               <w:rPr>
                 <w:noProof/>
-                <w:lang w:eastAsia="es-ES"/>
+                <w:lang w:val="es-ES_tradnl" w:eastAsia="es-ES_tradnl"/>
               </w:rPr>
               <w:drawing>
                 <wp:inline distT="0" distB="0" distL="0" distR="0">
@@ -3535,7 +3510,7 @@
                           </pic:cNvPicPr>
                         </pic:nvPicPr>
                         <pic:blipFill>
-                          <a:blip r:embed="rId26" cstate="print"/>
+                          <a:blip r:embed="rId26"/>
                           <a:srcRect/>
                           <a:stretch>
                             <a:fillRect/>
@@ -3600,14 +3575,13 @@
       <w:pgSz w:w="11900" w:h="16840"/>
       <w:pgMar w:top="1440" w:right="1800" w:bottom="1440" w:left="1800" w:header="708" w:footer="708" w:gutter="0"/>
       <w:cols w:space="708"/>
-      <w:docGrid w:linePitch="360"/>
     </w:sectPr>
   </w:body>
 </w:document>
 </file>
 
 <file path=word/numbering.xml><?xml version="1.0" encoding="utf-8"?>
-<w:numbering xmlns:ve="http://schemas.openxmlformats.org/markup-compatibility/2006" xmlns:o="urn:schemas-microsoft-com:office:office" xmlns:r="http://schemas.openxmlformats.org/officeDocument/2006/relationships" xmlns:m="http://schemas.openxmlformats.org/officeDocument/2006/math" xmlns:v="urn:schemas-microsoft-com:vml" xmlns:wp="http://schemas.openxmlformats.org/drawingml/2006/wordprocessingDrawing" xmlns:w10="urn:schemas-microsoft-com:office:word" xmlns:w="http://schemas.openxmlformats.org/wordprocessingml/2006/main" xmlns:wne="http://schemas.microsoft.com/office/word/2006/wordml">
+<w:numbering xmlns:mv="urn:schemas-microsoft-com:mac:vml" xmlns:mo="http://schemas.microsoft.com/office/mac/office/2008/main" xmlns:ve="http://schemas.openxmlformats.org/markup-compatibility/2006" xmlns:o="urn:schemas-microsoft-com:office:office" xmlns:r="http://schemas.openxmlformats.org/officeDocument/2006/relationships" xmlns:m="http://schemas.openxmlformats.org/officeDocument/2006/math" xmlns:v="urn:schemas-microsoft-com:vml" xmlns:w10="urn:schemas-microsoft-com:office:word" xmlns:w="http://schemas.openxmlformats.org/wordprocessingml/2006/main" xmlns:wne="http://schemas.microsoft.com/office/word/2006/wordml" xmlns:wp="http://schemas.openxmlformats.org/drawingml/2006/wordprocessingDrawing">
   <w:abstractNum w:abstractNumId="0">
     <w:nsid w:val="00000001"/>
     <w:multiLevelType w:val="multilevel"/>
@@ -7268,7 +7242,7 @@
       </w:pPr>
     </w:pPrDefault>
   </w:docDefaults>
-  <w:latentStyles w:defLockedState="0" w:defUIPriority="99" w:defSemiHidden="1" w:defUnhideWhenUsed="1" w:defQFormat="0" w:count="267">
+  <w:latentStyles w:defLockedState="0" w:defUIPriority="99" w:defSemiHidden="1" w:defUnhideWhenUsed="1" w:defQFormat="0" w:count="276">
     <w:lsdException w:name="Normal" w:semiHidden="0" w:uiPriority="0" w:unhideWhenUsed="0" w:qFormat="1"/>
     <w:lsdException w:name="heading 1" w:semiHidden="0" w:uiPriority="9" w:unhideWhenUsed="0" w:qFormat="1"/>
     <w:lsdException w:name="heading 2" w:uiPriority="9" w:qFormat="1"/>
@@ -7424,13 +7398,11 @@
   </w:style>
   <w:style w:type="character" w:default="1" w:styleId="Fuentedeprrafopredeter">
     <w:name w:val="Default Paragraph Font"/>
-    <w:uiPriority w:val="1"/>
     <w:semiHidden/>
     <w:unhideWhenUsed/>
   </w:style>
   <w:style w:type="table" w:default="1" w:styleId="Tablanormal">
     <w:name w:val="Normal Table"/>
-    <w:uiPriority w:val="99"/>
     <w:semiHidden/>
     <w:unhideWhenUsed/>
     <w:qFormat/>
@@ -7452,7 +7424,7 @@
   </w:style>
   <w:style w:type="paragraph" w:customStyle="1" w:styleId="TableContents">
     <w:name w:val="Table Contents"/>
-    <w:basedOn w:val="Textoindependiente"/>
+    <w:basedOn w:val="Textodecuerpo"/>
     <w:rsid w:val="00337056"/>
     <w:pPr>
       <w:widowControl w:val="0"/>
@@ -7466,10 +7438,10 @@
       <w:lang w:val="es-ES_tradnl"/>
     </w:rPr>
   </w:style>
-  <w:style w:type="paragraph" w:styleId="Textoindependiente">
+  <w:style w:type="paragraph" w:styleId="Textodecuerpo">
     <w:name w:val="Body Text"/>
     <w:basedOn w:val="Normal"/>
-    <w:link w:val="TextoindependienteCar"/>
+    <w:link w:val="TextodecuerpoCar"/>
     <w:uiPriority w:val="99"/>
     <w:semiHidden/>
     <w:unhideWhenUsed/>
@@ -7478,10 +7450,10 @@
       <w:spacing w:after="120"/>
     </w:pPr>
   </w:style>
-  <w:style w:type="character" w:customStyle="1" w:styleId="TextoindependienteCar">
-    <w:name w:val="Texto independiente Car"/>
+  <w:style w:type="character" w:customStyle="1" w:styleId="TextodecuerpoCar">
+    <w:name w:val="Texto de cuerpo Car"/>
     <w:basedOn w:val="Fuentedeprrafopredeter"/>
-    <w:link w:val="Textoindependiente"/>
+    <w:link w:val="Textodecuerpo"/>
     <w:uiPriority w:val="99"/>
     <w:semiHidden/>
     <w:rsid w:val="00337056"/>
@@ -7523,37 +7495,7 @@
     <w:rPr>
       <w:rFonts w:ascii="Times New Roman" w:eastAsia="Arial Unicode MS" w:hAnsi="Times New Roman" w:cs="Times New Roman"/>
       <w:kern w:val="1"/>
-    </w:rPr>
-  </w:style>
-  <w:style w:type="paragraph" w:styleId="Textodeglobo">
-    <w:name w:val="Balloon Text"/>
-    <w:basedOn w:val="Normal"/>
-    <w:link w:val="TextodegloboCar"/>
-    <w:uiPriority w:val="99"/>
-    <w:semiHidden/>
-    <w:unhideWhenUsed/>
-    <w:rsid w:val="00F62082"/>
-    <w:pPr>
-      <w:spacing w:after="0" w:line="240" w:lineRule="auto"/>
-    </w:pPr>
-    <w:rPr>
-      <w:rFonts w:ascii="Tahoma" w:hAnsi="Tahoma" w:cs="Tahoma"/>
-      <w:sz w:val="16"/>
-      <w:szCs w:val="16"/>
-    </w:rPr>
-  </w:style>
-  <w:style w:type="character" w:customStyle="1" w:styleId="TextodegloboCar">
-    <w:name w:val="Texto de globo Car"/>
-    <w:basedOn w:val="Fuentedeprrafopredeter"/>
-    <w:link w:val="Textodeglobo"/>
-    <w:uiPriority w:val="99"/>
-    <w:semiHidden/>
-    <w:rsid w:val="00F62082"/>
-    <w:rPr>
-      <w:rFonts w:ascii="Tahoma" w:eastAsia="Calibri" w:hAnsi="Tahoma" w:cs="Tahoma"/>
-      <w:sz w:val="16"/>
-      <w:szCs w:val="16"/>
-      <w:lang w:val="es-ES"/>
+      <w:lang/>
     </w:rPr>
   </w:style>
 </w:styles>

</xml_diff>